<commit_message>
Añadida consulta agrupacion por funciones
</commit_message>
<xml_diff>
--- a/doc/Consultas mongo db.docx
+++ b/doc/Consultas mongo db.docx
@@ -33,19 +33,8 @@
           <w:color w:val="000000"/>
           <w:sz w:val="20"/>
           <w:szCs w:val="20"/>
-          <w:highlight w:val="yellow"/>
-        </w:rPr>
-        <w:t xml:space="preserve"> </w:t>
-      </w:r>
-      <w:r>
-        <w:rPr>
-          <w:rFonts w:ascii="Consolas" w:hAnsi="Consolas" w:cs="Consolas"/>
-          <w:color w:val="000000"/>
-          <w:sz w:val="20"/>
-          <w:szCs w:val="20"/>
-          <w:highlight w:val="yellow"/>
-        </w:rPr>
-        <w:t>db.PECL</w:t>
+        </w:rPr>
+        <w:t xml:space="preserve"> db.PECL</w:t>
       </w:r>
       <w:r>
         <w:rPr>
@@ -53,7 +42,6 @@
           <w:color w:val="000080"/>
           <w:sz w:val="20"/>
           <w:szCs w:val="20"/>
-          <w:highlight w:val="yellow"/>
         </w:rPr>
         <w:t>3</w:t>
       </w:r>
@@ -63,18 +51,8 @@
           <w:color w:val="000000"/>
           <w:sz w:val="20"/>
           <w:szCs w:val="20"/>
-          <w:highlight w:val="yellow"/>
-        </w:rPr>
-        <w:t>.find</w:t>
-      </w:r>
-      <w:r>
-        <w:rPr>
-          <w:rFonts w:ascii="Consolas" w:hAnsi="Consolas" w:cs="Consolas"/>
-          <w:color w:val="000000"/>
-          <w:sz w:val="20"/>
-          <w:szCs w:val="20"/>
-        </w:rPr>
-        <w:t>(</w:t>
+        </w:rPr>
+        <w:t>.find(</w:t>
       </w:r>
       <w:r>
         <w:t>{"</w:t>
@@ -1139,7 +1117,6 @@
           <w:color w:val="000000"/>
           <w:sz w:val="20"/>
           <w:szCs w:val="20"/>
-          <w:highlight w:val="yellow"/>
         </w:rPr>
         <w:t>db.PECL</w:t>
       </w:r>
@@ -1149,7 +1126,6 @@
           <w:color w:val="000080"/>
           <w:sz w:val="20"/>
           <w:szCs w:val="20"/>
-          <w:highlight w:val="yellow"/>
         </w:rPr>
         <w:t>3</w:t>
       </w:r>
@@ -1159,18 +1135,8 @@
           <w:color w:val="000000"/>
           <w:sz w:val="20"/>
           <w:szCs w:val="20"/>
-          <w:highlight w:val="yellow"/>
-        </w:rPr>
-        <w:t>.find</w:t>
-      </w:r>
-      <w:r>
-        <w:rPr>
-          <w:rFonts w:ascii="Consolas" w:hAnsi="Consolas" w:cs="Consolas"/>
-          <w:color w:val="000000"/>
-          <w:sz w:val="20"/>
-          <w:szCs w:val="20"/>
-        </w:rPr>
-        <w:t>(</w:t>
+        </w:rPr>
+        <w:t>.find(</w:t>
       </w:r>
       <w:r>
         <w:t xml:space="preserve">{_id: </w:t>
@@ -1212,19 +1178,8 @@
           <w:color w:val="000000"/>
           <w:sz w:val="20"/>
           <w:szCs w:val="20"/>
-          <w:highlight w:val="yellow"/>
-        </w:rPr>
-        <w:t xml:space="preserve"> </w:t>
-      </w:r>
-      <w:r>
-        <w:rPr>
-          <w:rFonts w:ascii="Consolas" w:hAnsi="Consolas" w:cs="Consolas"/>
-          <w:color w:val="000000"/>
-          <w:sz w:val="20"/>
-          <w:szCs w:val="20"/>
-          <w:highlight w:val="yellow"/>
-        </w:rPr>
-        <w:t>db.PECL</w:t>
+        </w:rPr>
+        <w:t xml:space="preserve"> db.PECL</w:t>
       </w:r>
       <w:r>
         <w:rPr>
@@ -1232,7 +1187,6 @@
           <w:color w:val="000080"/>
           <w:sz w:val="20"/>
           <w:szCs w:val="20"/>
-          <w:highlight w:val="yellow"/>
         </w:rPr>
         <w:t>3</w:t>
       </w:r>
@@ -1242,18 +1196,8 @@
           <w:color w:val="000000"/>
           <w:sz w:val="20"/>
           <w:szCs w:val="20"/>
-          <w:highlight w:val="yellow"/>
-        </w:rPr>
-        <w:t>.find</w:t>
-      </w:r>
-      <w:r>
-        <w:rPr>
-          <w:rFonts w:ascii="Consolas" w:hAnsi="Consolas" w:cs="Consolas"/>
-          <w:color w:val="000000"/>
-          <w:sz w:val="20"/>
-          <w:szCs w:val="20"/>
-        </w:rPr>
-        <w:t>(</w:t>
+        </w:rPr>
+        <w:t>.find(</w:t>
       </w:r>
       <w:r>
         <w:t>{id_fun:"f001"}</w:t>
@@ -1295,7 +1239,6 @@
           <w:color w:val="000000"/>
           <w:sz w:val="20"/>
           <w:szCs w:val="20"/>
-          <w:highlight w:val="yellow"/>
         </w:rPr>
         <w:t>db.PECL</w:t>
       </w:r>
@@ -1305,7 +1248,6 @@
           <w:color w:val="000080"/>
           <w:sz w:val="20"/>
           <w:szCs w:val="20"/>
-          <w:highlight w:val="yellow"/>
         </w:rPr>
         <w:t>3</w:t>
       </w:r>
@@ -1315,18 +1257,8 @@
           <w:color w:val="000000"/>
           <w:sz w:val="20"/>
           <w:szCs w:val="20"/>
-          <w:highlight w:val="yellow"/>
-        </w:rPr>
-        <w:t>.find</w:t>
-      </w:r>
-      <w:r>
-        <w:rPr>
-          <w:rFonts w:ascii="Consolas" w:hAnsi="Consolas" w:cs="Consolas"/>
-          <w:color w:val="000000"/>
-          <w:sz w:val="20"/>
-          <w:szCs w:val="20"/>
-        </w:rPr>
-        <w:t>(</w:t>
+        </w:rPr>
+        <w:t>.find(</w:t>
       </w:r>
       <w:r>
         <w:t>{</w:t>
@@ -1391,7 +1323,6 @@
           <w:color w:val="000000"/>
           <w:sz w:val="20"/>
           <w:szCs w:val="20"/>
-          <w:highlight w:val="yellow"/>
         </w:rPr>
         <w:t>db.PECL</w:t>
       </w:r>
@@ -1401,7 +1332,6 @@
           <w:color w:val="000080"/>
           <w:sz w:val="20"/>
           <w:szCs w:val="20"/>
-          <w:highlight w:val="yellow"/>
         </w:rPr>
         <w:t>3</w:t>
       </w:r>
@@ -1411,7 +1341,6 @@
           <w:color w:val="000000"/>
           <w:sz w:val="20"/>
           <w:szCs w:val="20"/>
-          <w:highlight w:val="yellow"/>
         </w:rPr>
         <w:t>.find</w:t>
       </w:r>
@@ -1423,7 +1352,6 @@
           <w:color w:val="800000"/>
           <w:sz w:val="20"/>
           <w:szCs w:val="20"/>
-          <w:highlight w:val="yellow"/>
         </w:rPr>
         <w:t>(</w:t>
       </w:r>
@@ -1450,7 +1378,6 @@
           <w:color w:val="800000"/>
           <w:sz w:val="20"/>
           <w:szCs w:val="20"/>
-          <w:highlight w:val="white"/>
         </w:rPr>
         <w:t>{</w:t>
       </w:r>
@@ -1460,7 +1387,6 @@
           <w:color w:val="000000"/>
           <w:sz w:val="20"/>
           <w:szCs w:val="20"/>
-          <w:highlight w:val="white"/>
         </w:rPr>
         <w:t>id_fun</w:t>
       </w:r>
@@ -1472,7 +1398,6 @@
           <w:color w:val="800000"/>
           <w:sz w:val="20"/>
           <w:szCs w:val="20"/>
-          <w:highlight w:val="white"/>
         </w:rPr>
         <w:t>:</w:t>
       </w:r>
@@ -1482,7 +1407,6 @@
           <w:color w:val="808000"/>
           <w:sz w:val="20"/>
           <w:szCs w:val="20"/>
-          <w:highlight w:val="white"/>
         </w:rPr>
         <w:t>"f001"</w:t>
       </w:r>
@@ -1494,7 +1418,6 @@
           <w:color w:val="800000"/>
           <w:sz w:val="20"/>
           <w:szCs w:val="20"/>
-          <w:highlight w:val="white"/>
         </w:rPr>
         <w:t>},</w:t>
       </w:r>
@@ -1504,7 +1427,6 @@
           <w:color w:val="000000"/>
           <w:sz w:val="20"/>
           <w:szCs w:val="20"/>
-          <w:highlight w:val="white"/>
         </w:rPr>
         <w:t xml:space="preserve"> </w:t>
       </w:r>
@@ -1530,7 +1452,6 @@
           <w:color w:val="800000"/>
           <w:sz w:val="20"/>
           <w:szCs w:val="20"/>
-          <w:highlight w:val="white"/>
         </w:rPr>
         <w:t>{</w:t>
       </w:r>
@@ -1540,7 +1461,6 @@
           <w:color w:val="000000"/>
           <w:sz w:val="20"/>
           <w:szCs w:val="20"/>
-          <w:highlight w:val="white"/>
         </w:rPr>
         <w:t>id_fun</w:t>
       </w:r>
@@ -1552,7 +1472,6 @@
           <w:color w:val="800000"/>
           <w:sz w:val="20"/>
           <w:szCs w:val="20"/>
-          <w:highlight w:val="white"/>
         </w:rPr>
         <w:t>:</w:t>
       </w:r>
@@ -1562,7 +1481,6 @@
           <w:color w:val="000080"/>
           <w:sz w:val="20"/>
           <w:szCs w:val="20"/>
-          <w:highlight w:val="white"/>
         </w:rPr>
         <w:t>1</w:t>
       </w:r>
@@ -1575,7 +1493,6 @@
           <w:color w:val="800000"/>
           <w:sz w:val="20"/>
           <w:szCs w:val="20"/>
-          <w:highlight w:val="white"/>
         </w:rPr>
         <w:t>,</w:t>
       </w:r>
@@ -1585,7 +1502,6 @@
           <w:color w:val="000000"/>
           <w:sz w:val="20"/>
           <w:szCs w:val="20"/>
-          <w:highlight w:val="white"/>
         </w:rPr>
         <w:t>code</w:t>
       </w:r>
@@ -1597,7 +1513,6 @@
           <w:color w:val="800000"/>
           <w:sz w:val="20"/>
           <w:szCs w:val="20"/>
-          <w:highlight w:val="white"/>
         </w:rPr>
         <w:t>:</w:t>
       </w:r>
@@ -1607,7 +1522,6 @@
           <w:color w:val="000080"/>
           <w:sz w:val="20"/>
           <w:szCs w:val="20"/>
-          <w:highlight w:val="white"/>
         </w:rPr>
         <w:t>1</w:t>
       </w:r>
@@ -1619,7 +1533,6 @@
           <w:color w:val="800000"/>
           <w:sz w:val="20"/>
           <w:szCs w:val="20"/>
-          <w:highlight w:val="white"/>
         </w:rPr>
         <w:t>,</w:t>
       </w:r>
@@ -1629,7 +1542,6 @@
           <w:color w:val="000000"/>
           <w:sz w:val="20"/>
           <w:szCs w:val="20"/>
-          <w:highlight w:val="white"/>
         </w:rPr>
         <w:t>fecha</w:t>
       </w:r>
@@ -1640,7 +1552,6 @@
           <w:color w:val="000000"/>
           <w:sz w:val="20"/>
           <w:szCs w:val="20"/>
-          <w:highlight w:val="white"/>
         </w:rPr>
         <w:t>_inicio</w:t>
       </w:r>
@@ -1652,7 +1563,6 @@
           <w:color w:val="800000"/>
           <w:sz w:val="20"/>
           <w:szCs w:val="20"/>
-          <w:highlight w:val="white"/>
         </w:rPr>
         <w:t>:</w:t>
       </w:r>
@@ -1662,7 +1572,6 @@
           <w:color w:val="000080"/>
           <w:sz w:val="20"/>
           <w:szCs w:val="20"/>
-          <w:highlight w:val="white"/>
         </w:rPr>
         <w:t>1</w:t>
       </w:r>
@@ -1674,7 +1583,6 @@
           <w:color w:val="800000"/>
           <w:sz w:val="20"/>
           <w:szCs w:val="20"/>
-          <w:highlight w:val="white"/>
         </w:rPr>
         <w:t>,</w:t>
       </w:r>
@@ -1684,7 +1592,6 @@
           <w:color w:val="000000"/>
           <w:sz w:val="20"/>
           <w:szCs w:val="20"/>
-          <w:highlight w:val="white"/>
         </w:rPr>
         <w:t>_id</w:t>
       </w:r>
@@ -1696,7 +1603,6 @@
           <w:color w:val="800000"/>
           <w:sz w:val="20"/>
           <w:szCs w:val="20"/>
-          <w:highlight w:val="white"/>
         </w:rPr>
         <w:t>:</w:t>
       </w:r>
@@ -1706,7 +1612,6 @@
           <w:color w:val="000080"/>
           <w:sz w:val="20"/>
           <w:szCs w:val="20"/>
-          <w:highlight w:val="white"/>
         </w:rPr>
         <w:t>0</w:t>
       </w:r>
@@ -1718,7 +1623,6 @@
           <w:color w:val="800000"/>
           <w:sz w:val="20"/>
           <w:szCs w:val="20"/>
-          <w:highlight w:val="white"/>
         </w:rPr>
         <w:t>}</w:t>
       </w:r>
@@ -1728,7 +1632,6 @@
           <w:color w:val="000000"/>
           <w:sz w:val="20"/>
           <w:szCs w:val="20"/>
-          <w:highlight w:val="white"/>
         </w:rPr>
         <w:t xml:space="preserve"> </w:t>
       </w:r>
@@ -1738,7 +1641,6 @@
           <w:color w:val="008000"/>
           <w:sz w:val="20"/>
           <w:szCs w:val="20"/>
-          <w:highlight w:val="white"/>
         </w:rPr>
         <w:t>//campos a mostrar</w:t>
       </w:r>
@@ -1755,7 +1657,6 @@
           <w:color w:val="800000"/>
           <w:sz w:val="20"/>
           <w:szCs w:val="20"/>
-          <w:highlight w:val="white"/>
         </w:rPr>
         <w:t>)</w:t>
       </w:r>
@@ -1765,7 +1666,6 @@
           <w:color w:val="000000"/>
           <w:sz w:val="20"/>
           <w:szCs w:val="20"/>
-          <w:highlight w:val="white"/>
         </w:rPr>
         <w:t>.</w:t>
       </w:r>
@@ -1777,7 +1677,6 @@
           <w:color w:val="000000"/>
           <w:sz w:val="20"/>
           <w:szCs w:val="20"/>
-          <w:highlight w:val="white"/>
         </w:rPr>
         <w:t>pretty</w:t>
       </w:r>
@@ -1790,7 +1689,6 @@
           <w:color w:val="800000"/>
           <w:sz w:val="20"/>
           <w:szCs w:val="20"/>
-          <w:highlight w:val="white"/>
         </w:rPr>
         <w:t>()</w:t>
       </w:r>
@@ -1818,7 +1716,6 @@
           <w:color w:val="000000"/>
           <w:sz w:val="20"/>
           <w:szCs w:val="20"/>
-          <w:highlight w:val="yellow"/>
         </w:rPr>
         <w:t>db.PECL</w:t>
       </w:r>
@@ -1828,7 +1725,6 @@
           <w:color w:val="000080"/>
           <w:sz w:val="20"/>
           <w:szCs w:val="20"/>
-          <w:highlight w:val="yellow"/>
         </w:rPr>
         <w:t>3</w:t>
       </w:r>
@@ -1838,7 +1734,6 @@
           <w:color w:val="000000"/>
           <w:sz w:val="20"/>
           <w:szCs w:val="20"/>
-          <w:highlight w:val="yellow"/>
         </w:rPr>
         <w:t>.find</w:t>
       </w:r>
@@ -1850,7 +1745,6 @@
           <w:color w:val="800000"/>
           <w:sz w:val="20"/>
           <w:szCs w:val="20"/>
-          <w:highlight w:val="yellow"/>
         </w:rPr>
         <w:t>({})</w:t>
       </w:r>
@@ -1860,7 +1754,6 @@
           <w:color w:val="000000"/>
           <w:sz w:val="20"/>
           <w:szCs w:val="20"/>
-          <w:highlight w:val="yellow"/>
         </w:rPr>
         <w:t>.</w:t>
       </w:r>
@@ -1871,7 +1764,6 @@
           <w:color w:val="000000"/>
           <w:sz w:val="20"/>
           <w:szCs w:val="20"/>
-          <w:highlight w:val="yellow"/>
         </w:rPr>
         <w:t>count</w:t>
       </w:r>
@@ -1884,7 +1776,6 @@
           <w:color w:val="800000"/>
           <w:sz w:val="20"/>
           <w:szCs w:val="20"/>
-          <w:highlight w:val="yellow"/>
         </w:rPr>
         <w:t>()</w:t>
       </w:r>
@@ -1898,10 +1789,7 @@
         </w:numPr>
       </w:pPr>
       <w:r>
-        <w:t>Contar totales</w:t>
-      </w:r>
-      <w:r>
-        <w:t xml:space="preserve"> </w:t>
+        <w:t xml:space="preserve">Contar totales </w:t>
       </w:r>
       <w:proofErr w:type="spellStart"/>
       <w:r>
@@ -1909,10 +1797,7 @@
       </w:r>
       <w:proofErr w:type="spellEnd"/>
       <w:r>
-        <w:t xml:space="preserve">:  </w:t>
-      </w:r>
-      <w:r>
-        <w:t>db.PECL3.find({</w:t>
+        <w:t>:  db.PECL3.find({</w:t>
       </w:r>
       <w:proofErr w:type="spellStart"/>
       <w:r>
@@ -1920,13 +1805,7 @@
       </w:r>
       <w:proofErr w:type="spellEnd"/>
       <w:r>
-        <w:t>:"</w:t>
-      </w:r>
-      <w:r>
-        <w:t>log</w:t>
-      </w:r>
-      <w:r>
-        <w:t>"}).</w:t>
+        <w:t>:"log"}).</w:t>
       </w:r>
       <w:proofErr w:type="spellStart"/>
       <w:r>
@@ -1946,13 +1825,7 @@
         </w:numPr>
       </w:pPr>
       <w:r>
-        <w:t xml:space="preserve">Porcentaje </w:t>
-      </w:r>
-      <w:r>
-        <w:t>LOGS</w:t>
-      </w:r>
-      <w:r>
-        <w:t>:</w:t>
+        <w:t>Porcentaje LOGS:</w:t>
       </w:r>
     </w:p>
     <w:p>
@@ -1976,7 +1849,6 @@
           <w:color w:val="000000"/>
           <w:sz w:val="20"/>
           <w:szCs w:val="20"/>
-          <w:highlight w:val="yellow"/>
         </w:rPr>
         <w:t>var</w:t>
       </w:r>
@@ -1988,7 +1860,6 @@
           <w:color w:val="000000"/>
           <w:sz w:val="20"/>
           <w:szCs w:val="20"/>
-          <w:highlight w:val="yellow"/>
         </w:rPr>
         <w:t xml:space="preserve"> total= db.PECL</w:t>
       </w:r>
@@ -1998,7 +1869,6 @@
           <w:color w:val="000080"/>
           <w:sz w:val="20"/>
           <w:szCs w:val="20"/>
-          <w:highlight w:val="yellow"/>
         </w:rPr>
         <w:t>3</w:t>
       </w:r>
@@ -2008,7 +1878,6 @@
           <w:color w:val="000000"/>
           <w:sz w:val="20"/>
           <w:szCs w:val="20"/>
-          <w:highlight w:val="yellow"/>
         </w:rPr>
         <w:t>.find</w:t>
       </w:r>
@@ -2020,7 +1889,6 @@
           <w:color w:val="800000"/>
           <w:sz w:val="20"/>
           <w:szCs w:val="20"/>
-          <w:highlight w:val="yellow"/>
         </w:rPr>
         <w:t>({})</w:t>
       </w:r>
@@ -2030,7 +1898,6 @@
           <w:color w:val="000000"/>
           <w:sz w:val="20"/>
           <w:szCs w:val="20"/>
-          <w:highlight w:val="yellow"/>
         </w:rPr>
         <w:t>.</w:t>
       </w:r>
@@ -2041,7 +1908,6 @@
           <w:color w:val="000000"/>
           <w:sz w:val="20"/>
           <w:szCs w:val="20"/>
-          <w:highlight w:val="yellow"/>
         </w:rPr>
         <w:t>count</w:t>
       </w:r>
@@ -2054,7 +1920,6 @@
           <w:color w:val="800000"/>
           <w:sz w:val="20"/>
           <w:szCs w:val="20"/>
-          <w:highlight w:val="yellow"/>
         </w:rPr>
         <w:t>()</w:t>
       </w:r>
@@ -2080,7 +1945,6 @@
           <w:color w:val="000000"/>
           <w:sz w:val="20"/>
           <w:szCs w:val="20"/>
-          <w:highlight w:val="white"/>
         </w:rPr>
         <w:t>var</w:t>
       </w:r>
@@ -2092,7 +1956,6 @@
           <w:color w:val="000000"/>
           <w:sz w:val="20"/>
           <w:szCs w:val="20"/>
-          <w:highlight w:val="white"/>
         </w:rPr>
         <w:t xml:space="preserve"> </w:t>
       </w:r>
@@ -2103,7 +1966,6 @@
           <w:color w:val="000000"/>
           <w:sz w:val="20"/>
           <w:szCs w:val="20"/>
-          <w:highlight w:val="white"/>
         </w:rPr>
         <w:t>logging</w:t>
       </w:r>
@@ -2114,7 +1976,6 @@
           <w:color w:val="000000"/>
           <w:sz w:val="20"/>
           <w:szCs w:val="20"/>
-          <w:highlight w:val="white"/>
         </w:rPr>
         <w:t xml:space="preserve"> = db.PECL</w:t>
       </w:r>
@@ -2124,7 +1985,6 @@
           <w:color w:val="000080"/>
           <w:sz w:val="20"/>
           <w:szCs w:val="20"/>
-          <w:highlight w:val="white"/>
         </w:rPr>
         <w:t>3</w:t>
       </w:r>
@@ -2134,7 +1994,6 @@
           <w:color w:val="000000"/>
           <w:sz w:val="20"/>
           <w:szCs w:val="20"/>
-          <w:highlight w:val="white"/>
         </w:rPr>
         <w:t>.find</w:t>
       </w:r>
@@ -2146,7 +2005,6 @@
           <w:color w:val="800000"/>
           <w:sz w:val="20"/>
           <w:szCs w:val="20"/>
-          <w:highlight w:val="white"/>
         </w:rPr>
         <w:t>({</w:t>
       </w:r>
@@ -2157,7 +2015,6 @@
           <w:color w:val="000000"/>
           <w:sz w:val="20"/>
           <w:szCs w:val="20"/>
-          <w:highlight w:val="white"/>
         </w:rPr>
         <w:t>code</w:t>
       </w:r>
@@ -2170,7 +2027,6 @@
           <w:color w:val="800000"/>
           <w:sz w:val="20"/>
           <w:szCs w:val="20"/>
-          <w:highlight w:val="white"/>
         </w:rPr>
         <w:t>:</w:t>
       </w:r>
@@ -2180,39 +2036,17 @@
           <w:color w:val="808000"/>
           <w:sz w:val="20"/>
           <w:szCs w:val="20"/>
-          <w:highlight w:val="white"/>
-        </w:rPr>
-        <w:t>"</w:t>
-      </w:r>
-      <w:r>
-        <w:rPr>
-          <w:rFonts w:ascii="Consolas" w:hAnsi="Consolas" w:cs="Consolas"/>
-          <w:color w:val="808000"/>
-          <w:sz w:val="20"/>
-          <w:szCs w:val="20"/>
-          <w:highlight w:val="white"/>
-        </w:rPr>
-        <w:t>log</w:t>
-      </w:r>
-      <w:r>
-        <w:rPr>
-          <w:rFonts w:ascii="Consolas" w:hAnsi="Consolas" w:cs="Consolas"/>
-          <w:color w:val="808000"/>
-          <w:sz w:val="20"/>
-          <w:szCs w:val="20"/>
-          <w:highlight w:val="white"/>
-        </w:rPr>
-        <w:t>"</w:t>
-      </w:r>
-      <w:r>
-        <w:rPr>
-          <w:rFonts w:ascii="Consolas" w:hAnsi="Consolas" w:cs="Consolas"/>
-          <w:b/>
-          <w:bCs/>
-          <w:color w:val="800000"/>
-          <w:sz w:val="20"/>
-          <w:szCs w:val="20"/>
-          <w:highlight w:val="white"/>
+        </w:rPr>
+        <w:t>"log"</w:t>
+      </w:r>
+      <w:r>
+        <w:rPr>
+          <w:rFonts w:ascii="Consolas" w:hAnsi="Consolas" w:cs="Consolas"/>
+          <w:b/>
+          <w:bCs/>
+          <w:color w:val="800000"/>
+          <w:sz w:val="20"/>
+          <w:szCs w:val="20"/>
         </w:rPr>
         <w:t>})</w:t>
       </w:r>
@@ -2222,7 +2056,6 @@
           <w:color w:val="000000"/>
           <w:sz w:val="20"/>
           <w:szCs w:val="20"/>
-          <w:highlight w:val="white"/>
         </w:rPr>
         <w:t>.</w:t>
       </w:r>
@@ -2233,7 +2066,6 @@
           <w:color w:val="000000"/>
           <w:sz w:val="20"/>
           <w:szCs w:val="20"/>
-          <w:highlight w:val="white"/>
         </w:rPr>
         <w:t>count</w:t>
       </w:r>
@@ -2246,7 +2078,6 @@
           <w:color w:val="800000"/>
           <w:sz w:val="20"/>
           <w:szCs w:val="20"/>
-          <w:highlight w:val="white"/>
         </w:rPr>
         <w:t>();</w:t>
       </w:r>
@@ -2272,7 +2103,6 @@
           <w:color w:val="000000"/>
           <w:sz w:val="20"/>
           <w:szCs w:val="20"/>
-          <w:highlight w:val="white"/>
         </w:rPr>
         <w:t>var</w:t>
       </w:r>
@@ -2284,38 +2114,16 @@
           <w:color w:val="000000"/>
           <w:sz w:val="20"/>
           <w:szCs w:val="20"/>
-          <w:highlight w:val="white"/>
-        </w:rPr>
-        <w:t xml:space="preserve"> </w:t>
-      </w:r>
-      <w:r>
-        <w:rPr>
-          <w:rFonts w:ascii="Consolas" w:hAnsi="Consolas" w:cs="Consolas"/>
-          <w:color w:val="000000"/>
-          <w:sz w:val="20"/>
-          <w:szCs w:val="20"/>
-          <w:highlight w:val="white"/>
-        </w:rPr>
-        <w:t xml:space="preserve">log </w:t>
-      </w:r>
-      <w:r>
-        <w:rPr>
-          <w:rFonts w:ascii="Consolas" w:hAnsi="Consolas" w:cs="Consolas"/>
-          <w:color w:val="000000"/>
-          <w:sz w:val="20"/>
-          <w:szCs w:val="20"/>
-          <w:highlight w:val="white"/>
-        </w:rPr>
-        <w:t xml:space="preserve">= </w:t>
-      </w:r>
-      <w:proofErr w:type="spellStart"/>
-      <w:r>
-        <w:rPr>
-          <w:rFonts w:ascii="Consolas" w:hAnsi="Consolas" w:cs="Consolas"/>
-          <w:color w:val="000000"/>
-          <w:sz w:val="20"/>
-          <w:szCs w:val="20"/>
-          <w:highlight w:val="white"/>
+        </w:rPr>
+        <w:t xml:space="preserve"> log = </w:t>
+      </w:r>
+      <w:proofErr w:type="spellStart"/>
+      <w:r>
+        <w:rPr>
+          <w:rFonts w:ascii="Consolas" w:hAnsi="Consolas" w:cs="Consolas"/>
+          <w:color w:val="000000"/>
+          <w:sz w:val="20"/>
+          <w:szCs w:val="20"/>
         </w:rPr>
         <w:t>warning</w:t>
       </w:r>
@@ -2326,7 +2134,6 @@
           <w:color w:val="000000"/>
           <w:sz w:val="20"/>
           <w:szCs w:val="20"/>
-          <w:highlight w:val="white"/>
         </w:rPr>
         <w:t xml:space="preserve"> / total*</w:t>
       </w:r>
@@ -2336,7 +2143,6 @@
           <w:color w:val="000080"/>
           <w:sz w:val="20"/>
           <w:szCs w:val="20"/>
-          <w:highlight w:val="white"/>
         </w:rPr>
         <w:t>100</w:t>
       </w:r>
@@ -2375,10 +2181,7 @@
         <w:t xml:space="preserve">: </w:t>
       </w:r>
       <w:r>
-        <w:t xml:space="preserve"> </w:t>
-      </w:r>
-      <w:r>
-        <w:t>db.PECL3.find({</w:t>
+        <w:t xml:space="preserve"> db.PECL3.find({</w:t>
       </w:r>
       <w:proofErr w:type="spellStart"/>
       <w:r>
@@ -2417,10 +2220,7 @@
         <w:t>Porcentaje</w:t>
       </w:r>
       <w:r>
-        <w:t xml:space="preserve"> </w:t>
-      </w:r>
-      <w:r>
-        <w:t>WARNING</w:t>
+        <w:t xml:space="preserve"> WARNING</w:t>
       </w:r>
       <w:r>
         <w:t xml:space="preserve"> </w:t>
@@ -2450,7 +2250,6 @@
           <w:color w:val="000000"/>
           <w:sz w:val="20"/>
           <w:szCs w:val="20"/>
-          <w:highlight w:val="yellow"/>
         </w:rPr>
         <w:t>var</w:t>
       </w:r>
@@ -2462,7 +2261,6 @@
           <w:color w:val="000000"/>
           <w:sz w:val="20"/>
           <w:szCs w:val="20"/>
-          <w:highlight w:val="yellow"/>
         </w:rPr>
         <w:t xml:space="preserve"> total= db.PECL</w:t>
       </w:r>
@@ -2472,7 +2270,6 @@
           <w:color w:val="000080"/>
           <w:sz w:val="20"/>
           <w:szCs w:val="20"/>
-          <w:highlight w:val="yellow"/>
         </w:rPr>
         <w:t>3</w:t>
       </w:r>
@@ -2482,7 +2279,6 @@
           <w:color w:val="000000"/>
           <w:sz w:val="20"/>
           <w:szCs w:val="20"/>
-          <w:highlight w:val="yellow"/>
         </w:rPr>
         <w:t>.find</w:t>
       </w:r>
@@ -2494,7 +2290,6 @@
           <w:color w:val="800000"/>
           <w:sz w:val="20"/>
           <w:szCs w:val="20"/>
-          <w:highlight w:val="yellow"/>
         </w:rPr>
         <w:t>({})</w:t>
       </w:r>
@@ -2504,7 +2299,6 @@
           <w:color w:val="000000"/>
           <w:sz w:val="20"/>
           <w:szCs w:val="20"/>
-          <w:highlight w:val="yellow"/>
         </w:rPr>
         <w:t>.</w:t>
       </w:r>
@@ -2515,7 +2309,6 @@
           <w:color w:val="000000"/>
           <w:sz w:val="20"/>
           <w:szCs w:val="20"/>
-          <w:highlight w:val="yellow"/>
         </w:rPr>
         <w:t>count</w:t>
       </w:r>
@@ -2528,7 +2321,6 @@
           <w:color w:val="800000"/>
           <w:sz w:val="20"/>
           <w:szCs w:val="20"/>
-          <w:highlight w:val="yellow"/>
         </w:rPr>
         <w:t>()</w:t>
       </w:r>
@@ -2554,7 +2346,6 @@
           <w:color w:val="000000"/>
           <w:sz w:val="20"/>
           <w:szCs w:val="20"/>
-          <w:highlight w:val="white"/>
         </w:rPr>
         <w:t>var</w:t>
       </w:r>
@@ -2566,7 +2357,6 @@
           <w:color w:val="000000"/>
           <w:sz w:val="20"/>
           <w:szCs w:val="20"/>
-          <w:highlight w:val="white"/>
         </w:rPr>
         <w:t xml:space="preserve"> </w:t>
       </w:r>
@@ -2577,7 +2367,6 @@
           <w:color w:val="000000"/>
           <w:sz w:val="20"/>
           <w:szCs w:val="20"/>
-          <w:highlight w:val="white"/>
         </w:rPr>
         <w:t>warning</w:t>
       </w:r>
@@ -2588,7 +2377,6 @@
           <w:color w:val="000000"/>
           <w:sz w:val="20"/>
           <w:szCs w:val="20"/>
-          <w:highlight w:val="white"/>
         </w:rPr>
         <w:t xml:space="preserve"> = db.PECL</w:t>
       </w:r>
@@ -2598,7 +2386,6 @@
           <w:color w:val="000080"/>
           <w:sz w:val="20"/>
           <w:szCs w:val="20"/>
-          <w:highlight w:val="white"/>
         </w:rPr>
         <w:t>3</w:t>
       </w:r>
@@ -2608,7 +2395,6 @@
           <w:color w:val="000000"/>
           <w:sz w:val="20"/>
           <w:szCs w:val="20"/>
-          <w:highlight w:val="white"/>
         </w:rPr>
         <w:t>.find</w:t>
       </w:r>
@@ -2620,7 +2406,6 @@
           <w:color w:val="800000"/>
           <w:sz w:val="20"/>
           <w:szCs w:val="20"/>
-          <w:highlight w:val="white"/>
         </w:rPr>
         <w:t>({</w:t>
       </w:r>
@@ -2631,7 +2416,6 @@
           <w:color w:val="000000"/>
           <w:sz w:val="20"/>
           <w:szCs w:val="20"/>
-          <w:highlight w:val="white"/>
         </w:rPr>
         <w:t>code</w:t>
       </w:r>
@@ -2644,7 +2428,6 @@
           <w:color w:val="800000"/>
           <w:sz w:val="20"/>
           <w:szCs w:val="20"/>
-          <w:highlight w:val="white"/>
         </w:rPr>
         <w:t>:</w:t>
       </w:r>
@@ -2654,7 +2437,6 @@
           <w:color w:val="808000"/>
           <w:sz w:val="20"/>
           <w:szCs w:val="20"/>
-          <w:highlight w:val="white"/>
         </w:rPr>
         <w:t>"</w:t>
       </w:r>
@@ -2665,7 +2447,6 @@
           <w:color w:val="808000"/>
           <w:sz w:val="20"/>
           <w:szCs w:val="20"/>
-          <w:highlight w:val="white"/>
         </w:rPr>
         <w:t>warning</w:t>
       </w:r>
@@ -2676,7 +2457,6 @@
           <w:color w:val="808000"/>
           <w:sz w:val="20"/>
           <w:szCs w:val="20"/>
-          <w:highlight w:val="white"/>
         </w:rPr>
         <w:t>"</w:t>
       </w:r>
@@ -2688,7 +2468,6 @@
           <w:color w:val="800000"/>
           <w:sz w:val="20"/>
           <w:szCs w:val="20"/>
-          <w:highlight w:val="white"/>
         </w:rPr>
         <w:t>})</w:t>
       </w:r>
@@ -2698,7 +2477,6 @@
           <w:color w:val="000000"/>
           <w:sz w:val="20"/>
           <w:szCs w:val="20"/>
-          <w:highlight w:val="white"/>
         </w:rPr>
         <w:t>.</w:t>
       </w:r>
@@ -2709,7 +2487,6 @@
           <w:color w:val="000000"/>
           <w:sz w:val="20"/>
           <w:szCs w:val="20"/>
-          <w:highlight w:val="white"/>
         </w:rPr>
         <w:t>count</w:t>
       </w:r>
@@ -2722,7 +2499,6 @@
           <w:color w:val="800000"/>
           <w:sz w:val="20"/>
           <w:szCs w:val="20"/>
-          <w:highlight w:val="white"/>
         </w:rPr>
         <w:t>();</w:t>
       </w:r>
@@ -2748,7 +2524,6 @@
           <w:color w:val="000000"/>
           <w:sz w:val="20"/>
           <w:szCs w:val="20"/>
-          <w:highlight w:val="white"/>
         </w:rPr>
         <w:t>var</w:t>
       </w:r>
@@ -2760,7 +2535,6 @@
           <w:color w:val="000000"/>
           <w:sz w:val="20"/>
           <w:szCs w:val="20"/>
-          <w:highlight w:val="white"/>
         </w:rPr>
         <w:t xml:space="preserve"> </w:t>
       </w:r>
@@ -2771,7 +2545,6 @@
           <w:color w:val="000000"/>
           <w:sz w:val="20"/>
           <w:szCs w:val="20"/>
-          <w:highlight w:val="white"/>
         </w:rPr>
         <w:t>war</w:t>
       </w:r>
@@ -2782,7 +2555,6 @@
           <w:color w:val="000000"/>
           <w:sz w:val="20"/>
           <w:szCs w:val="20"/>
-          <w:highlight w:val="white"/>
         </w:rPr>
         <w:t xml:space="preserve">= </w:t>
       </w:r>
@@ -2793,7 +2565,6 @@
           <w:color w:val="000000"/>
           <w:sz w:val="20"/>
           <w:szCs w:val="20"/>
-          <w:highlight w:val="white"/>
         </w:rPr>
         <w:t>warning</w:t>
       </w:r>
@@ -2804,7 +2575,6 @@
           <w:color w:val="000000"/>
           <w:sz w:val="20"/>
           <w:szCs w:val="20"/>
-          <w:highlight w:val="white"/>
         </w:rPr>
         <w:t xml:space="preserve"> / total*</w:t>
       </w:r>
@@ -2814,7 +2584,6 @@
           <w:color w:val="000080"/>
           <w:sz w:val="20"/>
           <w:szCs w:val="20"/>
-          <w:highlight w:val="white"/>
         </w:rPr>
         <w:t>100</w:t>
       </w:r>
@@ -2837,7 +2606,6 @@
           <w:color w:val="000000"/>
           <w:sz w:val="20"/>
           <w:szCs w:val="20"/>
-          <w:highlight w:val="white"/>
         </w:rPr>
         <w:t>war</w:t>
       </w:r>
@@ -2853,16 +2621,7 @@
         </w:numPr>
       </w:pPr>
       <w:r>
-        <w:t>Contar totales</w:t>
-      </w:r>
-      <w:r>
-        <w:t xml:space="preserve"> ERROR</w:t>
-      </w:r>
-      <w:r>
-        <w:t xml:space="preserve">:  </w:t>
-      </w:r>
-      <w:r>
-        <w:t>db.PECL3.find({</w:t>
+        <w:t>Contar totales ERROR:  db.PECL3.find({</w:t>
       </w:r>
       <w:proofErr w:type="spellStart"/>
       <w:r>
@@ -2870,13 +2629,7 @@
       </w:r>
       <w:proofErr w:type="spellEnd"/>
       <w:r>
-        <w:t>:"</w:t>
-      </w:r>
-      <w:r>
-        <w:t>error</w:t>
-      </w:r>
-      <w:r>
-        <w:t>"}).</w:t>
+        <w:t>:"error"}).</w:t>
       </w:r>
       <w:proofErr w:type="spellStart"/>
       <w:r>
@@ -2896,13 +2649,7 @@
         </w:numPr>
       </w:pPr>
       <w:r>
-        <w:t>Porcentaje</w:t>
-      </w:r>
-      <w:r>
-        <w:t xml:space="preserve"> ERROR</w:t>
-      </w:r>
-      <w:r>
-        <w:t xml:space="preserve"> :</w:t>
+        <w:t>Porcentaje ERROR :</w:t>
       </w:r>
     </w:p>
     <w:p>
@@ -2926,7 +2673,6 @@
           <w:color w:val="000000"/>
           <w:sz w:val="20"/>
           <w:szCs w:val="20"/>
-          <w:highlight w:val="yellow"/>
         </w:rPr>
         <w:t>var</w:t>
       </w:r>
@@ -2938,7 +2684,6 @@
           <w:color w:val="000000"/>
           <w:sz w:val="20"/>
           <w:szCs w:val="20"/>
-          <w:highlight w:val="yellow"/>
         </w:rPr>
         <w:t xml:space="preserve"> total= db.PECL</w:t>
       </w:r>
@@ -2948,7 +2693,6 @@
           <w:color w:val="000080"/>
           <w:sz w:val="20"/>
           <w:szCs w:val="20"/>
-          <w:highlight w:val="yellow"/>
         </w:rPr>
         <w:t>3</w:t>
       </w:r>
@@ -2958,7 +2702,6 @@
           <w:color w:val="000000"/>
           <w:sz w:val="20"/>
           <w:szCs w:val="20"/>
-          <w:highlight w:val="yellow"/>
         </w:rPr>
         <w:t>.find</w:t>
       </w:r>
@@ -2970,7 +2713,6 @@
           <w:color w:val="800000"/>
           <w:sz w:val="20"/>
           <w:szCs w:val="20"/>
-          <w:highlight w:val="yellow"/>
         </w:rPr>
         <w:t>({})</w:t>
       </w:r>
@@ -2980,7 +2722,6 @@
           <w:color w:val="000000"/>
           <w:sz w:val="20"/>
           <w:szCs w:val="20"/>
-          <w:highlight w:val="yellow"/>
         </w:rPr>
         <w:t>.</w:t>
       </w:r>
@@ -2991,7 +2732,6 @@
           <w:color w:val="000000"/>
           <w:sz w:val="20"/>
           <w:szCs w:val="20"/>
-          <w:highlight w:val="yellow"/>
         </w:rPr>
         <w:t>count</w:t>
       </w:r>
@@ -3004,7 +2744,6 @@
           <w:color w:val="800000"/>
           <w:sz w:val="20"/>
           <w:szCs w:val="20"/>
-          <w:highlight w:val="yellow"/>
         </w:rPr>
         <w:t>()</w:t>
       </w:r>
@@ -3030,7 +2769,6 @@
           <w:color w:val="000000"/>
           <w:sz w:val="20"/>
           <w:szCs w:val="20"/>
-          <w:highlight w:val="white"/>
         </w:rPr>
         <w:t>var</w:t>
       </w:r>
@@ -3042,7 +2780,6 @@
           <w:color w:val="000000"/>
           <w:sz w:val="20"/>
           <w:szCs w:val="20"/>
-          <w:highlight w:val="white"/>
         </w:rPr>
         <w:t xml:space="preserve"> </w:t>
       </w:r>
@@ -3053,7 +2790,6 @@
           <w:color w:val="000000"/>
           <w:sz w:val="20"/>
           <w:szCs w:val="20"/>
-          <w:highlight w:val="white"/>
         </w:rPr>
         <w:t>errors</w:t>
       </w:r>
@@ -3064,21 +2800,8 @@
           <w:color w:val="000000"/>
           <w:sz w:val="20"/>
           <w:szCs w:val="20"/>
-          <w:highlight w:val="white"/>
-        </w:rPr>
-        <w:t xml:space="preserve"> = db.P</w:t>
-      </w:r>
-      <w:bookmarkStart w:id="0" w:name="_GoBack"/>
-      <w:bookmarkEnd w:id="0"/>
-      <w:r>
-        <w:rPr>
-          <w:rFonts w:ascii="Consolas" w:hAnsi="Consolas" w:cs="Consolas"/>
-          <w:color w:val="000000"/>
-          <w:sz w:val="20"/>
-          <w:szCs w:val="20"/>
-          <w:highlight w:val="white"/>
-        </w:rPr>
-        <w:t>ECL</w:t>
+        </w:rPr>
+        <w:t xml:space="preserve"> = db.PECL</w:t>
       </w:r>
       <w:r>
         <w:rPr>
@@ -3086,7 +2809,6 @@
           <w:color w:val="000080"/>
           <w:sz w:val="20"/>
           <w:szCs w:val="20"/>
-          <w:highlight w:val="white"/>
         </w:rPr>
         <w:t>3</w:t>
       </w:r>
@@ -3096,7 +2818,6 @@
           <w:color w:val="000000"/>
           <w:sz w:val="20"/>
           <w:szCs w:val="20"/>
-          <w:highlight w:val="white"/>
         </w:rPr>
         <w:t>.find</w:t>
       </w:r>
@@ -3108,7 +2829,6 @@
           <w:color w:val="800000"/>
           <w:sz w:val="20"/>
           <w:szCs w:val="20"/>
-          <w:highlight w:val="white"/>
         </w:rPr>
         <w:t>({</w:t>
       </w:r>
@@ -3119,7 +2839,6 @@
           <w:color w:val="000000"/>
           <w:sz w:val="20"/>
           <w:szCs w:val="20"/>
-          <w:highlight w:val="white"/>
         </w:rPr>
         <w:t>code</w:t>
       </w:r>
@@ -3132,7 +2851,6 @@
           <w:color w:val="800000"/>
           <w:sz w:val="20"/>
           <w:szCs w:val="20"/>
-          <w:highlight w:val="white"/>
         </w:rPr>
         <w:t>:</w:t>
       </w:r>
@@ -3142,39 +2860,17 @@
           <w:color w:val="808000"/>
           <w:sz w:val="20"/>
           <w:szCs w:val="20"/>
-          <w:highlight w:val="white"/>
-        </w:rPr>
-        <w:t>"</w:t>
-      </w:r>
-      <w:r>
-        <w:rPr>
-          <w:rFonts w:ascii="Consolas" w:hAnsi="Consolas" w:cs="Consolas"/>
-          <w:color w:val="808000"/>
-          <w:sz w:val="20"/>
-          <w:szCs w:val="20"/>
-          <w:highlight w:val="white"/>
-        </w:rPr>
-        <w:t>error</w:t>
-      </w:r>
-      <w:r>
-        <w:rPr>
-          <w:rFonts w:ascii="Consolas" w:hAnsi="Consolas" w:cs="Consolas"/>
-          <w:color w:val="808000"/>
-          <w:sz w:val="20"/>
-          <w:szCs w:val="20"/>
-          <w:highlight w:val="white"/>
-        </w:rPr>
-        <w:t>"</w:t>
-      </w:r>
-      <w:r>
-        <w:rPr>
-          <w:rFonts w:ascii="Consolas" w:hAnsi="Consolas" w:cs="Consolas"/>
-          <w:b/>
-          <w:bCs/>
-          <w:color w:val="800000"/>
-          <w:sz w:val="20"/>
-          <w:szCs w:val="20"/>
-          <w:highlight w:val="white"/>
+        </w:rPr>
+        <w:t>"error"</w:t>
+      </w:r>
+      <w:r>
+        <w:rPr>
+          <w:rFonts w:ascii="Consolas" w:hAnsi="Consolas" w:cs="Consolas"/>
+          <w:b/>
+          <w:bCs/>
+          <w:color w:val="800000"/>
+          <w:sz w:val="20"/>
+          <w:szCs w:val="20"/>
         </w:rPr>
         <w:t>})</w:t>
       </w:r>
@@ -3184,7 +2880,6 @@
           <w:color w:val="000000"/>
           <w:sz w:val="20"/>
           <w:szCs w:val="20"/>
-          <w:highlight w:val="white"/>
         </w:rPr>
         <w:t>.</w:t>
       </w:r>
@@ -3195,7 +2890,6 @@
           <w:color w:val="000000"/>
           <w:sz w:val="20"/>
           <w:szCs w:val="20"/>
-          <w:highlight w:val="white"/>
         </w:rPr>
         <w:t>count</w:t>
       </w:r>
@@ -3208,7 +2902,6 @@
           <w:color w:val="800000"/>
           <w:sz w:val="20"/>
           <w:szCs w:val="20"/>
-          <w:highlight w:val="white"/>
         </w:rPr>
         <w:t>();</w:t>
       </w:r>
@@ -3234,7 +2927,6 @@
           <w:color w:val="000000"/>
           <w:sz w:val="20"/>
           <w:szCs w:val="20"/>
-          <w:highlight w:val="white"/>
         </w:rPr>
         <w:t>var</w:t>
       </w:r>
@@ -3246,7 +2938,6 @@
           <w:color w:val="000000"/>
           <w:sz w:val="20"/>
           <w:szCs w:val="20"/>
-          <w:highlight w:val="white"/>
         </w:rPr>
         <w:t xml:space="preserve"> </w:t>
       </w:r>
@@ -3257,7 +2948,6 @@
           <w:color w:val="000000"/>
           <w:sz w:val="20"/>
           <w:szCs w:val="20"/>
-          <w:highlight w:val="white"/>
         </w:rPr>
         <w:t>err</w:t>
       </w:r>
@@ -3268,7 +2958,6 @@
           <w:color w:val="000000"/>
           <w:sz w:val="20"/>
           <w:szCs w:val="20"/>
-          <w:highlight w:val="white"/>
         </w:rPr>
         <w:t xml:space="preserve">= </w:t>
       </w:r>
@@ -3279,7 +2968,6 @@
           <w:color w:val="000000"/>
           <w:sz w:val="20"/>
           <w:szCs w:val="20"/>
-          <w:highlight w:val="white"/>
         </w:rPr>
         <w:t>errors</w:t>
       </w:r>
@@ -3290,7 +2978,6 @@
           <w:color w:val="000000"/>
           <w:sz w:val="20"/>
           <w:szCs w:val="20"/>
-          <w:highlight w:val="white"/>
         </w:rPr>
         <w:t xml:space="preserve"> / total*</w:t>
       </w:r>
@@ -3300,7 +2987,6 @@
           <w:color w:val="000080"/>
           <w:sz w:val="20"/>
           <w:szCs w:val="20"/>
-          <w:highlight w:val="white"/>
         </w:rPr>
         <w:t>100</w:t>
       </w:r>
@@ -3362,7 +3048,6 @@
           <w:color w:val="000000"/>
           <w:sz w:val="20"/>
           <w:szCs w:val="20"/>
-          <w:highlight w:val="yellow"/>
         </w:rPr>
         <w:t>db.PECL</w:t>
       </w:r>
@@ -3372,7 +3057,6 @@
           <w:color w:val="000080"/>
           <w:sz w:val="20"/>
           <w:szCs w:val="20"/>
-          <w:highlight w:val="yellow"/>
         </w:rPr>
         <w:t>3</w:t>
       </w:r>
@@ -3382,7 +3066,6 @@
           <w:color w:val="000000"/>
           <w:sz w:val="20"/>
           <w:szCs w:val="20"/>
-          <w:highlight w:val="yellow"/>
         </w:rPr>
         <w:t>.aggregate</w:t>
       </w:r>
@@ -3394,7 +3077,6 @@
           <w:color w:val="800000"/>
           <w:sz w:val="20"/>
           <w:szCs w:val="20"/>
-          <w:highlight w:val="yellow"/>
         </w:rPr>
         <w:t>([</w:t>
       </w:r>
@@ -3419,7 +3101,6 @@
           <w:color w:val="000000"/>
           <w:sz w:val="20"/>
           <w:szCs w:val="20"/>
-          <w:highlight w:val="white"/>
         </w:rPr>
         <w:t xml:space="preserve">    </w:t>
       </w:r>
@@ -3431,7 +3112,6 @@
           <w:color w:val="800000"/>
           <w:sz w:val="20"/>
           <w:szCs w:val="20"/>
-          <w:highlight w:val="white"/>
         </w:rPr>
         <w:t>{</w:t>
       </w:r>
@@ -3441,7 +3121,6 @@
           <w:color w:val="000000"/>
           <w:sz w:val="20"/>
           <w:szCs w:val="20"/>
-          <w:highlight w:val="white"/>
         </w:rPr>
         <w:t xml:space="preserve"> </w:t>
       </w:r>
@@ -3465,7 +3144,6 @@
           <w:color w:val="000000"/>
           <w:sz w:val="20"/>
           <w:szCs w:val="20"/>
-          <w:highlight w:val="white"/>
         </w:rPr>
         <w:t xml:space="preserve">        $</w:t>
       </w:r>
@@ -3476,7 +3154,6 @@
           <w:color w:val="000000"/>
           <w:sz w:val="20"/>
           <w:szCs w:val="20"/>
-          <w:highlight w:val="white"/>
         </w:rPr>
         <w:t>group</w:t>
       </w:r>
@@ -3489,7 +3166,6 @@
           <w:color w:val="800000"/>
           <w:sz w:val="20"/>
           <w:szCs w:val="20"/>
-          <w:highlight w:val="white"/>
         </w:rPr>
         <w:t>:</w:t>
       </w:r>
@@ -3499,7 +3175,6 @@
           <w:color w:val="000000"/>
           <w:sz w:val="20"/>
           <w:szCs w:val="20"/>
-          <w:highlight w:val="white"/>
         </w:rPr>
         <w:t xml:space="preserve"> </w:t>
       </w:r>
@@ -3512,7 +3187,6 @@
           <w:color w:val="800000"/>
           <w:sz w:val="20"/>
           <w:szCs w:val="20"/>
-          <w:highlight w:val="white"/>
         </w:rPr>
         <w:t>{</w:t>
       </w:r>
@@ -3522,7 +3196,6 @@
           <w:color w:val="000000"/>
           <w:sz w:val="20"/>
           <w:szCs w:val="20"/>
-          <w:highlight w:val="white"/>
         </w:rPr>
         <w:t xml:space="preserve"> _</w:t>
       </w:r>
@@ -3533,7 +3206,6 @@
           <w:color w:val="000000"/>
           <w:sz w:val="20"/>
           <w:szCs w:val="20"/>
-          <w:highlight w:val="white"/>
         </w:rPr>
         <w:t>id</w:t>
       </w:r>
@@ -3545,7 +3217,6 @@
           <w:color w:val="800000"/>
           <w:sz w:val="20"/>
           <w:szCs w:val="20"/>
-          <w:highlight w:val="white"/>
         </w:rPr>
         <w:t>:</w:t>
       </w:r>
@@ -3555,7 +3226,6 @@
           <w:color w:val="000000"/>
           <w:sz w:val="20"/>
           <w:szCs w:val="20"/>
-          <w:highlight w:val="white"/>
         </w:rPr>
         <w:t xml:space="preserve"> </w:t>
       </w:r>
@@ -3565,7 +3235,6 @@
           <w:color w:val="808000"/>
           <w:sz w:val="20"/>
           <w:szCs w:val="20"/>
-          <w:highlight w:val="white"/>
         </w:rPr>
         <w:t>"$</w:t>
       </w:r>
@@ -3576,7 +3245,6 @@
           <w:color w:val="808000"/>
           <w:sz w:val="20"/>
           <w:szCs w:val="20"/>
-          <w:highlight w:val="white"/>
         </w:rPr>
         <w:t>code</w:t>
       </w:r>
@@ -3587,7 +3255,6 @@
           <w:color w:val="808000"/>
           <w:sz w:val="20"/>
           <w:szCs w:val="20"/>
-          <w:highlight w:val="white"/>
         </w:rPr>
         <w:t>"</w:t>
       </w:r>
@@ -3599,7 +3266,6 @@
           <w:color w:val="800000"/>
           <w:sz w:val="20"/>
           <w:szCs w:val="20"/>
-          <w:highlight w:val="white"/>
         </w:rPr>
         <w:t>,</w:t>
       </w:r>
@@ -3609,7 +3275,6 @@
           <w:color w:val="000000"/>
           <w:sz w:val="20"/>
           <w:szCs w:val="20"/>
-          <w:highlight w:val="white"/>
         </w:rPr>
         <w:t xml:space="preserve"> </w:t>
       </w:r>
@@ -3620,7 +3285,6 @@
           <w:color w:val="000000"/>
           <w:sz w:val="20"/>
           <w:szCs w:val="20"/>
-          <w:highlight w:val="white"/>
         </w:rPr>
         <w:t>duracion</w:t>
       </w:r>
@@ -3631,7 +3295,6 @@
           <w:color w:val="000000"/>
           <w:sz w:val="20"/>
           <w:szCs w:val="20"/>
-          <w:highlight w:val="white"/>
         </w:rPr>
         <w:t xml:space="preserve"> media</w:t>
       </w:r>
@@ -3643,7 +3306,6 @@
           <w:color w:val="800000"/>
           <w:sz w:val="20"/>
           <w:szCs w:val="20"/>
-          <w:highlight w:val="white"/>
         </w:rPr>
         <w:t>:</w:t>
       </w:r>
@@ -3653,7 +3315,6 @@
           <w:color w:val="000000"/>
           <w:sz w:val="20"/>
           <w:szCs w:val="20"/>
-          <w:highlight w:val="white"/>
         </w:rPr>
         <w:t xml:space="preserve"> </w:t>
       </w:r>
@@ -3665,7 +3326,6 @@
           <w:color w:val="800000"/>
           <w:sz w:val="20"/>
           <w:szCs w:val="20"/>
-          <w:highlight w:val="white"/>
         </w:rPr>
         <w:t>{</w:t>
       </w:r>
@@ -3675,7 +3335,6 @@
           <w:color w:val="000000"/>
           <w:sz w:val="20"/>
           <w:szCs w:val="20"/>
-          <w:highlight w:val="white"/>
         </w:rPr>
         <w:t xml:space="preserve"> $</w:t>
       </w:r>
@@ -3686,7 +3345,6 @@
           <w:color w:val="000000"/>
           <w:sz w:val="20"/>
           <w:szCs w:val="20"/>
-          <w:highlight w:val="white"/>
         </w:rPr>
         <w:t>avg</w:t>
       </w:r>
@@ -3699,7 +3357,6 @@
           <w:color w:val="800000"/>
           <w:sz w:val="20"/>
           <w:szCs w:val="20"/>
-          <w:highlight w:val="white"/>
         </w:rPr>
         <w:t>:</w:t>
       </w:r>
@@ -3709,7 +3366,6 @@
           <w:color w:val="000000"/>
           <w:sz w:val="20"/>
           <w:szCs w:val="20"/>
-          <w:highlight w:val="white"/>
         </w:rPr>
         <w:t xml:space="preserve"> </w:t>
       </w:r>
@@ -3719,7 +3375,6 @@
           <w:color w:val="808000"/>
           <w:sz w:val="20"/>
           <w:szCs w:val="20"/>
-          <w:highlight w:val="white"/>
         </w:rPr>
         <w:t>"$</w:t>
       </w:r>
@@ -3730,7 +3385,6 @@
           <w:color w:val="808000"/>
           <w:sz w:val="20"/>
           <w:szCs w:val="20"/>
-          <w:highlight w:val="white"/>
         </w:rPr>
         <w:t>Duracion</w:t>
       </w:r>
@@ -3741,7 +3395,6 @@
           <w:color w:val="808000"/>
           <w:sz w:val="20"/>
           <w:szCs w:val="20"/>
-          <w:highlight w:val="white"/>
         </w:rPr>
         <w:t>"</w:t>
       </w:r>
@@ -3751,7 +3404,6 @@
           <w:color w:val="000000"/>
           <w:sz w:val="20"/>
           <w:szCs w:val="20"/>
-          <w:highlight w:val="white"/>
         </w:rPr>
         <w:t xml:space="preserve"> </w:t>
       </w:r>
@@ -3763,7 +3415,6 @@
           <w:color w:val="800000"/>
           <w:sz w:val="20"/>
           <w:szCs w:val="20"/>
-          <w:highlight w:val="white"/>
         </w:rPr>
         <w:t>}}</w:t>
       </w:r>
@@ -3773,7 +3424,6 @@
           <w:color w:val="000000"/>
           <w:sz w:val="20"/>
           <w:szCs w:val="20"/>
-          <w:highlight w:val="white"/>
         </w:rPr>
         <w:t xml:space="preserve"> </w:t>
       </w:r>
@@ -3790,7 +3440,6 @@
           <w:color w:val="800000"/>
           <w:sz w:val="20"/>
           <w:szCs w:val="20"/>
-          <w:highlight w:val="white"/>
         </w:rPr>
         <w:t>}])</w:t>
       </w:r>
@@ -3803,11 +3452,9 @@
           <w:numId w:val="1"/>
         </w:numPr>
       </w:pPr>
-      <w:proofErr w:type="spellStart"/>
-      <w:r>
-        <w:t>Agrupacion</w:t>
-      </w:r>
-      <w:proofErr w:type="spellEnd"/>
+      <w:r>
+        <w:t>Agrupación</w:t>
+      </w:r>
       <w:r>
         <w:t xml:space="preserve"> por desarrollador, muestra código, duración total, media y cantidad</w:t>
       </w:r>
@@ -3832,7 +3479,6 @@
           <w:color w:val="000000"/>
           <w:sz w:val="20"/>
           <w:szCs w:val="20"/>
-          <w:highlight w:val="yellow"/>
         </w:rPr>
         <w:t>db.PECL</w:t>
       </w:r>
@@ -3842,7 +3488,6 @@
           <w:color w:val="000080"/>
           <w:sz w:val="20"/>
           <w:szCs w:val="20"/>
-          <w:highlight w:val="yellow"/>
         </w:rPr>
         <w:t>3</w:t>
       </w:r>
@@ -3852,7 +3497,6 @@
           <w:color w:val="000000"/>
           <w:sz w:val="20"/>
           <w:szCs w:val="20"/>
-          <w:highlight w:val="yellow"/>
         </w:rPr>
         <w:t>.aggregate</w:t>
       </w:r>
@@ -3864,7 +3508,6 @@
           <w:color w:val="800000"/>
           <w:sz w:val="20"/>
           <w:szCs w:val="20"/>
-          <w:highlight w:val="yellow"/>
         </w:rPr>
         <w:t>(</w:t>
       </w:r>
@@ -3875,7 +3518,6 @@
           <w:color w:val="000000"/>
           <w:sz w:val="20"/>
           <w:szCs w:val="20"/>
-          <w:highlight w:val="yellow"/>
         </w:rPr>
         <w:t xml:space="preserve"> </w:t>
       </w:r>
@@ -3887,7 +3529,6 @@
           <w:color w:val="800000"/>
           <w:sz w:val="20"/>
           <w:szCs w:val="20"/>
-          <w:highlight w:val="yellow"/>
         </w:rPr>
         <w:t>[</w:t>
       </w:r>
@@ -3911,7 +3552,6 @@
           <w:color w:val="000000"/>
           <w:sz w:val="20"/>
           <w:szCs w:val="20"/>
-          <w:highlight w:val="white"/>
         </w:rPr>
         <w:t xml:space="preserve">    </w:t>
       </w:r>
@@ -3924,7 +3564,6 @@
           <w:color w:val="800000"/>
           <w:sz w:val="20"/>
           <w:szCs w:val="20"/>
-          <w:highlight w:val="white"/>
         </w:rPr>
         <w:t>{</w:t>
       </w:r>
@@ -3934,7 +3573,6 @@
           <w:color w:val="000000"/>
           <w:sz w:val="20"/>
           <w:szCs w:val="20"/>
-          <w:highlight w:val="white"/>
         </w:rPr>
         <w:t xml:space="preserve"> $</w:t>
       </w:r>
@@ -3945,7 +3583,6 @@
           <w:color w:val="000000"/>
           <w:sz w:val="20"/>
           <w:szCs w:val="20"/>
-          <w:highlight w:val="white"/>
         </w:rPr>
         <w:t>match</w:t>
       </w:r>
@@ -3957,7 +3594,6 @@
           <w:color w:val="800000"/>
           <w:sz w:val="20"/>
           <w:szCs w:val="20"/>
-          <w:highlight w:val="white"/>
         </w:rPr>
         <w:t>:</w:t>
       </w:r>
@@ -3967,7 +3603,6 @@
           <w:color w:val="000000"/>
           <w:sz w:val="20"/>
           <w:szCs w:val="20"/>
-          <w:highlight w:val="white"/>
         </w:rPr>
         <w:t xml:space="preserve"> </w:t>
       </w:r>
@@ -3979,7 +3614,6 @@
           <w:color w:val="800000"/>
           <w:sz w:val="20"/>
           <w:szCs w:val="20"/>
-          <w:highlight w:val="white"/>
         </w:rPr>
         <w:t>{</w:t>
       </w:r>
@@ -3989,7 +3623,6 @@
           <w:color w:val="000000"/>
           <w:sz w:val="20"/>
           <w:szCs w:val="20"/>
-          <w:highlight w:val="white"/>
         </w:rPr>
         <w:t xml:space="preserve"> </w:t>
       </w:r>
@@ -4000,7 +3633,6 @@
           <w:color w:val="000000"/>
           <w:sz w:val="20"/>
           <w:szCs w:val="20"/>
-          <w:highlight w:val="white"/>
         </w:rPr>
         <w:t>id_dev</w:t>
       </w:r>
@@ -4013,7 +3645,6 @@
           <w:color w:val="800000"/>
           <w:sz w:val="20"/>
           <w:szCs w:val="20"/>
-          <w:highlight w:val="white"/>
         </w:rPr>
         <w:t>:</w:t>
       </w:r>
@@ -4023,7 +3654,6 @@
           <w:color w:val="000000"/>
           <w:sz w:val="20"/>
           <w:szCs w:val="20"/>
-          <w:highlight w:val="white"/>
         </w:rPr>
         <w:t xml:space="preserve"> </w:t>
       </w:r>
@@ -4033,7 +3663,6 @@
           <w:color w:val="808000"/>
           <w:sz w:val="20"/>
           <w:szCs w:val="20"/>
-          <w:highlight w:val="white"/>
         </w:rPr>
         <w:t>"dev01"</w:t>
       </w:r>
@@ -4043,7 +3672,6 @@
           <w:color w:val="000000"/>
           <w:sz w:val="20"/>
           <w:szCs w:val="20"/>
-          <w:highlight w:val="white"/>
         </w:rPr>
         <w:t xml:space="preserve"> </w:t>
       </w:r>
@@ -4055,7 +3683,6 @@
           <w:color w:val="800000"/>
           <w:sz w:val="20"/>
           <w:szCs w:val="20"/>
-          <w:highlight w:val="white"/>
         </w:rPr>
         <w:t>}</w:t>
       </w:r>
@@ -4065,7 +3692,6 @@
           <w:color w:val="000000"/>
           <w:sz w:val="20"/>
           <w:szCs w:val="20"/>
-          <w:highlight w:val="white"/>
         </w:rPr>
         <w:t xml:space="preserve"> </w:t>
       </w:r>
@@ -4077,7 +3703,6 @@
           <w:color w:val="800000"/>
           <w:sz w:val="20"/>
           <w:szCs w:val="20"/>
-          <w:highlight w:val="white"/>
         </w:rPr>
         <w:t>},</w:t>
       </w:r>
@@ -4101,7 +3726,6 @@
           <w:color w:val="000000"/>
           <w:sz w:val="20"/>
           <w:szCs w:val="20"/>
-          <w:highlight w:val="white"/>
         </w:rPr>
         <w:t xml:space="preserve">    </w:t>
       </w:r>
@@ -4114,7 +3738,6 @@
           <w:color w:val="800000"/>
           <w:sz w:val="20"/>
           <w:szCs w:val="20"/>
-          <w:highlight w:val="white"/>
         </w:rPr>
         <w:t>{</w:t>
       </w:r>
@@ -4124,7 +3747,6 @@
           <w:color w:val="000000"/>
           <w:sz w:val="20"/>
           <w:szCs w:val="20"/>
-          <w:highlight w:val="white"/>
         </w:rPr>
         <w:t xml:space="preserve"> $</w:t>
       </w:r>
@@ -4136,7 +3758,6 @@
           <w:color w:val="000000"/>
           <w:sz w:val="20"/>
           <w:szCs w:val="20"/>
-          <w:highlight w:val="white"/>
         </w:rPr>
         <w:t>group</w:t>
       </w:r>
@@ -4149,7 +3770,6 @@
           <w:color w:val="800000"/>
           <w:sz w:val="20"/>
           <w:szCs w:val="20"/>
-          <w:highlight w:val="white"/>
         </w:rPr>
         <w:t>:</w:t>
       </w:r>
@@ -4159,7 +3779,6 @@
           <w:color w:val="000000"/>
           <w:sz w:val="20"/>
           <w:szCs w:val="20"/>
-          <w:highlight w:val="white"/>
         </w:rPr>
         <w:t xml:space="preserve"> </w:t>
       </w:r>
@@ -4171,7 +3790,6 @@
           <w:color w:val="800000"/>
           <w:sz w:val="20"/>
           <w:szCs w:val="20"/>
-          <w:highlight w:val="white"/>
         </w:rPr>
         <w:t>{</w:t>
       </w:r>
@@ -4181,7 +3799,6 @@
           <w:color w:val="000000"/>
           <w:sz w:val="20"/>
           <w:szCs w:val="20"/>
-          <w:highlight w:val="white"/>
         </w:rPr>
         <w:t xml:space="preserve"> _id</w:t>
       </w:r>
@@ -4193,7 +3810,6 @@
           <w:color w:val="800000"/>
           <w:sz w:val="20"/>
           <w:szCs w:val="20"/>
-          <w:highlight w:val="white"/>
         </w:rPr>
         <w:t>:</w:t>
       </w:r>
@@ -4203,7 +3819,6 @@
           <w:color w:val="000000"/>
           <w:sz w:val="20"/>
           <w:szCs w:val="20"/>
-          <w:highlight w:val="white"/>
         </w:rPr>
         <w:t xml:space="preserve"> </w:t>
       </w:r>
@@ -4213,7 +3828,6 @@
           <w:color w:val="808000"/>
           <w:sz w:val="20"/>
           <w:szCs w:val="20"/>
-          <w:highlight w:val="white"/>
         </w:rPr>
         <w:t>"$</w:t>
       </w:r>
@@ -4224,7 +3838,6 @@
           <w:color w:val="808000"/>
           <w:sz w:val="20"/>
           <w:szCs w:val="20"/>
-          <w:highlight w:val="white"/>
         </w:rPr>
         <w:t>code</w:t>
       </w:r>
@@ -4235,7 +3848,6 @@
           <w:color w:val="808000"/>
           <w:sz w:val="20"/>
           <w:szCs w:val="20"/>
-          <w:highlight w:val="white"/>
         </w:rPr>
         <w:t>"</w:t>
       </w:r>
@@ -4247,7 +3859,6 @@
           <w:color w:val="800000"/>
           <w:sz w:val="20"/>
           <w:szCs w:val="20"/>
-          <w:highlight w:val="white"/>
         </w:rPr>
         <w:t>,</w:t>
       </w:r>
@@ -4257,7 +3868,6 @@
           <w:color w:val="000000"/>
           <w:sz w:val="20"/>
           <w:szCs w:val="20"/>
-          <w:highlight w:val="white"/>
         </w:rPr>
         <w:t xml:space="preserve">  </w:t>
       </w:r>
@@ -4268,7 +3878,6 @@
           <w:color w:val="000000"/>
           <w:sz w:val="20"/>
           <w:szCs w:val="20"/>
-          <w:highlight w:val="white"/>
         </w:rPr>
         <w:t>d_total</w:t>
       </w:r>
@@ -4281,7 +3890,6 @@
           <w:color w:val="800000"/>
           <w:sz w:val="20"/>
           <w:szCs w:val="20"/>
-          <w:highlight w:val="white"/>
         </w:rPr>
         <w:t>:</w:t>
       </w:r>
@@ -4291,7 +3899,6 @@
           <w:color w:val="000000"/>
           <w:sz w:val="20"/>
           <w:szCs w:val="20"/>
-          <w:highlight w:val="white"/>
         </w:rPr>
         <w:t xml:space="preserve"> </w:t>
       </w:r>
@@ -4303,7 +3910,6 @@
           <w:color w:val="800000"/>
           <w:sz w:val="20"/>
           <w:szCs w:val="20"/>
-          <w:highlight w:val="white"/>
         </w:rPr>
         <w:t>{</w:t>
       </w:r>
@@ -4313,7 +3919,6 @@
           <w:color w:val="000000"/>
           <w:sz w:val="20"/>
           <w:szCs w:val="20"/>
-          <w:highlight w:val="white"/>
         </w:rPr>
         <w:t xml:space="preserve"> $sum</w:t>
       </w:r>
@@ -4325,7 +3930,6 @@
           <w:color w:val="800000"/>
           <w:sz w:val="20"/>
           <w:szCs w:val="20"/>
-          <w:highlight w:val="white"/>
         </w:rPr>
         <w:t>:</w:t>
       </w:r>
@@ -4335,7 +3939,6 @@
           <w:color w:val="000000"/>
           <w:sz w:val="20"/>
           <w:szCs w:val="20"/>
-          <w:highlight w:val="white"/>
         </w:rPr>
         <w:t xml:space="preserve"> </w:t>
       </w:r>
@@ -4345,7 +3948,6 @@
           <w:color w:val="808000"/>
           <w:sz w:val="20"/>
           <w:szCs w:val="20"/>
-          <w:highlight w:val="white"/>
         </w:rPr>
         <w:t>"$</w:t>
       </w:r>
@@ -4356,7 +3958,6 @@
           <w:color w:val="808000"/>
           <w:sz w:val="20"/>
           <w:szCs w:val="20"/>
-          <w:highlight w:val="white"/>
         </w:rPr>
         <w:t>Duracion</w:t>
       </w:r>
@@ -4367,7 +3968,6 @@
           <w:color w:val="808000"/>
           <w:sz w:val="20"/>
           <w:szCs w:val="20"/>
-          <w:highlight w:val="white"/>
         </w:rPr>
         <w:t>"</w:t>
       </w:r>
@@ -4377,7 +3977,6 @@
           <w:color w:val="000000"/>
           <w:sz w:val="20"/>
           <w:szCs w:val="20"/>
-          <w:highlight w:val="white"/>
         </w:rPr>
         <w:t xml:space="preserve"> </w:t>
       </w:r>
@@ -4389,7 +3988,6 @@
           <w:color w:val="800000"/>
           <w:sz w:val="20"/>
           <w:szCs w:val="20"/>
-          <w:highlight w:val="white"/>
         </w:rPr>
         <w:t>},</w:t>
       </w:r>
@@ -4399,7 +3997,6 @@
           <w:color w:val="000000"/>
           <w:sz w:val="20"/>
           <w:szCs w:val="20"/>
-          <w:highlight w:val="white"/>
         </w:rPr>
         <w:t xml:space="preserve"> </w:t>
       </w:r>
@@ -4423,7 +4020,6 @@
           <w:color w:val="000000"/>
           <w:sz w:val="20"/>
           <w:szCs w:val="20"/>
-          <w:highlight w:val="white"/>
         </w:rPr>
         <w:t xml:space="preserve">      </w:t>
       </w:r>
@@ -4435,7 +4031,6 @@
           <w:color w:val="000000"/>
           <w:sz w:val="20"/>
           <w:szCs w:val="20"/>
-          <w:highlight w:val="white"/>
         </w:rPr>
         <w:t>avg</w:t>
       </w:r>
@@ -4449,7 +4044,6 @@
           <w:color w:val="800000"/>
           <w:sz w:val="20"/>
           <w:szCs w:val="20"/>
-          <w:highlight w:val="white"/>
         </w:rPr>
         <w:t>:</w:t>
       </w:r>
@@ -4459,7 +4053,6 @@
           <w:color w:val="000000"/>
           <w:sz w:val="20"/>
           <w:szCs w:val="20"/>
-          <w:highlight w:val="white"/>
         </w:rPr>
         <w:t xml:space="preserve"> </w:t>
       </w:r>
@@ -4471,7 +4064,6 @@
           <w:color w:val="800000"/>
           <w:sz w:val="20"/>
           <w:szCs w:val="20"/>
-          <w:highlight w:val="white"/>
         </w:rPr>
         <w:t>{</w:t>
       </w:r>
@@ -4481,7 +4073,6 @@
           <w:color w:val="000000"/>
           <w:sz w:val="20"/>
           <w:szCs w:val="20"/>
-          <w:highlight w:val="white"/>
         </w:rPr>
         <w:t xml:space="preserve"> $</w:t>
       </w:r>
@@ -4492,7 +4083,6 @@
           <w:color w:val="000000"/>
           <w:sz w:val="20"/>
           <w:szCs w:val="20"/>
-          <w:highlight w:val="white"/>
         </w:rPr>
         <w:t>avg</w:t>
       </w:r>
@@ -4505,7 +4095,6 @@
           <w:color w:val="800000"/>
           <w:sz w:val="20"/>
           <w:szCs w:val="20"/>
-          <w:highlight w:val="white"/>
         </w:rPr>
         <w:t>:</w:t>
       </w:r>
@@ -4515,7 +4104,6 @@
           <w:color w:val="000000"/>
           <w:sz w:val="20"/>
           <w:szCs w:val="20"/>
-          <w:highlight w:val="white"/>
         </w:rPr>
         <w:t xml:space="preserve"> </w:t>
       </w:r>
@@ -4525,7 +4113,6 @@
           <w:color w:val="808000"/>
           <w:sz w:val="20"/>
           <w:szCs w:val="20"/>
-          <w:highlight w:val="white"/>
         </w:rPr>
         <w:t>"$</w:t>
       </w:r>
@@ -4536,7 +4123,6 @@
           <w:color w:val="808000"/>
           <w:sz w:val="20"/>
           <w:szCs w:val="20"/>
-          <w:highlight w:val="white"/>
         </w:rPr>
         <w:t>Duracion</w:t>
       </w:r>
@@ -4547,7 +4133,6 @@
           <w:color w:val="808000"/>
           <w:sz w:val="20"/>
           <w:szCs w:val="20"/>
-          <w:highlight w:val="white"/>
         </w:rPr>
         <w:t>"</w:t>
       </w:r>
@@ -4557,7 +4142,6 @@
           <w:color w:val="000000"/>
           <w:sz w:val="20"/>
           <w:szCs w:val="20"/>
-          <w:highlight w:val="white"/>
         </w:rPr>
         <w:t xml:space="preserve"> </w:t>
       </w:r>
@@ -4569,7 +4153,6 @@
           <w:color w:val="800000"/>
           <w:sz w:val="20"/>
           <w:szCs w:val="20"/>
-          <w:highlight w:val="white"/>
         </w:rPr>
         <w:t>},</w:t>
       </w:r>
@@ -4593,7 +4176,6 @@
           <w:color w:val="000000"/>
           <w:sz w:val="20"/>
           <w:szCs w:val="20"/>
-          <w:highlight w:val="white"/>
         </w:rPr>
         <w:t xml:space="preserve">      </w:t>
       </w:r>
@@ -4605,7 +4187,6 @@
           <w:color w:val="000000"/>
           <w:sz w:val="20"/>
           <w:szCs w:val="20"/>
-          <w:highlight w:val="white"/>
         </w:rPr>
         <w:t>count</w:t>
       </w:r>
@@ -4619,7 +4200,6 @@
           <w:color w:val="800000"/>
           <w:sz w:val="20"/>
           <w:szCs w:val="20"/>
-          <w:highlight w:val="white"/>
         </w:rPr>
         <w:t>:</w:t>
       </w:r>
@@ -4629,7 +4209,6 @@
           <w:color w:val="000000"/>
           <w:sz w:val="20"/>
           <w:szCs w:val="20"/>
-          <w:highlight w:val="white"/>
         </w:rPr>
         <w:t xml:space="preserve"> </w:t>
       </w:r>
@@ -4641,7 +4220,6 @@
           <w:color w:val="800000"/>
           <w:sz w:val="20"/>
           <w:szCs w:val="20"/>
-          <w:highlight w:val="white"/>
         </w:rPr>
         <w:t>{</w:t>
       </w:r>
@@ -4651,7 +4229,6 @@
           <w:color w:val="000000"/>
           <w:sz w:val="20"/>
           <w:szCs w:val="20"/>
-          <w:highlight w:val="white"/>
         </w:rPr>
         <w:t xml:space="preserve"> $sum</w:t>
       </w:r>
@@ -4663,7 +4240,6 @@
           <w:color w:val="800000"/>
           <w:sz w:val="20"/>
           <w:szCs w:val="20"/>
-          <w:highlight w:val="white"/>
         </w:rPr>
         <w:t>:</w:t>
       </w:r>
@@ -4673,7 +4249,6 @@
           <w:color w:val="000000"/>
           <w:sz w:val="20"/>
           <w:szCs w:val="20"/>
-          <w:highlight w:val="white"/>
         </w:rPr>
         <w:t xml:space="preserve"> </w:t>
       </w:r>
@@ -4683,7 +4258,6 @@
           <w:color w:val="000080"/>
           <w:sz w:val="20"/>
           <w:szCs w:val="20"/>
-          <w:highlight w:val="white"/>
         </w:rPr>
         <w:t>1</w:t>
       </w:r>
@@ -4693,7 +4267,6 @@
           <w:color w:val="000000"/>
           <w:sz w:val="20"/>
           <w:szCs w:val="20"/>
-          <w:highlight w:val="white"/>
         </w:rPr>
         <w:t xml:space="preserve"> </w:t>
       </w:r>
@@ -4705,7 +4278,6 @@
           <w:color w:val="800000"/>
           <w:sz w:val="20"/>
           <w:szCs w:val="20"/>
-          <w:highlight w:val="white"/>
         </w:rPr>
         <w:t>}}</w:t>
       </w:r>
@@ -4715,7 +4287,6 @@
           <w:color w:val="000000"/>
           <w:sz w:val="20"/>
           <w:szCs w:val="20"/>
-          <w:highlight w:val="white"/>
         </w:rPr>
         <w:t xml:space="preserve">  </w:t>
       </w:r>
@@ -4730,7 +4301,6 @@
           <w:color w:val="000000"/>
           <w:sz w:val="20"/>
           <w:szCs w:val="20"/>
-          <w:highlight w:val="white"/>
         </w:rPr>
         <w:t xml:space="preserve">     </w:t>
       </w:r>
@@ -4742,7 +4312,6 @@
           <w:color w:val="800000"/>
           <w:sz w:val="20"/>
           <w:szCs w:val="20"/>
-          <w:highlight w:val="white"/>
         </w:rPr>
         <w:t>}])</w:t>
       </w:r>
@@ -4755,39 +4324,697 @@
           <w:numId w:val="1"/>
         </w:numPr>
       </w:pPr>
-      <w:proofErr w:type="spellStart"/>
-      <w:r>
-        <w:t>Sadfasdf</w:t>
-      </w:r>
-      <w:proofErr w:type="spellEnd"/>
+      <w:r>
+        <w:t>Agrupación por funciones</w:t>
+      </w:r>
+      <w:r>
+        <w:t>, duración media de ejecución y cantidad de ejecuciones por función</w:t>
+      </w:r>
     </w:p>
     <w:p>
       <w:pPr>
-        <w:pStyle w:val="Prrafodelista"/>
-        <w:numPr>
-          <w:ilvl w:val="0"/>
-          <w:numId w:val="1"/>
-        </w:numPr>
-      </w:pPr>
-      <w:proofErr w:type="spellStart"/>
-      <w:r>
-        <w:t>Asdfsadf</w:t>
-      </w:r>
-      <w:proofErr w:type="spellEnd"/>
+        <w:autoSpaceDE w:val="0"/>
+        <w:autoSpaceDN w:val="0"/>
+        <w:adjustRightInd w:val="0"/>
+        <w:spacing w:after="0" w:line="240" w:lineRule="auto"/>
+        <w:ind w:left="1416"/>
+        <w:rPr>
+          <w:rFonts w:ascii="Consolas" w:hAnsi="Consolas" w:cs="Consolas"/>
+          <w:sz w:val="20"/>
+          <w:szCs w:val="20"/>
+        </w:rPr>
+      </w:pPr>
+      <w:proofErr w:type="gramStart"/>
+      <w:r>
+        <w:rPr>
+          <w:rFonts w:ascii="Consolas" w:hAnsi="Consolas" w:cs="Consolas"/>
+          <w:color w:val="000000"/>
+          <w:sz w:val="20"/>
+          <w:szCs w:val="20"/>
+        </w:rPr>
+        <w:t>db.PECL</w:t>
+      </w:r>
+      <w:r>
+        <w:rPr>
+          <w:rFonts w:ascii="Consolas" w:hAnsi="Consolas" w:cs="Consolas"/>
+          <w:color w:val="000080"/>
+          <w:sz w:val="20"/>
+          <w:szCs w:val="20"/>
+        </w:rPr>
+        <w:t>3</w:t>
+      </w:r>
+      <w:r>
+        <w:rPr>
+          <w:rFonts w:ascii="Consolas" w:hAnsi="Consolas" w:cs="Consolas"/>
+          <w:color w:val="000000"/>
+          <w:sz w:val="20"/>
+          <w:szCs w:val="20"/>
+        </w:rPr>
+        <w:t>.aggregate</w:t>
+      </w:r>
+      <w:r>
+        <w:rPr>
+          <w:rFonts w:ascii="Consolas" w:hAnsi="Consolas" w:cs="Consolas"/>
+          <w:b/>
+          <w:bCs/>
+          <w:color w:val="800000"/>
+          <w:sz w:val="20"/>
+          <w:szCs w:val="20"/>
+        </w:rPr>
+        <w:t>(</w:t>
+      </w:r>
+      <w:proofErr w:type="gramEnd"/>
+      <w:r>
+        <w:rPr>
+          <w:rFonts w:ascii="Consolas" w:hAnsi="Consolas" w:cs="Consolas"/>
+          <w:color w:val="000000"/>
+          <w:sz w:val="20"/>
+          <w:szCs w:val="20"/>
+        </w:rPr>
+        <w:t xml:space="preserve"> </w:t>
+      </w:r>
+      <w:r>
+        <w:rPr>
+          <w:rFonts w:ascii="Consolas" w:hAnsi="Consolas" w:cs="Consolas"/>
+          <w:b/>
+          <w:bCs/>
+          <w:color w:val="800000"/>
+          <w:sz w:val="20"/>
+          <w:szCs w:val="20"/>
+        </w:rPr>
+        <w:t>[</w:t>
+      </w:r>
     </w:p>
     <w:p>
       <w:pPr>
-        <w:pStyle w:val="Prrafodelista"/>
-        <w:numPr>
-          <w:ilvl w:val="0"/>
-          <w:numId w:val="1"/>
-        </w:numPr>
-      </w:pPr>
-      <w:proofErr w:type="spellStart"/>
-      <w:r>
-        <w:t>Asdfsadf</w:t>
-      </w:r>
-      <w:proofErr w:type="spellEnd"/>
+        <w:autoSpaceDE w:val="0"/>
+        <w:autoSpaceDN w:val="0"/>
+        <w:adjustRightInd w:val="0"/>
+        <w:spacing w:after="0" w:line="240" w:lineRule="auto"/>
+        <w:ind w:left="1416"/>
+        <w:rPr>
+          <w:rFonts w:ascii="Consolas" w:hAnsi="Consolas" w:cs="Consolas"/>
+          <w:sz w:val="20"/>
+          <w:szCs w:val="20"/>
+        </w:rPr>
+      </w:pPr>
+      <w:r>
+        <w:rPr>
+          <w:rFonts w:ascii="Consolas" w:hAnsi="Consolas" w:cs="Consolas"/>
+          <w:color w:val="000000"/>
+          <w:sz w:val="20"/>
+          <w:szCs w:val="20"/>
+        </w:rPr>
+        <w:t xml:space="preserve">    </w:t>
+      </w:r>
+      <w:proofErr w:type="gramStart"/>
+      <w:r>
+        <w:rPr>
+          <w:rFonts w:ascii="Consolas" w:hAnsi="Consolas" w:cs="Consolas"/>
+          <w:b/>
+          <w:bCs/>
+          <w:color w:val="800000"/>
+          <w:sz w:val="20"/>
+          <w:szCs w:val="20"/>
+        </w:rPr>
+        <w:t>{</w:t>
+      </w:r>
+      <w:r>
+        <w:rPr>
+          <w:rFonts w:ascii="Consolas" w:hAnsi="Consolas" w:cs="Consolas"/>
+          <w:color w:val="000000"/>
+          <w:sz w:val="20"/>
+          <w:szCs w:val="20"/>
+        </w:rPr>
+        <w:t xml:space="preserve"> $</w:t>
+      </w:r>
+      <w:proofErr w:type="spellStart"/>
+      <w:proofErr w:type="gramEnd"/>
+      <w:r>
+        <w:rPr>
+          <w:rFonts w:ascii="Consolas" w:hAnsi="Consolas" w:cs="Consolas"/>
+          <w:color w:val="000000"/>
+          <w:sz w:val="20"/>
+          <w:szCs w:val="20"/>
+        </w:rPr>
+        <w:t>group</w:t>
+      </w:r>
+      <w:proofErr w:type="spellEnd"/>
+      <w:r>
+        <w:rPr>
+          <w:rFonts w:ascii="Consolas" w:hAnsi="Consolas" w:cs="Consolas"/>
+          <w:b/>
+          <w:bCs/>
+          <w:color w:val="800000"/>
+          <w:sz w:val="20"/>
+          <w:szCs w:val="20"/>
+        </w:rPr>
+        <w:t>:</w:t>
+      </w:r>
+      <w:r>
+        <w:rPr>
+          <w:rFonts w:ascii="Consolas" w:hAnsi="Consolas" w:cs="Consolas"/>
+          <w:color w:val="000000"/>
+          <w:sz w:val="20"/>
+          <w:szCs w:val="20"/>
+        </w:rPr>
+        <w:t xml:space="preserve"> </w:t>
+      </w:r>
+      <w:r>
+        <w:rPr>
+          <w:rFonts w:ascii="Consolas" w:hAnsi="Consolas" w:cs="Consolas"/>
+          <w:b/>
+          <w:bCs/>
+          <w:color w:val="800000"/>
+          <w:sz w:val="20"/>
+          <w:szCs w:val="20"/>
+        </w:rPr>
+        <w:t>{</w:t>
+      </w:r>
+      <w:r>
+        <w:rPr>
+          <w:rFonts w:ascii="Consolas" w:hAnsi="Consolas" w:cs="Consolas"/>
+          <w:color w:val="000000"/>
+          <w:sz w:val="20"/>
+          <w:szCs w:val="20"/>
+        </w:rPr>
+        <w:t xml:space="preserve"> _id</w:t>
+      </w:r>
+      <w:r>
+        <w:rPr>
+          <w:rFonts w:ascii="Consolas" w:hAnsi="Consolas" w:cs="Consolas"/>
+          <w:b/>
+          <w:bCs/>
+          <w:color w:val="800000"/>
+          <w:sz w:val="20"/>
+          <w:szCs w:val="20"/>
+        </w:rPr>
+        <w:t>:</w:t>
+      </w:r>
+      <w:r>
+        <w:rPr>
+          <w:rFonts w:ascii="Consolas" w:hAnsi="Consolas" w:cs="Consolas"/>
+          <w:color w:val="000000"/>
+          <w:sz w:val="20"/>
+          <w:szCs w:val="20"/>
+        </w:rPr>
+        <w:t xml:space="preserve"> </w:t>
+      </w:r>
+      <w:r>
+        <w:rPr>
+          <w:rFonts w:ascii="Consolas" w:hAnsi="Consolas" w:cs="Consolas"/>
+          <w:color w:val="808000"/>
+          <w:sz w:val="20"/>
+          <w:szCs w:val="20"/>
+        </w:rPr>
+        <w:t>"$</w:t>
+      </w:r>
+      <w:proofErr w:type="spellStart"/>
+      <w:r>
+        <w:rPr>
+          <w:rFonts w:ascii="Consolas" w:hAnsi="Consolas" w:cs="Consolas"/>
+          <w:color w:val="808000"/>
+          <w:sz w:val="20"/>
+          <w:szCs w:val="20"/>
+        </w:rPr>
+        <w:t>id_fun</w:t>
+      </w:r>
+      <w:proofErr w:type="spellEnd"/>
+      <w:r>
+        <w:rPr>
+          <w:rFonts w:ascii="Consolas" w:hAnsi="Consolas" w:cs="Consolas"/>
+          <w:color w:val="808000"/>
+          <w:sz w:val="20"/>
+          <w:szCs w:val="20"/>
+        </w:rPr>
+        <w:t>"</w:t>
+      </w:r>
+      <w:r>
+        <w:rPr>
+          <w:rFonts w:ascii="Consolas" w:hAnsi="Consolas" w:cs="Consolas"/>
+          <w:b/>
+          <w:bCs/>
+          <w:color w:val="800000"/>
+          <w:sz w:val="20"/>
+          <w:szCs w:val="20"/>
+        </w:rPr>
+        <w:t>,</w:t>
+      </w:r>
+      <w:r>
+        <w:rPr>
+          <w:rFonts w:ascii="Consolas" w:hAnsi="Consolas" w:cs="Consolas"/>
+          <w:color w:val="000000"/>
+          <w:sz w:val="20"/>
+          <w:szCs w:val="20"/>
+        </w:rPr>
+        <w:t xml:space="preserve">  </w:t>
+      </w:r>
+      <w:proofErr w:type="spellStart"/>
+      <w:r>
+        <w:rPr>
+          <w:rFonts w:ascii="Consolas" w:hAnsi="Consolas" w:cs="Consolas"/>
+          <w:color w:val="000000"/>
+          <w:sz w:val="20"/>
+          <w:szCs w:val="20"/>
+        </w:rPr>
+        <w:t>d_total</w:t>
+      </w:r>
+      <w:proofErr w:type="spellEnd"/>
+      <w:r>
+        <w:rPr>
+          <w:rFonts w:ascii="Consolas" w:hAnsi="Consolas" w:cs="Consolas"/>
+          <w:b/>
+          <w:bCs/>
+          <w:color w:val="800000"/>
+          <w:sz w:val="20"/>
+          <w:szCs w:val="20"/>
+        </w:rPr>
+        <w:t>:</w:t>
+      </w:r>
+      <w:r>
+        <w:rPr>
+          <w:rFonts w:ascii="Consolas" w:hAnsi="Consolas" w:cs="Consolas"/>
+          <w:color w:val="000000"/>
+          <w:sz w:val="20"/>
+          <w:szCs w:val="20"/>
+        </w:rPr>
+        <w:t xml:space="preserve"> </w:t>
+      </w:r>
+      <w:r>
+        <w:rPr>
+          <w:rFonts w:ascii="Consolas" w:hAnsi="Consolas" w:cs="Consolas"/>
+          <w:b/>
+          <w:bCs/>
+          <w:color w:val="800000"/>
+          <w:sz w:val="20"/>
+          <w:szCs w:val="20"/>
+        </w:rPr>
+        <w:t>{</w:t>
+      </w:r>
+      <w:r>
+        <w:rPr>
+          <w:rFonts w:ascii="Consolas" w:hAnsi="Consolas" w:cs="Consolas"/>
+          <w:color w:val="000000"/>
+          <w:sz w:val="20"/>
+          <w:szCs w:val="20"/>
+        </w:rPr>
+        <w:t xml:space="preserve"> $sum</w:t>
+      </w:r>
+      <w:r>
+        <w:rPr>
+          <w:rFonts w:ascii="Consolas" w:hAnsi="Consolas" w:cs="Consolas"/>
+          <w:b/>
+          <w:bCs/>
+          <w:color w:val="800000"/>
+          <w:sz w:val="20"/>
+          <w:szCs w:val="20"/>
+        </w:rPr>
+        <w:t>:</w:t>
+      </w:r>
+      <w:r>
+        <w:rPr>
+          <w:rFonts w:ascii="Consolas" w:hAnsi="Consolas" w:cs="Consolas"/>
+          <w:color w:val="000000"/>
+          <w:sz w:val="20"/>
+          <w:szCs w:val="20"/>
+        </w:rPr>
+        <w:t xml:space="preserve"> </w:t>
+      </w:r>
+      <w:r>
+        <w:rPr>
+          <w:rFonts w:ascii="Consolas" w:hAnsi="Consolas" w:cs="Consolas"/>
+          <w:color w:val="808000"/>
+          <w:sz w:val="20"/>
+          <w:szCs w:val="20"/>
+        </w:rPr>
+        <w:t>"$</w:t>
+      </w:r>
+      <w:proofErr w:type="spellStart"/>
+      <w:r>
+        <w:rPr>
+          <w:rFonts w:ascii="Consolas" w:hAnsi="Consolas" w:cs="Consolas"/>
+          <w:color w:val="808000"/>
+          <w:sz w:val="20"/>
+          <w:szCs w:val="20"/>
+        </w:rPr>
+        <w:t>Duracion</w:t>
+      </w:r>
+      <w:proofErr w:type="spellEnd"/>
+      <w:r>
+        <w:rPr>
+          <w:rFonts w:ascii="Consolas" w:hAnsi="Consolas" w:cs="Consolas"/>
+          <w:color w:val="808000"/>
+          <w:sz w:val="20"/>
+          <w:szCs w:val="20"/>
+        </w:rPr>
+        <w:t>"</w:t>
+      </w:r>
+      <w:r>
+        <w:rPr>
+          <w:rFonts w:ascii="Consolas" w:hAnsi="Consolas" w:cs="Consolas"/>
+          <w:color w:val="000000"/>
+          <w:sz w:val="20"/>
+          <w:szCs w:val="20"/>
+        </w:rPr>
+        <w:t xml:space="preserve"> </w:t>
+      </w:r>
+      <w:r>
+        <w:rPr>
+          <w:rFonts w:ascii="Consolas" w:hAnsi="Consolas" w:cs="Consolas"/>
+          <w:b/>
+          <w:bCs/>
+          <w:color w:val="800000"/>
+          <w:sz w:val="20"/>
+          <w:szCs w:val="20"/>
+        </w:rPr>
+        <w:t>},</w:t>
+      </w:r>
+      <w:r>
+        <w:rPr>
+          <w:rFonts w:ascii="Consolas" w:hAnsi="Consolas" w:cs="Consolas"/>
+          <w:color w:val="000000"/>
+          <w:sz w:val="20"/>
+          <w:szCs w:val="20"/>
+        </w:rPr>
+        <w:t xml:space="preserve"> </w:t>
+      </w:r>
+    </w:p>
+    <w:p>
+      <w:pPr>
+        <w:autoSpaceDE w:val="0"/>
+        <w:autoSpaceDN w:val="0"/>
+        <w:adjustRightInd w:val="0"/>
+        <w:spacing w:after="0" w:line="240" w:lineRule="auto"/>
+        <w:ind w:left="1416"/>
+        <w:rPr>
+          <w:rFonts w:ascii="Consolas" w:hAnsi="Consolas" w:cs="Consolas"/>
+          <w:sz w:val="20"/>
+          <w:szCs w:val="20"/>
+        </w:rPr>
+      </w:pPr>
+      <w:r>
+        <w:rPr>
+          <w:rFonts w:ascii="Consolas" w:hAnsi="Consolas" w:cs="Consolas"/>
+          <w:color w:val="000000"/>
+          <w:sz w:val="20"/>
+          <w:szCs w:val="20"/>
+        </w:rPr>
+        <w:t xml:space="preserve">      </w:t>
+      </w:r>
+      <w:proofErr w:type="spellStart"/>
+      <w:proofErr w:type="gramStart"/>
+      <w:r>
+        <w:rPr>
+          <w:rFonts w:ascii="Consolas" w:hAnsi="Consolas" w:cs="Consolas"/>
+          <w:color w:val="000000"/>
+          <w:sz w:val="20"/>
+          <w:szCs w:val="20"/>
+        </w:rPr>
+        <w:t>avg</w:t>
+      </w:r>
+      <w:proofErr w:type="spellEnd"/>
+      <w:proofErr w:type="gramEnd"/>
+      <w:r>
+        <w:rPr>
+          <w:rFonts w:ascii="Consolas" w:hAnsi="Consolas" w:cs="Consolas"/>
+          <w:b/>
+          <w:bCs/>
+          <w:color w:val="800000"/>
+          <w:sz w:val="20"/>
+          <w:szCs w:val="20"/>
+        </w:rPr>
+        <w:t>:</w:t>
+      </w:r>
+      <w:r>
+        <w:rPr>
+          <w:rFonts w:ascii="Consolas" w:hAnsi="Consolas" w:cs="Consolas"/>
+          <w:color w:val="000000"/>
+          <w:sz w:val="20"/>
+          <w:szCs w:val="20"/>
+        </w:rPr>
+        <w:t xml:space="preserve"> </w:t>
+      </w:r>
+      <w:r>
+        <w:rPr>
+          <w:rFonts w:ascii="Consolas" w:hAnsi="Consolas" w:cs="Consolas"/>
+          <w:b/>
+          <w:bCs/>
+          <w:color w:val="800000"/>
+          <w:sz w:val="20"/>
+          <w:szCs w:val="20"/>
+        </w:rPr>
+        <w:t>{</w:t>
+      </w:r>
+      <w:r>
+        <w:rPr>
+          <w:rFonts w:ascii="Consolas" w:hAnsi="Consolas" w:cs="Consolas"/>
+          <w:color w:val="000000"/>
+          <w:sz w:val="20"/>
+          <w:szCs w:val="20"/>
+        </w:rPr>
+        <w:t xml:space="preserve"> $</w:t>
+      </w:r>
+      <w:proofErr w:type="spellStart"/>
+      <w:r>
+        <w:rPr>
+          <w:rFonts w:ascii="Consolas" w:hAnsi="Consolas" w:cs="Consolas"/>
+          <w:color w:val="000000"/>
+          <w:sz w:val="20"/>
+          <w:szCs w:val="20"/>
+        </w:rPr>
+        <w:t>avg</w:t>
+      </w:r>
+      <w:proofErr w:type="spellEnd"/>
+      <w:r>
+        <w:rPr>
+          <w:rFonts w:ascii="Consolas" w:hAnsi="Consolas" w:cs="Consolas"/>
+          <w:b/>
+          <w:bCs/>
+          <w:color w:val="800000"/>
+          <w:sz w:val="20"/>
+          <w:szCs w:val="20"/>
+        </w:rPr>
+        <w:t>:</w:t>
+      </w:r>
+      <w:r>
+        <w:rPr>
+          <w:rFonts w:ascii="Consolas" w:hAnsi="Consolas" w:cs="Consolas"/>
+          <w:color w:val="000000"/>
+          <w:sz w:val="20"/>
+          <w:szCs w:val="20"/>
+        </w:rPr>
+        <w:t xml:space="preserve"> </w:t>
+      </w:r>
+      <w:r>
+        <w:rPr>
+          <w:rFonts w:ascii="Consolas" w:hAnsi="Consolas" w:cs="Consolas"/>
+          <w:color w:val="808000"/>
+          <w:sz w:val="20"/>
+          <w:szCs w:val="20"/>
+        </w:rPr>
+        <w:t>"$</w:t>
+      </w:r>
+      <w:proofErr w:type="spellStart"/>
+      <w:r>
+        <w:rPr>
+          <w:rFonts w:ascii="Consolas" w:hAnsi="Consolas" w:cs="Consolas"/>
+          <w:color w:val="808000"/>
+          <w:sz w:val="20"/>
+          <w:szCs w:val="20"/>
+        </w:rPr>
+        <w:t>Duracion</w:t>
+      </w:r>
+      <w:proofErr w:type="spellEnd"/>
+      <w:r>
+        <w:rPr>
+          <w:rFonts w:ascii="Consolas" w:hAnsi="Consolas" w:cs="Consolas"/>
+          <w:color w:val="808000"/>
+          <w:sz w:val="20"/>
+          <w:szCs w:val="20"/>
+        </w:rPr>
+        <w:t>"</w:t>
+      </w:r>
+      <w:r>
+        <w:rPr>
+          <w:rFonts w:ascii="Consolas" w:hAnsi="Consolas" w:cs="Consolas"/>
+          <w:color w:val="000000"/>
+          <w:sz w:val="20"/>
+          <w:szCs w:val="20"/>
+        </w:rPr>
+        <w:t xml:space="preserve"> </w:t>
+      </w:r>
+      <w:r>
+        <w:rPr>
+          <w:rFonts w:ascii="Consolas" w:hAnsi="Consolas" w:cs="Consolas"/>
+          <w:b/>
+          <w:bCs/>
+          <w:color w:val="800000"/>
+          <w:sz w:val="20"/>
+          <w:szCs w:val="20"/>
+        </w:rPr>
+        <w:t>},</w:t>
+      </w:r>
+    </w:p>
+    <w:p>
+      <w:pPr>
+        <w:autoSpaceDE w:val="0"/>
+        <w:autoSpaceDN w:val="0"/>
+        <w:adjustRightInd w:val="0"/>
+        <w:spacing w:after="0" w:line="240" w:lineRule="auto"/>
+        <w:ind w:left="1416"/>
+        <w:rPr>
+          <w:rFonts w:ascii="Consolas" w:hAnsi="Consolas" w:cs="Consolas"/>
+          <w:sz w:val="20"/>
+          <w:szCs w:val="20"/>
+        </w:rPr>
+      </w:pPr>
+      <w:r>
+        <w:rPr>
+          <w:rFonts w:ascii="Consolas" w:hAnsi="Consolas" w:cs="Consolas"/>
+          <w:color w:val="000000"/>
+          <w:sz w:val="20"/>
+          <w:szCs w:val="20"/>
+        </w:rPr>
+        <w:t xml:space="preserve">      </w:t>
+      </w:r>
+      <w:proofErr w:type="spellStart"/>
+      <w:proofErr w:type="gramStart"/>
+      <w:r>
+        <w:rPr>
+          <w:rFonts w:ascii="Consolas" w:hAnsi="Consolas" w:cs="Consolas"/>
+          <w:color w:val="000000"/>
+          <w:sz w:val="20"/>
+          <w:szCs w:val="20"/>
+        </w:rPr>
+        <w:t>count</w:t>
+      </w:r>
+      <w:proofErr w:type="spellEnd"/>
+      <w:proofErr w:type="gramEnd"/>
+      <w:r>
+        <w:rPr>
+          <w:rFonts w:ascii="Consolas" w:hAnsi="Consolas" w:cs="Consolas"/>
+          <w:b/>
+          <w:bCs/>
+          <w:color w:val="800000"/>
+          <w:sz w:val="20"/>
+          <w:szCs w:val="20"/>
+        </w:rPr>
+        <w:t>:</w:t>
+      </w:r>
+      <w:r>
+        <w:rPr>
+          <w:rFonts w:ascii="Consolas" w:hAnsi="Consolas" w:cs="Consolas"/>
+          <w:color w:val="000000"/>
+          <w:sz w:val="20"/>
+          <w:szCs w:val="20"/>
+        </w:rPr>
+        <w:t xml:space="preserve"> </w:t>
+      </w:r>
+      <w:r>
+        <w:rPr>
+          <w:rFonts w:ascii="Consolas" w:hAnsi="Consolas" w:cs="Consolas"/>
+          <w:b/>
+          <w:bCs/>
+          <w:color w:val="800000"/>
+          <w:sz w:val="20"/>
+          <w:szCs w:val="20"/>
+        </w:rPr>
+        <w:t>{</w:t>
+      </w:r>
+      <w:r>
+        <w:rPr>
+          <w:rFonts w:ascii="Consolas" w:hAnsi="Consolas" w:cs="Consolas"/>
+          <w:color w:val="000000"/>
+          <w:sz w:val="20"/>
+          <w:szCs w:val="20"/>
+        </w:rPr>
+        <w:t xml:space="preserve"> $sum</w:t>
+      </w:r>
+      <w:r>
+        <w:rPr>
+          <w:rFonts w:ascii="Consolas" w:hAnsi="Consolas" w:cs="Consolas"/>
+          <w:b/>
+          <w:bCs/>
+          <w:color w:val="800000"/>
+          <w:sz w:val="20"/>
+          <w:szCs w:val="20"/>
+        </w:rPr>
+        <w:t>:</w:t>
+      </w:r>
+      <w:r>
+        <w:rPr>
+          <w:rFonts w:ascii="Consolas" w:hAnsi="Consolas" w:cs="Consolas"/>
+          <w:color w:val="000000"/>
+          <w:sz w:val="20"/>
+          <w:szCs w:val="20"/>
+        </w:rPr>
+        <w:t xml:space="preserve"> </w:t>
+      </w:r>
+      <w:r>
+        <w:rPr>
+          <w:rFonts w:ascii="Consolas" w:hAnsi="Consolas" w:cs="Consolas"/>
+          <w:color w:val="000080"/>
+          <w:sz w:val="20"/>
+          <w:szCs w:val="20"/>
+        </w:rPr>
+        <w:t>1</w:t>
+      </w:r>
+      <w:r>
+        <w:rPr>
+          <w:rFonts w:ascii="Consolas" w:hAnsi="Consolas" w:cs="Consolas"/>
+          <w:color w:val="000000"/>
+          <w:sz w:val="20"/>
+          <w:szCs w:val="20"/>
+        </w:rPr>
+        <w:t xml:space="preserve"> </w:t>
+      </w:r>
+      <w:r>
+        <w:rPr>
+          <w:rFonts w:ascii="Consolas" w:hAnsi="Consolas" w:cs="Consolas"/>
+          <w:b/>
+          <w:bCs/>
+          <w:color w:val="800000"/>
+          <w:sz w:val="20"/>
+          <w:szCs w:val="20"/>
+        </w:rPr>
+        <w:t>}}</w:t>
+      </w:r>
+      <w:r>
+        <w:rPr>
+          <w:rFonts w:ascii="Consolas" w:hAnsi="Consolas" w:cs="Consolas"/>
+          <w:color w:val="000000"/>
+          <w:sz w:val="20"/>
+          <w:szCs w:val="20"/>
+        </w:rPr>
+        <w:t xml:space="preserve">  </w:t>
+      </w:r>
+      <w:bookmarkStart w:id="0" w:name="_GoBack"/>
+      <w:bookmarkEnd w:id="0"/>
+    </w:p>
+    <w:p>
+      <w:pPr>
+        <w:ind w:left="1416"/>
+      </w:pPr>
+      <w:r>
+        <w:rPr>
+          <w:rFonts w:ascii="Consolas" w:hAnsi="Consolas" w:cs="Consolas"/>
+          <w:color w:val="000000"/>
+          <w:sz w:val="20"/>
+          <w:szCs w:val="20"/>
+        </w:rPr>
+        <w:t xml:space="preserve">     </w:t>
+      </w:r>
+      <w:r>
+        <w:rPr>
+          <w:rFonts w:ascii="Consolas" w:hAnsi="Consolas" w:cs="Consolas"/>
+          <w:b/>
+          <w:bCs/>
+          <w:color w:val="800000"/>
+          <w:sz w:val="20"/>
+          <w:szCs w:val="20"/>
+        </w:rPr>
+        <w:t>}])</w:t>
+      </w:r>
     </w:p>
     <w:p>
       <w:pPr>

</xml_diff>

<commit_message>
Division consultas log , en inicio y  final, y aclaración variables BBDD-JAVA
</commit_message>
<xml_diff>
--- a/doc/Consultas mongo db.docx
+++ b/doc/Consultas mongo db.docx
@@ -15,7 +15,19 @@
       </w:r>
       <w:proofErr w:type="spellEnd"/>
     </w:p>
-    <w:p/>
+    <w:p>
+      <w:pPr>
+        <w:jc w:val="both"/>
+      </w:pPr>
+      <w:r>
+        <w:t>Las funciones expuestas a continuación, y las cuales se han probado en una instancia MongoDB</w:t>
+      </w:r>
+      <w:bookmarkStart w:id="0" w:name="_GoBack"/>
+      <w:bookmarkEnd w:id="0"/>
+      <w:r>
+        <w:t xml:space="preserve"> individualizada y con unos datos de ejemplo añadidos a mano en esta misma instancia, pueden tener los nombres de las variables distintos a los que finalmente se implementen para la PECL4, en la que ya si estará implementada la conexión de mongo con el aplicativo Java de modo que los valores de las variables corresponderán en cada caso con el mismo  atributo del aplicativo.</w:t>
+      </w:r>
+    </w:p>
     <w:p>
       <w:pPr>
         <w:pStyle w:val="Prrafodelista"/>
@@ -1791,13 +1803,11 @@
       <w:r>
         <w:t xml:space="preserve">Contar totales </w:t>
       </w:r>
-      <w:proofErr w:type="spellStart"/>
-      <w:r>
-        <w:t>LOGs</w:t>
-      </w:r>
-      <w:proofErr w:type="spellEnd"/>
-      <w:r>
-        <w:t>:  db.PECL3.find({</w:t>
+      <w:r>
+        <w:t>Log Inicio</w:t>
+      </w:r>
+      <w:r>
+        <w:t>s:  db.PECL3.find({</w:t>
       </w:r>
       <w:proofErr w:type="spellStart"/>
       <w:r>
@@ -1805,7 +1815,28 @@
       </w:r>
       <w:proofErr w:type="spellEnd"/>
       <w:r>
-        <w:t>:"log"}).</w:t>
+        <w:t>:"</w:t>
+      </w:r>
+      <w:r>
+        <w:rPr>
+          <w:rFonts w:ascii="Consolas" w:hAnsi="Consolas" w:cs="Consolas"/>
+          <w:color w:val="808000"/>
+          <w:sz w:val="20"/>
+          <w:szCs w:val="20"/>
+        </w:rPr>
+        <w:t xml:space="preserve"> </w:t>
+      </w:r>
+      <w:r>
+        <w:rPr>
+          <w:rFonts w:ascii="Consolas" w:hAnsi="Consolas" w:cs="Consolas"/>
+          <w:color w:val="808000"/>
+          <w:sz w:val="20"/>
+          <w:szCs w:val="20"/>
+        </w:rPr>
+        <w:t>Inicio</w:t>
+      </w:r>
+      <w:r>
+        <w:t>"}).</w:t>
       </w:r>
       <w:proofErr w:type="spellStart"/>
       <w:r>
@@ -1825,7 +1856,13 @@
         </w:numPr>
       </w:pPr>
       <w:r>
-        <w:t>Porcentaje LOGS:</w:t>
+        <w:t xml:space="preserve">Porcentaje </w:t>
+      </w:r>
+      <w:r>
+        <w:t>Inicios</w:t>
+      </w:r>
+      <w:r>
+        <w:t>:</w:t>
       </w:r>
     </w:p>
     <w:p>
@@ -1959,17 +1996,15 @@
         </w:rPr>
         <w:t xml:space="preserve"> </w:t>
       </w:r>
-      <w:proofErr w:type="spellStart"/>
-      <w:r>
-        <w:rPr>
-          <w:rFonts w:ascii="Consolas" w:hAnsi="Consolas" w:cs="Consolas"/>
-          <w:color w:val="000000"/>
-          <w:sz w:val="20"/>
-          <w:szCs w:val="20"/>
-        </w:rPr>
-        <w:t>logging</w:t>
-      </w:r>
-      <w:proofErr w:type="spellEnd"/>
+      <w:r>
+        <w:rPr>
+          <w:rFonts w:ascii="Consolas" w:hAnsi="Consolas" w:cs="Consolas"/>
+          <w:color w:val="000000"/>
+          <w:sz w:val="20"/>
+          <w:szCs w:val="20"/>
+        </w:rPr>
+        <w:t>inicios</w:t>
+      </w:r>
       <w:r>
         <w:rPr>
           <w:rFonts w:ascii="Consolas" w:hAnsi="Consolas" w:cs="Consolas"/>
@@ -2037,7 +2072,25 @@
           <w:sz w:val="20"/>
           <w:szCs w:val="20"/>
         </w:rPr>
-        <w:t>"log"</w:t>
+        <w:t>"</w:t>
+      </w:r>
+      <w:r>
+        <w:rPr>
+          <w:rFonts w:ascii="Consolas" w:hAnsi="Consolas" w:cs="Consolas"/>
+          <w:color w:val="808000"/>
+          <w:sz w:val="20"/>
+          <w:szCs w:val="20"/>
+        </w:rPr>
+        <w:t>Inicio</w:t>
+      </w:r>
+      <w:r>
+        <w:rPr>
+          <w:rFonts w:ascii="Consolas" w:hAnsi="Consolas" w:cs="Consolas"/>
+          <w:color w:val="808000"/>
+          <w:sz w:val="20"/>
+          <w:szCs w:val="20"/>
+        </w:rPr>
+        <w:t>"</w:t>
       </w:r>
       <w:r>
         <w:rPr>
@@ -2115,19 +2168,37 @@
           <w:sz w:val="20"/>
           <w:szCs w:val="20"/>
         </w:rPr>
-        <w:t xml:space="preserve"> log = </w:t>
-      </w:r>
-      <w:proofErr w:type="spellStart"/>
-      <w:r>
-        <w:rPr>
-          <w:rFonts w:ascii="Consolas" w:hAnsi="Consolas" w:cs="Consolas"/>
-          <w:color w:val="000000"/>
-          <w:sz w:val="20"/>
-          <w:szCs w:val="20"/>
-        </w:rPr>
-        <w:t>warning</w:t>
-      </w:r>
-      <w:proofErr w:type="spellEnd"/>
+        <w:t xml:space="preserve"> </w:t>
+      </w:r>
+      <w:proofErr w:type="spellStart"/>
+      <w:r>
+        <w:rPr>
+          <w:rFonts w:ascii="Consolas" w:hAnsi="Consolas" w:cs="Consolas"/>
+          <w:color w:val="000000"/>
+          <w:sz w:val="20"/>
+          <w:szCs w:val="20"/>
+        </w:rPr>
+        <w:t>ini</w:t>
+      </w:r>
+      <w:proofErr w:type="spellEnd"/>
+      <w:r>
+        <w:rPr>
+          <w:rFonts w:ascii="Consolas" w:hAnsi="Consolas" w:cs="Consolas"/>
+          <w:color w:val="000000"/>
+          <w:sz w:val="20"/>
+          <w:szCs w:val="20"/>
+        </w:rPr>
+        <w:t xml:space="preserve"> = </w:t>
+      </w:r>
+      <w:r>
+        <w:rPr>
+          <w:rFonts w:ascii="Consolas" w:hAnsi="Consolas" w:cs="Consolas"/>
+          <w:color w:val="000000"/>
+          <w:sz w:val="20"/>
+          <w:szCs w:val="20"/>
+        </w:rPr>
+        <w:t>inicios</w:t>
+      </w:r>
       <w:r>
         <w:rPr>
           <w:rFonts w:ascii="Consolas" w:hAnsi="Consolas" w:cs="Consolas"/>
@@ -2150,7 +2221,14 @@
     <w:p>
       <w:pPr>
         <w:ind w:left="1788" w:firstLine="336"/>
-      </w:pPr>
+        <w:rPr>
+          <w:rFonts w:ascii="Consolas" w:hAnsi="Consolas" w:cs="Consolas"/>
+          <w:color w:val="000000"/>
+          <w:sz w:val="20"/>
+          <w:szCs w:val="20"/>
+        </w:rPr>
+      </w:pPr>
+      <w:proofErr w:type="spellStart"/>
       <w:proofErr w:type="gramStart"/>
       <w:r>
         <w:rPr>
@@ -2159,8 +2237,9 @@
           <w:sz w:val="20"/>
           <w:szCs w:val="20"/>
         </w:rPr>
-        <w:t>log</w:t>
-      </w:r>
+        <w:t>ini</w:t>
+      </w:r>
+      <w:proofErr w:type="spellEnd"/>
       <w:proofErr w:type="gramEnd"/>
     </w:p>
     <w:p>
@@ -2172,16 +2251,13 @@
         </w:numPr>
       </w:pPr>
       <w:r>
-        <w:t>Contar totales</w:t>
-      </w:r>
-      <w:r>
-        <w:t xml:space="preserve"> WARNING</w:t>
-      </w:r>
-      <w:r>
-        <w:t xml:space="preserve">: </w:t>
-      </w:r>
-      <w:r>
-        <w:t xml:space="preserve"> db.PECL3.find({</w:t>
+        <w:t xml:space="preserve">Contar totales </w:t>
+      </w:r>
+      <w:r>
+        <w:t>Log Fin</w:t>
+      </w:r>
+      <w:r>
+        <w:t>:  db.PECL3.find({</w:t>
       </w:r>
       <w:proofErr w:type="spellStart"/>
       <w:r>
@@ -2191,11 +2267,24 @@
       <w:r>
         <w:t>:"</w:t>
       </w:r>
-      <w:proofErr w:type="spellStart"/>
-      <w:r>
-        <w:t>warning</w:t>
-      </w:r>
-      <w:proofErr w:type="spellEnd"/>
+      <w:r>
+        <w:rPr>
+          <w:rFonts w:ascii="Consolas" w:hAnsi="Consolas" w:cs="Consolas"/>
+          <w:color w:val="808000"/>
+          <w:sz w:val="20"/>
+          <w:szCs w:val="20"/>
+        </w:rPr>
+        <w:t xml:space="preserve"> </w:t>
+      </w:r>
+      <w:r>
+        <w:rPr>
+          <w:rFonts w:ascii="Consolas" w:hAnsi="Consolas" w:cs="Consolas"/>
+          <w:color w:val="808000"/>
+          <w:sz w:val="20"/>
+          <w:szCs w:val="20"/>
+        </w:rPr>
+        <w:t>Fin</w:t>
+      </w:r>
       <w:r>
         <w:t>"}).</w:t>
       </w:r>
@@ -2217,13 +2306,10 @@
         </w:numPr>
       </w:pPr>
       <w:r>
-        <w:t>Porcentaje</w:t>
-      </w:r>
-      <w:r>
-        <w:t xml:space="preserve"> WARNING</w:t>
-      </w:r>
-      <w:r>
-        <w:t xml:space="preserve"> </w:t>
+        <w:t xml:space="preserve">Porcentaje </w:t>
+      </w:r>
+      <w:r>
+        <w:t>Fin</w:t>
       </w:r>
       <w:r>
         <w:t>:</w:t>
@@ -2360,17 +2446,15 @@
         </w:rPr>
         <w:t xml:space="preserve"> </w:t>
       </w:r>
-      <w:proofErr w:type="spellStart"/>
-      <w:r>
-        <w:rPr>
-          <w:rFonts w:ascii="Consolas" w:hAnsi="Consolas" w:cs="Consolas"/>
-          <w:color w:val="000000"/>
-          <w:sz w:val="20"/>
-          <w:szCs w:val="20"/>
-        </w:rPr>
-        <w:t>warning</w:t>
-      </w:r>
-      <w:proofErr w:type="spellEnd"/>
+      <w:r>
+        <w:rPr>
+          <w:rFonts w:ascii="Consolas" w:hAnsi="Consolas" w:cs="Consolas"/>
+          <w:color w:val="000000"/>
+          <w:sz w:val="20"/>
+          <w:szCs w:val="20"/>
+        </w:rPr>
+        <w:t>final</w:t>
+      </w:r>
       <w:r>
         <w:rPr>
           <w:rFonts w:ascii="Consolas" w:hAnsi="Consolas" w:cs="Consolas"/>
@@ -2440,7 +2524,6 @@
         </w:rPr>
         <w:t>"</w:t>
       </w:r>
-      <w:proofErr w:type="spellStart"/>
       <w:r>
         <w:rPr>
           <w:rFonts w:ascii="Consolas" w:hAnsi="Consolas" w:cs="Consolas"/>
@@ -2448,9 +2531,8 @@
           <w:sz w:val="20"/>
           <w:szCs w:val="20"/>
         </w:rPr>
-        <w:t>warning</w:t>
-      </w:r>
-      <w:proofErr w:type="spellEnd"/>
+        <w:t>Fin</w:t>
+      </w:r>
       <w:r>
         <w:rPr>
           <w:rFonts w:ascii="Consolas" w:hAnsi="Consolas" w:cs="Consolas"/>
@@ -2538,37 +2620,33 @@
         </w:rPr>
         <w:t xml:space="preserve"> </w:t>
       </w:r>
-      <w:proofErr w:type="spellStart"/>
-      <w:r>
-        <w:rPr>
-          <w:rFonts w:ascii="Consolas" w:hAnsi="Consolas" w:cs="Consolas"/>
-          <w:color w:val="000000"/>
-          <w:sz w:val="20"/>
-          <w:szCs w:val="20"/>
-        </w:rPr>
-        <w:t>war</w:t>
-      </w:r>
-      <w:proofErr w:type="spellEnd"/>
-      <w:r>
-        <w:rPr>
-          <w:rFonts w:ascii="Consolas" w:hAnsi="Consolas" w:cs="Consolas"/>
-          <w:color w:val="000000"/>
-          <w:sz w:val="20"/>
-          <w:szCs w:val="20"/>
-        </w:rPr>
-        <w:t xml:space="preserve">= </w:t>
-      </w:r>
-      <w:proofErr w:type="spellStart"/>
-      <w:r>
-        <w:rPr>
-          <w:rFonts w:ascii="Consolas" w:hAnsi="Consolas" w:cs="Consolas"/>
-          <w:color w:val="000000"/>
-          <w:sz w:val="20"/>
-          <w:szCs w:val="20"/>
-        </w:rPr>
-        <w:t>warning</w:t>
-      </w:r>
-      <w:proofErr w:type="spellEnd"/>
+      <w:r>
+        <w:rPr>
+          <w:rFonts w:ascii="Consolas" w:hAnsi="Consolas" w:cs="Consolas"/>
+          <w:color w:val="000000"/>
+          <w:sz w:val="20"/>
+          <w:szCs w:val="20"/>
+        </w:rPr>
+        <w:t>fin</w:t>
+      </w:r>
+      <w:r>
+        <w:rPr>
+          <w:rFonts w:ascii="Consolas" w:hAnsi="Consolas" w:cs="Consolas"/>
+          <w:color w:val="000000"/>
+          <w:sz w:val="20"/>
+          <w:szCs w:val="20"/>
+        </w:rPr>
+        <w:t xml:space="preserve"> = </w:t>
+      </w:r>
+      <w:r>
+        <w:rPr>
+          <w:rFonts w:ascii="Consolas" w:hAnsi="Consolas" w:cs="Consolas"/>
+          <w:color w:val="000000"/>
+          <w:sz w:val="20"/>
+          <w:szCs w:val="20"/>
+        </w:rPr>
+        <w:t>final</w:t>
+      </w:r>
       <w:r>
         <w:rPr>
           <w:rFonts w:ascii="Consolas" w:hAnsi="Consolas" w:cs="Consolas"/>
@@ -2591,14 +2669,7 @@
     <w:p>
       <w:pPr>
         <w:ind w:left="1788" w:firstLine="336"/>
-        <w:rPr>
-          <w:rFonts w:ascii="Consolas" w:hAnsi="Consolas" w:cs="Consolas"/>
-          <w:color w:val="000000"/>
-          <w:sz w:val="20"/>
-          <w:szCs w:val="20"/>
-        </w:rPr>
-      </w:pPr>
-      <w:proofErr w:type="spellStart"/>
+      </w:pPr>
       <w:proofErr w:type="gramStart"/>
       <w:r>
         <w:rPr>
@@ -2607,10 +2678,14 @@
           <w:sz w:val="20"/>
           <w:szCs w:val="20"/>
         </w:rPr>
-        <w:t>war</w:t>
-      </w:r>
-      <w:proofErr w:type="spellEnd"/>
+        <w:t>fin</w:t>
+      </w:r>
       <w:proofErr w:type="gramEnd"/>
+    </w:p>
+    <w:p>
+      <w:pPr>
+        <w:ind w:left="1788" w:firstLine="336"/>
+      </w:pPr>
     </w:p>
     <w:p>
       <w:pPr>
@@ -2621,7 +2696,17 @@
         </w:numPr>
       </w:pPr>
       <w:r>
-        <w:t>Contar totales ERROR:  db.PECL3.find({</w:t>
+        <w:lastRenderedPageBreak/>
+        <w:t>Contar totales</w:t>
+      </w:r>
+      <w:r>
+        <w:t xml:space="preserve"> WARNING</w:t>
+      </w:r>
+      <w:r>
+        <w:t xml:space="preserve">: </w:t>
+      </w:r>
+      <w:r>
+        <w:t xml:space="preserve"> db.PECL3.find({</w:t>
       </w:r>
       <w:proofErr w:type="spellStart"/>
       <w:r>
@@ -2629,7 +2714,15 @@
       </w:r>
       <w:proofErr w:type="spellEnd"/>
       <w:r>
-        <w:t>:"error"}).</w:t>
+        <w:t>:"</w:t>
+      </w:r>
+      <w:proofErr w:type="spellStart"/>
+      <w:r>
+        <w:t>warning</w:t>
+      </w:r>
+      <w:proofErr w:type="spellEnd"/>
+      <w:r>
+        <w:t>"}).</w:t>
       </w:r>
       <w:proofErr w:type="spellStart"/>
       <w:r>
@@ -2649,7 +2742,16 @@
         </w:numPr>
       </w:pPr>
       <w:r>
-        <w:t>Porcentaje ERROR :</w:t>
+        <w:t>Porcentaje</w:t>
+      </w:r>
+      <w:r>
+        <w:t xml:space="preserve"> WARNING</w:t>
+      </w:r>
+      <w:r>
+        <w:t xml:space="preserve"> </w:t>
+      </w:r>
+      <w:r>
+        <w:t>:</w:t>
       </w:r>
     </w:p>
     <w:p>
@@ -2791,7 +2893,7 @@
           <w:sz w:val="20"/>
           <w:szCs w:val="20"/>
         </w:rPr>
-        <w:t>errors</w:t>
+        <w:t>warning</w:t>
       </w:r>
       <w:proofErr w:type="spellEnd"/>
       <w:r>
@@ -2861,7 +2963,27 @@
           <w:sz w:val="20"/>
           <w:szCs w:val="20"/>
         </w:rPr>
-        <w:t>"error"</w:t>
+        <w:t>"</w:t>
+      </w:r>
+      <w:proofErr w:type="spellStart"/>
+      <w:r>
+        <w:rPr>
+          <w:rFonts w:ascii="Consolas" w:hAnsi="Consolas" w:cs="Consolas"/>
+          <w:color w:val="808000"/>
+          <w:sz w:val="20"/>
+          <w:szCs w:val="20"/>
+        </w:rPr>
+        <w:t>warning</w:t>
+      </w:r>
+      <w:proofErr w:type="spellEnd"/>
+      <w:r>
+        <w:rPr>
+          <w:rFonts w:ascii="Consolas" w:hAnsi="Consolas" w:cs="Consolas"/>
+          <w:color w:val="808000"/>
+          <w:sz w:val="20"/>
+          <w:szCs w:val="20"/>
+        </w:rPr>
+        <w:t>"</w:t>
       </w:r>
       <w:r>
         <w:rPr>
@@ -2949,7 +3071,7 @@
           <w:sz w:val="20"/>
           <w:szCs w:val="20"/>
         </w:rPr>
-        <w:t>err</w:t>
+        <w:t>war</w:t>
       </w:r>
       <w:proofErr w:type="spellEnd"/>
       <w:r>
@@ -2969,7 +3091,7 @@
           <w:sz w:val="20"/>
           <w:szCs w:val="20"/>
         </w:rPr>
-        <w:t>errors</w:t>
+        <w:t>warning</w:t>
       </w:r>
       <w:proofErr w:type="spellEnd"/>
       <w:r>
@@ -3010,7 +3132,7 @@
           <w:sz w:val="20"/>
           <w:szCs w:val="20"/>
         </w:rPr>
-        <w:t>err</w:t>
+        <w:t>war</w:t>
       </w:r>
       <w:proofErr w:type="spellEnd"/>
       <w:proofErr w:type="gramEnd"/>
@@ -3024,8 +3146,35 @@
         </w:numPr>
       </w:pPr>
       <w:r>
-        <w:lastRenderedPageBreak/>
-        <w:t>Duración media por tipo de código:</w:t>
+        <w:t>Contar totales ERROR:  db.PECL3.find({</w:t>
+      </w:r>
+      <w:proofErr w:type="spellStart"/>
+      <w:r>
+        <w:t>code</w:t>
+      </w:r>
+      <w:proofErr w:type="spellEnd"/>
+      <w:r>
+        <w:t>:"error"}).</w:t>
+      </w:r>
+      <w:proofErr w:type="spellStart"/>
+      <w:r>
+        <w:t>count</w:t>
+      </w:r>
+      <w:proofErr w:type="spellEnd"/>
+      <w:r>
+        <w:t>()</w:t>
+      </w:r>
+    </w:p>
+    <w:p>
+      <w:pPr>
+        <w:pStyle w:val="Prrafodelista"/>
+        <w:numPr>
+          <w:ilvl w:val="0"/>
+          <w:numId w:val="1"/>
+        </w:numPr>
+      </w:pPr>
+      <w:r>
+        <w:t>Porcentaje ERROR :</w:t>
       </w:r>
     </w:p>
     <w:p>
@@ -3041,6 +3190,7 @@
           <w:szCs w:val="20"/>
         </w:rPr>
       </w:pPr>
+      <w:proofErr w:type="spellStart"/>
       <w:proofErr w:type="gramStart"/>
       <w:r>
         <w:rPr>
@@ -3049,7 +3199,18 @@
           <w:sz w:val="20"/>
           <w:szCs w:val="20"/>
         </w:rPr>
-        <w:t>db.PECL</w:t>
+        <w:t>var</w:t>
+      </w:r>
+      <w:proofErr w:type="spellEnd"/>
+      <w:proofErr w:type="gramEnd"/>
+      <w:r>
+        <w:rPr>
+          <w:rFonts w:ascii="Consolas" w:hAnsi="Consolas" w:cs="Consolas"/>
+          <w:color w:val="000000"/>
+          <w:sz w:val="20"/>
+          <w:szCs w:val="20"/>
+        </w:rPr>
+        <w:t xml:space="preserve"> total= db.PECL</w:t>
       </w:r>
       <w:r>
         <w:rPr>
@@ -3067,20 +3228,50 @@
           <w:sz w:val="20"/>
           <w:szCs w:val="20"/>
         </w:rPr>
-        <w:t>.aggregate</w:t>
-      </w:r>
-      <w:r>
-        <w:rPr>
-          <w:rFonts w:ascii="Consolas" w:hAnsi="Consolas" w:cs="Consolas"/>
-          <w:b/>
-          <w:bCs/>
-          <w:color w:val="800000"/>
-          <w:sz w:val="20"/>
-          <w:szCs w:val="20"/>
-        </w:rPr>
-        <w:t>([</w:t>
-      </w:r>
-      <w:proofErr w:type="gramEnd"/>
+        <w:t>.find</w:t>
+      </w:r>
+      <w:r>
+        <w:rPr>
+          <w:rFonts w:ascii="Consolas" w:hAnsi="Consolas" w:cs="Consolas"/>
+          <w:b/>
+          <w:bCs/>
+          <w:color w:val="800000"/>
+          <w:sz w:val="20"/>
+          <w:szCs w:val="20"/>
+        </w:rPr>
+        <w:t>({})</w:t>
+      </w:r>
+      <w:r>
+        <w:rPr>
+          <w:rFonts w:ascii="Consolas" w:hAnsi="Consolas" w:cs="Consolas"/>
+          <w:color w:val="000000"/>
+          <w:sz w:val="20"/>
+          <w:szCs w:val="20"/>
+        </w:rPr>
+        <w:t>.</w:t>
+      </w:r>
+      <w:proofErr w:type="spellStart"/>
+      <w:r>
+        <w:rPr>
+          <w:rFonts w:ascii="Consolas" w:hAnsi="Consolas" w:cs="Consolas"/>
+          <w:color w:val="000000"/>
+          <w:sz w:val="20"/>
+          <w:szCs w:val="20"/>
+        </w:rPr>
+        <w:t>count</w:t>
+      </w:r>
+      <w:proofErr w:type="spellEnd"/>
+      <w:r>
+        <w:rPr>
+          <w:rFonts w:ascii="Consolas" w:hAnsi="Consolas" w:cs="Consolas"/>
+          <w:b/>
+          <w:bCs/>
+          <w:color w:val="800000"/>
+          <w:sz w:val="20"/>
+          <w:szCs w:val="20"/>
+        </w:rPr>
+        <w:t>()</w:t>
+      </w:r>
     </w:p>
     <w:p>
       <w:pPr>
@@ -3095,26 +3286,19 @@
           <w:szCs w:val="20"/>
         </w:rPr>
       </w:pPr>
-      <w:r>
-        <w:rPr>
-          <w:rFonts w:ascii="Consolas" w:hAnsi="Consolas" w:cs="Consolas"/>
-          <w:color w:val="000000"/>
-          <w:sz w:val="20"/>
-          <w:szCs w:val="20"/>
-        </w:rPr>
-        <w:t xml:space="preserve">    </w:t>
-      </w:r>
-      <w:r>
-        <w:rPr>
-          <w:rFonts w:ascii="Consolas" w:hAnsi="Consolas" w:cs="Consolas"/>
-          <w:b/>
-          <w:bCs/>
-          <w:color w:val="800000"/>
-          <w:sz w:val="20"/>
-          <w:szCs w:val="20"/>
-        </w:rPr>
-        <w:t>{</w:t>
-      </w:r>
+      <w:proofErr w:type="spellStart"/>
+      <w:proofErr w:type="gramStart"/>
+      <w:r>
+        <w:rPr>
+          <w:rFonts w:ascii="Consolas" w:hAnsi="Consolas" w:cs="Consolas"/>
+          <w:color w:val="000000"/>
+          <w:sz w:val="20"/>
+          <w:szCs w:val="20"/>
+        </w:rPr>
+        <w:t>var</w:t>
+      </w:r>
+      <w:proofErr w:type="spellEnd"/>
+      <w:proofErr w:type="gramEnd"/>
       <w:r>
         <w:rPr>
           <w:rFonts w:ascii="Consolas" w:hAnsi="Consolas" w:cs="Consolas"/>
@@ -3123,6 +3307,128 @@
           <w:szCs w:val="20"/>
         </w:rPr>
         <w:t xml:space="preserve"> </w:t>
+      </w:r>
+      <w:proofErr w:type="spellStart"/>
+      <w:r>
+        <w:rPr>
+          <w:rFonts w:ascii="Consolas" w:hAnsi="Consolas" w:cs="Consolas"/>
+          <w:color w:val="000000"/>
+          <w:sz w:val="20"/>
+          <w:szCs w:val="20"/>
+        </w:rPr>
+        <w:t>errors</w:t>
+      </w:r>
+      <w:proofErr w:type="spellEnd"/>
+      <w:r>
+        <w:rPr>
+          <w:rFonts w:ascii="Consolas" w:hAnsi="Consolas" w:cs="Consolas"/>
+          <w:color w:val="000000"/>
+          <w:sz w:val="20"/>
+          <w:szCs w:val="20"/>
+        </w:rPr>
+        <w:t xml:space="preserve"> = db.PECL</w:t>
+      </w:r>
+      <w:r>
+        <w:rPr>
+          <w:rFonts w:ascii="Consolas" w:hAnsi="Consolas" w:cs="Consolas"/>
+          <w:color w:val="000080"/>
+          <w:sz w:val="20"/>
+          <w:szCs w:val="20"/>
+        </w:rPr>
+        <w:t>3</w:t>
+      </w:r>
+      <w:r>
+        <w:rPr>
+          <w:rFonts w:ascii="Consolas" w:hAnsi="Consolas" w:cs="Consolas"/>
+          <w:color w:val="000000"/>
+          <w:sz w:val="20"/>
+          <w:szCs w:val="20"/>
+        </w:rPr>
+        <w:t>.find</w:t>
+      </w:r>
+      <w:r>
+        <w:rPr>
+          <w:rFonts w:ascii="Consolas" w:hAnsi="Consolas" w:cs="Consolas"/>
+          <w:b/>
+          <w:bCs/>
+          <w:color w:val="800000"/>
+          <w:sz w:val="20"/>
+          <w:szCs w:val="20"/>
+        </w:rPr>
+        <w:t>({</w:t>
+      </w:r>
+      <w:proofErr w:type="spellStart"/>
+      <w:r>
+        <w:rPr>
+          <w:rFonts w:ascii="Consolas" w:hAnsi="Consolas" w:cs="Consolas"/>
+          <w:color w:val="000000"/>
+          <w:sz w:val="20"/>
+          <w:szCs w:val="20"/>
+        </w:rPr>
+        <w:t>code</w:t>
+      </w:r>
+      <w:proofErr w:type="spellEnd"/>
+      <w:r>
+        <w:rPr>
+          <w:rFonts w:ascii="Consolas" w:hAnsi="Consolas" w:cs="Consolas"/>
+          <w:b/>
+          <w:bCs/>
+          <w:color w:val="800000"/>
+          <w:sz w:val="20"/>
+          <w:szCs w:val="20"/>
+        </w:rPr>
+        <w:t>:</w:t>
+      </w:r>
+      <w:r>
+        <w:rPr>
+          <w:rFonts w:ascii="Consolas" w:hAnsi="Consolas" w:cs="Consolas"/>
+          <w:color w:val="808000"/>
+          <w:sz w:val="20"/>
+          <w:szCs w:val="20"/>
+        </w:rPr>
+        <w:t>"error"</w:t>
+      </w:r>
+      <w:r>
+        <w:rPr>
+          <w:rFonts w:ascii="Consolas" w:hAnsi="Consolas" w:cs="Consolas"/>
+          <w:b/>
+          <w:bCs/>
+          <w:color w:val="800000"/>
+          <w:sz w:val="20"/>
+          <w:szCs w:val="20"/>
+        </w:rPr>
+        <w:t>})</w:t>
+      </w:r>
+      <w:r>
+        <w:rPr>
+          <w:rFonts w:ascii="Consolas" w:hAnsi="Consolas" w:cs="Consolas"/>
+          <w:color w:val="000000"/>
+          <w:sz w:val="20"/>
+          <w:szCs w:val="20"/>
+        </w:rPr>
+        <w:t>.</w:t>
+      </w:r>
+      <w:proofErr w:type="spellStart"/>
+      <w:r>
+        <w:rPr>
+          <w:rFonts w:ascii="Consolas" w:hAnsi="Consolas" w:cs="Consolas"/>
+          <w:color w:val="000000"/>
+          <w:sz w:val="20"/>
+          <w:szCs w:val="20"/>
+        </w:rPr>
+        <w:t>count</w:t>
+      </w:r>
+      <w:proofErr w:type="spellEnd"/>
+      <w:r>
+        <w:rPr>
+          <w:rFonts w:ascii="Consolas" w:hAnsi="Consolas" w:cs="Consolas"/>
+          <w:b/>
+          <w:bCs/>
+          <w:color w:val="800000"/>
+          <w:sz w:val="20"/>
+          <w:szCs w:val="20"/>
+        </w:rPr>
+        <w:t>();</w:t>
       </w:r>
     </w:p>
     <w:p>
@@ -3138,37 +3444,19 @@
           <w:szCs w:val="20"/>
         </w:rPr>
       </w:pPr>
-      <w:r>
-        <w:rPr>
-          <w:rFonts w:ascii="Consolas" w:hAnsi="Consolas" w:cs="Consolas"/>
-          <w:color w:val="000000"/>
-          <w:sz w:val="20"/>
-          <w:szCs w:val="20"/>
-        </w:rPr>
-        <w:t xml:space="preserve">        $</w:t>
-      </w:r>
-      <w:proofErr w:type="spellStart"/>
-      <w:r>
-        <w:rPr>
-          <w:rFonts w:ascii="Consolas" w:hAnsi="Consolas" w:cs="Consolas"/>
-          <w:color w:val="000000"/>
-          <w:sz w:val="20"/>
-          <w:szCs w:val="20"/>
-        </w:rPr>
-        <w:t>group</w:t>
-      </w:r>
-      <w:proofErr w:type="spellEnd"/>
-      <w:r>
-        <w:rPr>
-          <w:rFonts w:ascii="Consolas" w:hAnsi="Consolas" w:cs="Consolas"/>
-          <w:b/>
-          <w:bCs/>
-          <w:color w:val="800000"/>
-          <w:sz w:val="20"/>
-          <w:szCs w:val="20"/>
-        </w:rPr>
-        <w:t>:</w:t>
-      </w:r>
+      <w:proofErr w:type="spellStart"/>
+      <w:proofErr w:type="gramStart"/>
+      <w:r>
+        <w:rPr>
+          <w:rFonts w:ascii="Consolas" w:hAnsi="Consolas" w:cs="Consolas"/>
+          <w:color w:val="000000"/>
+          <w:sz w:val="20"/>
+          <w:szCs w:val="20"/>
+        </w:rPr>
+        <w:t>var</w:t>
+      </w:r>
+      <w:proofErr w:type="spellEnd"/>
+      <w:proofErr w:type="gramEnd"/>
       <w:r>
         <w:rPr>
           <w:rFonts w:ascii="Consolas" w:hAnsi="Consolas" w:cs="Consolas"/>
@@ -3178,271 +3466,79 @@
         </w:rPr>
         <w:t xml:space="preserve"> </w:t>
       </w:r>
-      <w:proofErr w:type="gramStart"/>
-      <w:r>
-        <w:rPr>
-          <w:rFonts w:ascii="Consolas" w:hAnsi="Consolas" w:cs="Consolas"/>
-          <w:b/>
-          <w:bCs/>
-          <w:color w:val="800000"/>
-          <w:sz w:val="20"/>
-          <w:szCs w:val="20"/>
-        </w:rPr>
-        <w:t>{</w:t>
-      </w:r>
-      <w:r>
-        <w:rPr>
-          <w:rFonts w:ascii="Consolas" w:hAnsi="Consolas" w:cs="Consolas"/>
-          <w:color w:val="000000"/>
-          <w:sz w:val="20"/>
-          <w:szCs w:val="20"/>
-        </w:rPr>
-        <w:t xml:space="preserve"> _</w:t>
-      </w:r>
-      <w:proofErr w:type="gramEnd"/>
-      <w:r>
-        <w:rPr>
-          <w:rFonts w:ascii="Consolas" w:hAnsi="Consolas" w:cs="Consolas"/>
-          <w:color w:val="000000"/>
-          <w:sz w:val="20"/>
-          <w:szCs w:val="20"/>
-        </w:rPr>
-        <w:t>id</w:t>
-      </w:r>
-      <w:r>
-        <w:rPr>
-          <w:rFonts w:ascii="Consolas" w:hAnsi="Consolas" w:cs="Consolas"/>
-          <w:b/>
-          <w:bCs/>
-          <w:color w:val="800000"/>
-          <w:sz w:val="20"/>
-          <w:szCs w:val="20"/>
-        </w:rPr>
-        <w:t>:</w:t>
-      </w:r>
-      <w:r>
-        <w:rPr>
-          <w:rFonts w:ascii="Consolas" w:hAnsi="Consolas" w:cs="Consolas"/>
-          <w:color w:val="000000"/>
-          <w:sz w:val="20"/>
-          <w:szCs w:val="20"/>
-        </w:rPr>
-        <w:t xml:space="preserve"> </w:t>
-      </w:r>
-      <w:r>
-        <w:rPr>
-          <w:rFonts w:ascii="Consolas" w:hAnsi="Consolas" w:cs="Consolas"/>
-          <w:color w:val="808000"/>
-          <w:sz w:val="20"/>
-          <w:szCs w:val="20"/>
-        </w:rPr>
-        <w:t>"$</w:t>
-      </w:r>
-      <w:proofErr w:type="spellStart"/>
-      <w:r>
-        <w:rPr>
-          <w:rFonts w:ascii="Consolas" w:hAnsi="Consolas" w:cs="Consolas"/>
-          <w:color w:val="808000"/>
-          <w:sz w:val="20"/>
-          <w:szCs w:val="20"/>
-        </w:rPr>
-        <w:t>code</w:t>
-      </w:r>
-      <w:proofErr w:type="spellEnd"/>
-      <w:r>
-        <w:rPr>
-          <w:rFonts w:ascii="Consolas" w:hAnsi="Consolas" w:cs="Consolas"/>
-          <w:color w:val="808000"/>
-          <w:sz w:val="20"/>
-          <w:szCs w:val="20"/>
-        </w:rPr>
-        <w:t>"</w:t>
-      </w:r>
-      <w:r>
-        <w:rPr>
-          <w:rFonts w:ascii="Consolas" w:hAnsi="Consolas" w:cs="Consolas"/>
-          <w:b/>
-          <w:bCs/>
-          <w:color w:val="800000"/>
-          <w:sz w:val="20"/>
-          <w:szCs w:val="20"/>
-        </w:rPr>
-        <w:t>,</w:t>
-      </w:r>
-      <w:r>
-        <w:rPr>
-          <w:rFonts w:ascii="Consolas" w:hAnsi="Consolas" w:cs="Consolas"/>
-          <w:color w:val="000000"/>
-          <w:sz w:val="20"/>
-          <w:szCs w:val="20"/>
-        </w:rPr>
-        <w:t xml:space="preserve"> </w:t>
-      </w:r>
-      <w:proofErr w:type="spellStart"/>
-      <w:r>
-        <w:rPr>
-          <w:rFonts w:ascii="Consolas" w:hAnsi="Consolas" w:cs="Consolas"/>
-          <w:color w:val="000000"/>
-          <w:sz w:val="20"/>
-          <w:szCs w:val="20"/>
-        </w:rPr>
-        <w:t>duracion</w:t>
-      </w:r>
-      <w:proofErr w:type="spellEnd"/>
-      <w:r>
-        <w:rPr>
-          <w:rFonts w:ascii="Consolas" w:hAnsi="Consolas" w:cs="Consolas"/>
-          <w:color w:val="000000"/>
-          <w:sz w:val="20"/>
-          <w:szCs w:val="20"/>
-        </w:rPr>
-        <w:t xml:space="preserve"> media</w:t>
-      </w:r>
-      <w:r>
-        <w:rPr>
-          <w:rFonts w:ascii="Consolas" w:hAnsi="Consolas" w:cs="Consolas"/>
-          <w:b/>
-          <w:bCs/>
-          <w:color w:val="800000"/>
-          <w:sz w:val="20"/>
-          <w:szCs w:val="20"/>
-        </w:rPr>
-        <w:t>:</w:t>
-      </w:r>
-      <w:r>
-        <w:rPr>
-          <w:rFonts w:ascii="Consolas" w:hAnsi="Consolas" w:cs="Consolas"/>
-          <w:color w:val="000000"/>
-          <w:sz w:val="20"/>
-          <w:szCs w:val="20"/>
-        </w:rPr>
-        <w:t xml:space="preserve"> </w:t>
-      </w:r>
-      <w:r>
-        <w:rPr>
-          <w:rFonts w:ascii="Consolas" w:hAnsi="Consolas" w:cs="Consolas"/>
-          <w:b/>
-          <w:bCs/>
-          <w:color w:val="800000"/>
-          <w:sz w:val="20"/>
-          <w:szCs w:val="20"/>
-        </w:rPr>
-        <w:t>{</w:t>
-      </w:r>
-      <w:r>
-        <w:rPr>
-          <w:rFonts w:ascii="Consolas" w:hAnsi="Consolas" w:cs="Consolas"/>
-          <w:color w:val="000000"/>
-          <w:sz w:val="20"/>
-          <w:szCs w:val="20"/>
-        </w:rPr>
-        <w:t xml:space="preserve"> $</w:t>
-      </w:r>
-      <w:proofErr w:type="spellStart"/>
-      <w:r>
-        <w:rPr>
-          <w:rFonts w:ascii="Consolas" w:hAnsi="Consolas" w:cs="Consolas"/>
-          <w:color w:val="000000"/>
-          <w:sz w:val="20"/>
-          <w:szCs w:val="20"/>
-        </w:rPr>
-        <w:t>avg</w:t>
-      </w:r>
-      <w:proofErr w:type="spellEnd"/>
-      <w:r>
-        <w:rPr>
-          <w:rFonts w:ascii="Consolas" w:hAnsi="Consolas" w:cs="Consolas"/>
-          <w:b/>
-          <w:bCs/>
-          <w:color w:val="800000"/>
-          <w:sz w:val="20"/>
-          <w:szCs w:val="20"/>
-        </w:rPr>
-        <w:t>:</w:t>
-      </w:r>
-      <w:r>
-        <w:rPr>
-          <w:rFonts w:ascii="Consolas" w:hAnsi="Consolas" w:cs="Consolas"/>
-          <w:color w:val="000000"/>
-          <w:sz w:val="20"/>
-          <w:szCs w:val="20"/>
-        </w:rPr>
-        <w:t xml:space="preserve"> </w:t>
-      </w:r>
-      <w:r>
-        <w:rPr>
-          <w:rFonts w:ascii="Consolas" w:hAnsi="Consolas" w:cs="Consolas"/>
-          <w:color w:val="808000"/>
-          <w:sz w:val="20"/>
-          <w:szCs w:val="20"/>
-        </w:rPr>
-        <w:t>"$</w:t>
-      </w:r>
-      <w:proofErr w:type="spellStart"/>
-      <w:r>
-        <w:rPr>
-          <w:rFonts w:ascii="Consolas" w:hAnsi="Consolas" w:cs="Consolas"/>
-          <w:color w:val="808000"/>
-          <w:sz w:val="20"/>
-          <w:szCs w:val="20"/>
-        </w:rPr>
-        <w:t>Duracion</w:t>
-      </w:r>
-      <w:proofErr w:type="spellEnd"/>
-      <w:r>
-        <w:rPr>
-          <w:rFonts w:ascii="Consolas" w:hAnsi="Consolas" w:cs="Consolas"/>
-          <w:color w:val="808000"/>
-          <w:sz w:val="20"/>
-          <w:szCs w:val="20"/>
-        </w:rPr>
-        <w:t>"</w:t>
-      </w:r>
-      <w:r>
-        <w:rPr>
-          <w:rFonts w:ascii="Consolas" w:hAnsi="Consolas" w:cs="Consolas"/>
-          <w:color w:val="000000"/>
-          <w:sz w:val="20"/>
-          <w:szCs w:val="20"/>
-        </w:rPr>
-        <w:t xml:space="preserve"> </w:t>
-      </w:r>
-      <w:r>
-        <w:rPr>
-          <w:rFonts w:ascii="Consolas" w:hAnsi="Consolas" w:cs="Consolas"/>
-          <w:b/>
-          <w:bCs/>
-          <w:color w:val="800000"/>
-          <w:sz w:val="20"/>
-          <w:szCs w:val="20"/>
-        </w:rPr>
-        <w:t>}}</w:t>
-      </w:r>
-      <w:r>
-        <w:rPr>
-          <w:rFonts w:ascii="Consolas" w:hAnsi="Consolas" w:cs="Consolas"/>
-          <w:color w:val="000000"/>
-          <w:sz w:val="20"/>
-          <w:szCs w:val="20"/>
-        </w:rPr>
-        <w:t xml:space="preserve"> </w:t>
+      <w:proofErr w:type="spellStart"/>
+      <w:r>
+        <w:rPr>
+          <w:rFonts w:ascii="Consolas" w:hAnsi="Consolas" w:cs="Consolas"/>
+          <w:color w:val="000000"/>
+          <w:sz w:val="20"/>
+          <w:szCs w:val="20"/>
+        </w:rPr>
+        <w:t>err</w:t>
+      </w:r>
+      <w:proofErr w:type="spellEnd"/>
+      <w:r>
+        <w:rPr>
+          <w:rFonts w:ascii="Consolas" w:hAnsi="Consolas" w:cs="Consolas"/>
+          <w:color w:val="000000"/>
+          <w:sz w:val="20"/>
+          <w:szCs w:val="20"/>
+        </w:rPr>
+        <w:t xml:space="preserve">= </w:t>
+      </w:r>
+      <w:proofErr w:type="spellStart"/>
+      <w:r>
+        <w:rPr>
+          <w:rFonts w:ascii="Consolas" w:hAnsi="Consolas" w:cs="Consolas"/>
+          <w:color w:val="000000"/>
+          <w:sz w:val="20"/>
+          <w:szCs w:val="20"/>
+        </w:rPr>
+        <w:t>errors</w:t>
+      </w:r>
+      <w:proofErr w:type="spellEnd"/>
+      <w:r>
+        <w:rPr>
+          <w:rFonts w:ascii="Consolas" w:hAnsi="Consolas" w:cs="Consolas"/>
+          <w:color w:val="000000"/>
+          <w:sz w:val="20"/>
+          <w:szCs w:val="20"/>
+        </w:rPr>
+        <w:t xml:space="preserve"> / total*</w:t>
+      </w:r>
+      <w:r>
+        <w:rPr>
+          <w:rFonts w:ascii="Consolas" w:hAnsi="Consolas" w:cs="Consolas"/>
+          <w:color w:val="000080"/>
+          <w:sz w:val="20"/>
+          <w:szCs w:val="20"/>
+        </w:rPr>
+        <w:t>100</w:t>
       </w:r>
     </w:p>
     <w:p>
       <w:pPr>
-        <w:ind w:left="1416"/>
-      </w:pPr>
-      <w:r>
-        <w:rPr>
-          <w:rFonts w:ascii="Consolas" w:hAnsi="Consolas" w:cs="Consolas"/>
-          <w:b/>
-          <w:bCs/>
-          <w:color w:val="800000"/>
-          <w:sz w:val="20"/>
-          <w:szCs w:val="20"/>
-        </w:rPr>
-        <w:t>}])</w:t>
-      </w:r>
+        <w:ind w:left="1788" w:firstLine="336"/>
+        <w:rPr>
+          <w:rFonts w:ascii="Consolas" w:hAnsi="Consolas" w:cs="Consolas"/>
+          <w:color w:val="000000"/>
+          <w:sz w:val="20"/>
+          <w:szCs w:val="20"/>
+        </w:rPr>
+      </w:pPr>
+      <w:proofErr w:type="spellStart"/>
+      <w:proofErr w:type="gramStart"/>
+      <w:r>
+        <w:rPr>
+          <w:rFonts w:ascii="Consolas" w:hAnsi="Consolas" w:cs="Consolas"/>
+          <w:color w:val="000000"/>
+          <w:sz w:val="20"/>
+          <w:szCs w:val="20"/>
+        </w:rPr>
+        <w:t>err</w:t>
+      </w:r>
+      <w:proofErr w:type="spellEnd"/>
+      <w:proofErr w:type="gramEnd"/>
     </w:p>
     <w:p>
       <w:pPr>
@@ -3453,10 +3549,7 @@
         </w:numPr>
       </w:pPr>
       <w:r>
-        <w:t>Agrupación</w:t>
-      </w:r>
-      <w:r>
-        <w:t xml:space="preserve"> por desarrollador, muestra código, duración total, media y cantidad</w:t>
+        <w:t>Duración media por tipo de código:</w:t>
       </w:r>
     </w:p>
     <w:p>
@@ -3509,29 +3602,9 @@
           <w:sz w:val="20"/>
           <w:szCs w:val="20"/>
         </w:rPr>
-        <w:t>(</w:t>
+        <w:t>([</w:t>
       </w:r>
       <w:proofErr w:type="gramEnd"/>
-      <w:r>
-        <w:rPr>
-          <w:rFonts w:ascii="Consolas" w:hAnsi="Consolas" w:cs="Consolas"/>
-          <w:color w:val="000000"/>
-          <w:sz w:val="20"/>
-          <w:szCs w:val="20"/>
-        </w:rPr>
-        <w:t xml:space="preserve"> </w:t>
-      </w:r>
-      <w:r>
-        <w:rPr>
-          <w:rFonts w:ascii="Consolas" w:hAnsi="Consolas" w:cs="Consolas"/>
-          <w:b/>
-          <w:bCs/>
-          <w:color w:val="800000"/>
-          <w:sz w:val="20"/>
-          <w:szCs w:val="20"/>
-        </w:rPr>
-        <w:t>[</w:t>
-      </w:r>
     </w:p>
     <w:p>
       <w:pPr>
@@ -3555,7 +3628,6 @@
         </w:rPr>
         <w:t xml:space="preserve">    </w:t>
       </w:r>
-      <w:proofErr w:type="gramStart"/>
       <w:r>
         <w:rPr>
           <w:rFonts w:ascii="Consolas" w:hAnsi="Consolas" w:cs="Consolas"/>
@@ -3574,137 +3646,7 @@
           <w:sz w:val="20"/>
           <w:szCs w:val="20"/>
         </w:rPr>
-        <w:t xml:space="preserve"> $</w:t>
-      </w:r>
-      <w:proofErr w:type="gramEnd"/>
-      <w:r>
-        <w:rPr>
-          <w:rFonts w:ascii="Consolas" w:hAnsi="Consolas" w:cs="Consolas"/>
-          <w:color w:val="000000"/>
-          <w:sz w:val="20"/>
-          <w:szCs w:val="20"/>
-        </w:rPr>
-        <w:t>match</w:t>
-      </w:r>
-      <w:r>
-        <w:rPr>
-          <w:rFonts w:ascii="Consolas" w:hAnsi="Consolas" w:cs="Consolas"/>
-          <w:b/>
-          <w:bCs/>
-          <w:color w:val="800000"/>
-          <w:sz w:val="20"/>
-          <w:szCs w:val="20"/>
-        </w:rPr>
-        <w:t>:</w:t>
-      </w:r>
-      <w:r>
-        <w:rPr>
-          <w:rFonts w:ascii="Consolas" w:hAnsi="Consolas" w:cs="Consolas"/>
-          <w:color w:val="000000"/>
-          <w:sz w:val="20"/>
-          <w:szCs w:val="20"/>
-        </w:rPr>
         <w:t xml:space="preserve"> </w:t>
-      </w:r>
-      <w:r>
-        <w:rPr>
-          <w:rFonts w:ascii="Consolas" w:hAnsi="Consolas" w:cs="Consolas"/>
-          <w:b/>
-          <w:bCs/>
-          <w:color w:val="800000"/>
-          <w:sz w:val="20"/>
-          <w:szCs w:val="20"/>
-        </w:rPr>
-        <w:t>{</w:t>
-      </w:r>
-      <w:r>
-        <w:rPr>
-          <w:rFonts w:ascii="Consolas" w:hAnsi="Consolas" w:cs="Consolas"/>
-          <w:color w:val="000000"/>
-          <w:sz w:val="20"/>
-          <w:szCs w:val="20"/>
-        </w:rPr>
-        <w:t xml:space="preserve"> </w:t>
-      </w:r>
-      <w:proofErr w:type="spellStart"/>
-      <w:r>
-        <w:rPr>
-          <w:rFonts w:ascii="Consolas" w:hAnsi="Consolas" w:cs="Consolas"/>
-          <w:color w:val="000000"/>
-          <w:sz w:val="20"/>
-          <w:szCs w:val="20"/>
-        </w:rPr>
-        <w:t>id_dev</w:t>
-      </w:r>
-      <w:proofErr w:type="spellEnd"/>
-      <w:r>
-        <w:rPr>
-          <w:rFonts w:ascii="Consolas" w:hAnsi="Consolas" w:cs="Consolas"/>
-          <w:b/>
-          <w:bCs/>
-          <w:color w:val="800000"/>
-          <w:sz w:val="20"/>
-          <w:szCs w:val="20"/>
-        </w:rPr>
-        <w:t>:</w:t>
-      </w:r>
-      <w:r>
-        <w:rPr>
-          <w:rFonts w:ascii="Consolas" w:hAnsi="Consolas" w:cs="Consolas"/>
-          <w:color w:val="000000"/>
-          <w:sz w:val="20"/>
-          <w:szCs w:val="20"/>
-        </w:rPr>
-        <w:t xml:space="preserve"> </w:t>
-      </w:r>
-      <w:r>
-        <w:rPr>
-          <w:rFonts w:ascii="Consolas" w:hAnsi="Consolas" w:cs="Consolas"/>
-          <w:color w:val="808000"/>
-          <w:sz w:val="20"/>
-          <w:szCs w:val="20"/>
-        </w:rPr>
-        <w:t>"dev01"</w:t>
-      </w:r>
-      <w:r>
-        <w:rPr>
-          <w:rFonts w:ascii="Consolas" w:hAnsi="Consolas" w:cs="Consolas"/>
-          <w:color w:val="000000"/>
-          <w:sz w:val="20"/>
-          <w:szCs w:val="20"/>
-        </w:rPr>
-        <w:t xml:space="preserve"> </w:t>
-      </w:r>
-      <w:r>
-        <w:rPr>
-          <w:rFonts w:ascii="Consolas" w:hAnsi="Consolas" w:cs="Consolas"/>
-          <w:b/>
-          <w:bCs/>
-          <w:color w:val="800000"/>
-          <w:sz w:val="20"/>
-          <w:szCs w:val="20"/>
-        </w:rPr>
-        <w:t>}</w:t>
-      </w:r>
-      <w:r>
-        <w:rPr>
-          <w:rFonts w:ascii="Consolas" w:hAnsi="Consolas" w:cs="Consolas"/>
-          <w:color w:val="000000"/>
-          <w:sz w:val="20"/>
-          <w:szCs w:val="20"/>
-        </w:rPr>
-        <w:t xml:space="preserve"> </w:t>
-      </w:r>
-      <w:r>
-        <w:rPr>
-          <w:rFonts w:ascii="Consolas" w:hAnsi="Consolas" w:cs="Consolas"/>
-          <w:b/>
-          <w:bCs/>
-          <w:color w:val="800000"/>
-          <w:sz w:val="20"/>
-          <w:szCs w:val="20"/>
-        </w:rPr>
-        <w:t>},</w:t>
       </w:r>
     </w:p>
     <w:p>
@@ -3727,7 +3669,38 @@
           <w:sz w:val="20"/>
           <w:szCs w:val="20"/>
         </w:rPr>
-        <w:t xml:space="preserve">    </w:t>
+        <w:t xml:space="preserve">        $</w:t>
+      </w:r>
+      <w:proofErr w:type="spellStart"/>
+      <w:r>
+        <w:rPr>
+          <w:rFonts w:ascii="Consolas" w:hAnsi="Consolas" w:cs="Consolas"/>
+          <w:color w:val="000000"/>
+          <w:sz w:val="20"/>
+          <w:szCs w:val="20"/>
+        </w:rPr>
+        <w:t>group</w:t>
+      </w:r>
+      <w:proofErr w:type="spellEnd"/>
+      <w:r>
+        <w:rPr>
+          <w:rFonts w:ascii="Consolas" w:hAnsi="Consolas" w:cs="Consolas"/>
+          <w:b/>
+          <w:bCs/>
+          <w:color w:val="800000"/>
+          <w:sz w:val="20"/>
+          <w:szCs w:val="20"/>
+        </w:rPr>
+        <w:t>:</w:t>
+      </w:r>
+      <w:r>
+        <w:rPr>
+          <w:rFonts w:ascii="Consolas" w:hAnsi="Consolas" w:cs="Consolas"/>
+          <w:color w:val="000000"/>
+          <w:sz w:val="20"/>
+          <w:szCs w:val="20"/>
+        </w:rPr>
+        <w:t xml:space="preserve"> </w:t>
       </w:r>
       <w:proofErr w:type="gramStart"/>
       <w:r>
@@ -3748,18 +3721,156 @@
           <w:sz w:val="20"/>
           <w:szCs w:val="20"/>
         </w:rPr>
+        <w:t xml:space="preserve"> _</w:t>
+      </w:r>
+      <w:proofErr w:type="gramEnd"/>
+      <w:r>
+        <w:rPr>
+          <w:rFonts w:ascii="Consolas" w:hAnsi="Consolas" w:cs="Consolas"/>
+          <w:color w:val="000000"/>
+          <w:sz w:val="20"/>
+          <w:szCs w:val="20"/>
+        </w:rPr>
+        <w:t>id</w:t>
+      </w:r>
+      <w:r>
+        <w:rPr>
+          <w:rFonts w:ascii="Consolas" w:hAnsi="Consolas" w:cs="Consolas"/>
+          <w:b/>
+          <w:bCs/>
+          <w:color w:val="800000"/>
+          <w:sz w:val="20"/>
+          <w:szCs w:val="20"/>
+        </w:rPr>
+        <w:t>:</w:t>
+      </w:r>
+      <w:r>
+        <w:rPr>
+          <w:rFonts w:ascii="Consolas" w:hAnsi="Consolas" w:cs="Consolas"/>
+          <w:color w:val="000000"/>
+          <w:sz w:val="20"/>
+          <w:szCs w:val="20"/>
+        </w:rPr>
+        <w:t xml:space="preserve"> </w:t>
+      </w:r>
+      <w:r>
+        <w:rPr>
+          <w:rFonts w:ascii="Consolas" w:hAnsi="Consolas" w:cs="Consolas"/>
+          <w:color w:val="808000"/>
+          <w:sz w:val="20"/>
+          <w:szCs w:val="20"/>
+        </w:rPr>
+        <w:t>"$</w:t>
+      </w:r>
+      <w:proofErr w:type="spellStart"/>
+      <w:r>
+        <w:rPr>
+          <w:rFonts w:ascii="Consolas" w:hAnsi="Consolas" w:cs="Consolas"/>
+          <w:color w:val="808000"/>
+          <w:sz w:val="20"/>
+          <w:szCs w:val="20"/>
+        </w:rPr>
+        <w:t>code</w:t>
+      </w:r>
+      <w:proofErr w:type="spellEnd"/>
+      <w:r>
+        <w:rPr>
+          <w:rFonts w:ascii="Consolas" w:hAnsi="Consolas" w:cs="Consolas"/>
+          <w:color w:val="808000"/>
+          <w:sz w:val="20"/>
+          <w:szCs w:val="20"/>
+        </w:rPr>
+        <w:t>"</w:t>
+      </w:r>
+      <w:r>
+        <w:rPr>
+          <w:rFonts w:ascii="Consolas" w:hAnsi="Consolas" w:cs="Consolas"/>
+          <w:b/>
+          <w:bCs/>
+          <w:color w:val="800000"/>
+          <w:sz w:val="20"/>
+          <w:szCs w:val="20"/>
+        </w:rPr>
+        <w:t>,</w:t>
+      </w:r>
+      <w:r>
+        <w:rPr>
+          <w:rFonts w:ascii="Consolas" w:hAnsi="Consolas" w:cs="Consolas"/>
+          <w:color w:val="000000"/>
+          <w:sz w:val="20"/>
+          <w:szCs w:val="20"/>
+        </w:rPr>
+        <w:t xml:space="preserve"> </w:t>
+      </w:r>
+      <w:proofErr w:type="spellStart"/>
+      <w:r>
+        <w:rPr>
+          <w:rFonts w:ascii="Consolas" w:hAnsi="Consolas" w:cs="Consolas"/>
+          <w:color w:val="000000"/>
+          <w:sz w:val="20"/>
+          <w:szCs w:val="20"/>
+        </w:rPr>
+        <w:t>duracion</w:t>
+      </w:r>
+      <w:proofErr w:type="spellEnd"/>
+      <w:r>
+        <w:rPr>
+          <w:rFonts w:ascii="Consolas" w:hAnsi="Consolas" w:cs="Consolas"/>
+          <w:color w:val="000000"/>
+          <w:sz w:val="20"/>
+          <w:szCs w:val="20"/>
+        </w:rPr>
+        <w:t xml:space="preserve"> media</w:t>
+      </w:r>
+      <w:r>
+        <w:rPr>
+          <w:rFonts w:ascii="Consolas" w:hAnsi="Consolas" w:cs="Consolas"/>
+          <w:b/>
+          <w:bCs/>
+          <w:color w:val="800000"/>
+          <w:sz w:val="20"/>
+          <w:szCs w:val="20"/>
+        </w:rPr>
+        <w:t>:</w:t>
+      </w:r>
+      <w:r>
+        <w:rPr>
+          <w:rFonts w:ascii="Consolas" w:hAnsi="Consolas" w:cs="Consolas"/>
+          <w:color w:val="000000"/>
+          <w:sz w:val="20"/>
+          <w:szCs w:val="20"/>
+        </w:rPr>
+        <w:t xml:space="preserve"> </w:t>
+      </w:r>
+      <w:r>
+        <w:rPr>
+          <w:rFonts w:ascii="Consolas" w:hAnsi="Consolas" w:cs="Consolas"/>
+          <w:b/>
+          <w:bCs/>
+          <w:color w:val="800000"/>
+          <w:sz w:val="20"/>
+          <w:szCs w:val="20"/>
+        </w:rPr>
+        <w:t>{</w:t>
+      </w:r>
+      <w:r>
+        <w:rPr>
+          <w:rFonts w:ascii="Consolas" w:hAnsi="Consolas" w:cs="Consolas"/>
+          <w:color w:val="000000"/>
+          <w:sz w:val="20"/>
+          <w:szCs w:val="20"/>
+        </w:rPr>
         <w:t xml:space="preserve"> $</w:t>
       </w:r>
       <w:proofErr w:type="spellStart"/>
-      <w:proofErr w:type="gramEnd"/>
-      <w:r>
-        <w:rPr>
-          <w:rFonts w:ascii="Consolas" w:hAnsi="Consolas" w:cs="Consolas"/>
-          <w:color w:val="000000"/>
-          <w:sz w:val="20"/>
-          <w:szCs w:val="20"/>
-        </w:rPr>
-        <w:t>group</w:t>
+      <w:r>
+        <w:rPr>
+          <w:rFonts w:ascii="Consolas" w:hAnsi="Consolas" w:cs="Consolas"/>
+          <w:color w:val="000000"/>
+          <w:sz w:val="20"/>
+          <w:szCs w:val="20"/>
+        </w:rPr>
+        <w:t>avg</w:t>
       </w:r>
       <w:proofErr w:type="spellEnd"/>
       <w:r>
@@ -3785,33 +3896,31 @@
       <w:r>
         <w:rPr>
           <w:rFonts w:ascii="Consolas" w:hAnsi="Consolas" w:cs="Consolas"/>
-          <w:b/>
-          <w:bCs/>
-          <w:color w:val="800000"/>
-          <w:sz w:val="20"/>
-          <w:szCs w:val="20"/>
-        </w:rPr>
-        <w:t>{</w:t>
-      </w:r>
-      <w:r>
-        <w:rPr>
-          <w:rFonts w:ascii="Consolas" w:hAnsi="Consolas" w:cs="Consolas"/>
-          <w:color w:val="000000"/>
-          <w:sz w:val="20"/>
-          <w:szCs w:val="20"/>
-        </w:rPr>
-        <w:t xml:space="preserve"> _id</w:t>
-      </w:r>
-      <w:r>
-        <w:rPr>
-          <w:rFonts w:ascii="Consolas" w:hAnsi="Consolas" w:cs="Consolas"/>
-          <w:b/>
-          <w:bCs/>
-          <w:color w:val="800000"/>
-          <w:sz w:val="20"/>
-          <w:szCs w:val="20"/>
-        </w:rPr>
-        <w:t>:</w:t>
+          <w:color w:val="808000"/>
+          <w:sz w:val="20"/>
+          <w:szCs w:val="20"/>
+        </w:rPr>
+        <w:t>"$</w:t>
+      </w:r>
+      <w:proofErr w:type="spellStart"/>
+      <w:r>
+        <w:rPr>
+          <w:rFonts w:ascii="Consolas" w:hAnsi="Consolas" w:cs="Consolas"/>
+          <w:color w:val="808000"/>
+          <w:sz w:val="20"/>
+          <w:szCs w:val="20"/>
+        </w:rPr>
+        <w:t>Duracion</w:t>
+      </w:r>
+      <w:proofErr w:type="spellEnd"/>
+      <w:r>
+        <w:rPr>
+          <w:rFonts w:ascii="Consolas" w:hAnsi="Consolas" w:cs="Consolas"/>
+          <w:color w:val="808000"/>
+          <w:sz w:val="20"/>
+          <w:szCs w:val="20"/>
+        </w:rPr>
+        <w:t>"</w:t>
       </w:r>
       <w:r>
         <w:rPr>
@@ -3825,73 +3934,13 @@
       <w:r>
         <w:rPr>
           <w:rFonts w:ascii="Consolas" w:hAnsi="Consolas" w:cs="Consolas"/>
-          <w:color w:val="808000"/>
-          <w:sz w:val="20"/>
-          <w:szCs w:val="20"/>
-        </w:rPr>
-        <w:t>"$</w:t>
-      </w:r>
-      <w:proofErr w:type="spellStart"/>
-      <w:r>
-        <w:rPr>
-          <w:rFonts w:ascii="Consolas" w:hAnsi="Consolas" w:cs="Consolas"/>
-          <w:color w:val="808000"/>
-          <w:sz w:val="20"/>
-          <w:szCs w:val="20"/>
-        </w:rPr>
-        <w:t>code</w:t>
-      </w:r>
-      <w:proofErr w:type="spellEnd"/>
-      <w:r>
-        <w:rPr>
-          <w:rFonts w:ascii="Consolas" w:hAnsi="Consolas" w:cs="Consolas"/>
-          <w:color w:val="808000"/>
-          <w:sz w:val="20"/>
-          <w:szCs w:val="20"/>
-        </w:rPr>
-        <w:t>"</w:t>
-      </w:r>
-      <w:r>
-        <w:rPr>
-          <w:rFonts w:ascii="Consolas" w:hAnsi="Consolas" w:cs="Consolas"/>
-          <w:b/>
-          <w:bCs/>
-          <w:color w:val="800000"/>
-          <w:sz w:val="20"/>
-          <w:szCs w:val="20"/>
-        </w:rPr>
-        <w:t>,</w:t>
-      </w:r>
-      <w:r>
-        <w:rPr>
-          <w:rFonts w:ascii="Consolas" w:hAnsi="Consolas" w:cs="Consolas"/>
-          <w:color w:val="000000"/>
-          <w:sz w:val="20"/>
-          <w:szCs w:val="20"/>
-        </w:rPr>
-        <w:t xml:space="preserve">  </w:t>
-      </w:r>
-      <w:proofErr w:type="spellStart"/>
-      <w:r>
-        <w:rPr>
-          <w:rFonts w:ascii="Consolas" w:hAnsi="Consolas" w:cs="Consolas"/>
-          <w:color w:val="000000"/>
-          <w:sz w:val="20"/>
-          <w:szCs w:val="20"/>
-        </w:rPr>
-        <w:t>d_total</w:t>
-      </w:r>
-      <w:proofErr w:type="spellEnd"/>
-      <w:r>
-        <w:rPr>
-          <w:rFonts w:ascii="Consolas" w:hAnsi="Consolas" w:cs="Consolas"/>
-          <w:b/>
-          <w:bCs/>
-          <w:color w:val="800000"/>
-          <w:sz w:val="20"/>
-          <w:szCs w:val="20"/>
-        </w:rPr>
-        <w:t>:</w:t>
+          <w:b/>
+          <w:bCs/>
+          <w:color w:val="800000"/>
+          <w:sz w:val="20"/>
+          <w:szCs w:val="20"/>
+        </w:rPr>
+        <w:t>}}</w:t>
       </w:r>
       <w:r>
         <w:rPr>
@@ -3902,103 +3951,36 @@
         </w:rPr>
         <w:t xml:space="preserve"> </w:t>
       </w:r>
-      <w:r>
-        <w:rPr>
-          <w:rFonts w:ascii="Consolas" w:hAnsi="Consolas" w:cs="Consolas"/>
-          <w:b/>
-          <w:bCs/>
-          <w:color w:val="800000"/>
-          <w:sz w:val="20"/>
-          <w:szCs w:val="20"/>
-        </w:rPr>
-        <w:t>{</w:t>
-      </w:r>
-      <w:r>
-        <w:rPr>
-          <w:rFonts w:ascii="Consolas" w:hAnsi="Consolas" w:cs="Consolas"/>
-          <w:color w:val="000000"/>
-          <w:sz w:val="20"/>
-          <w:szCs w:val="20"/>
-        </w:rPr>
-        <w:t xml:space="preserve"> $sum</w:t>
-      </w:r>
-      <w:r>
-        <w:rPr>
-          <w:rFonts w:ascii="Consolas" w:hAnsi="Consolas" w:cs="Consolas"/>
-          <w:b/>
-          <w:bCs/>
-          <w:color w:val="800000"/>
-          <w:sz w:val="20"/>
-          <w:szCs w:val="20"/>
-        </w:rPr>
-        <w:t>:</w:t>
-      </w:r>
-      <w:r>
-        <w:rPr>
-          <w:rFonts w:ascii="Consolas" w:hAnsi="Consolas" w:cs="Consolas"/>
-          <w:color w:val="000000"/>
-          <w:sz w:val="20"/>
-          <w:szCs w:val="20"/>
-        </w:rPr>
-        <w:t xml:space="preserve"> </w:t>
-      </w:r>
-      <w:r>
-        <w:rPr>
-          <w:rFonts w:ascii="Consolas" w:hAnsi="Consolas" w:cs="Consolas"/>
-          <w:color w:val="808000"/>
-          <w:sz w:val="20"/>
-          <w:szCs w:val="20"/>
-        </w:rPr>
-        <w:t>"$</w:t>
-      </w:r>
-      <w:proofErr w:type="spellStart"/>
-      <w:r>
-        <w:rPr>
-          <w:rFonts w:ascii="Consolas" w:hAnsi="Consolas" w:cs="Consolas"/>
-          <w:color w:val="808000"/>
-          <w:sz w:val="20"/>
-          <w:szCs w:val="20"/>
-        </w:rPr>
-        <w:t>Duracion</w:t>
-      </w:r>
-      <w:proofErr w:type="spellEnd"/>
-      <w:r>
-        <w:rPr>
-          <w:rFonts w:ascii="Consolas" w:hAnsi="Consolas" w:cs="Consolas"/>
-          <w:color w:val="808000"/>
-          <w:sz w:val="20"/>
-          <w:szCs w:val="20"/>
-        </w:rPr>
-        <w:t>"</w:t>
-      </w:r>
-      <w:r>
-        <w:rPr>
-          <w:rFonts w:ascii="Consolas" w:hAnsi="Consolas" w:cs="Consolas"/>
-          <w:color w:val="000000"/>
-          <w:sz w:val="20"/>
-          <w:szCs w:val="20"/>
-        </w:rPr>
-        <w:t xml:space="preserve"> </w:t>
-      </w:r>
-      <w:r>
-        <w:rPr>
-          <w:rFonts w:ascii="Consolas" w:hAnsi="Consolas" w:cs="Consolas"/>
-          <w:b/>
-          <w:bCs/>
-          <w:color w:val="800000"/>
-          <w:sz w:val="20"/>
-          <w:szCs w:val="20"/>
-        </w:rPr>
-        <w:t>},</w:t>
-      </w:r>
-      <w:r>
-        <w:rPr>
-          <w:rFonts w:ascii="Consolas" w:hAnsi="Consolas" w:cs="Consolas"/>
-          <w:color w:val="000000"/>
-          <w:sz w:val="20"/>
-          <w:szCs w:val="20"/>
-        </w:rPr>
-        <w:t xml:space="preserve"> </w:t>
+    </w:p>
+    <w:p>
+      <w:pPr>
+        <w:ind w:left="1416"/>
+      </w:pPr>
+      <w:r>
+        <w:rPr>
+          <w:rFonts w:ascii="Consolas" w:hAnsi="Consolas" w:cs="Consolas"/>
+          <w:b/>
+          <w:bCs/>
+          <w:color w:val="800000"/>
+          <w:sz w:val="20"/>
+          <w:szCs w:val="20"/>
+        </w:rPr>
+        <w:t>}])</w:t>
+      </w:r>
+    </w:p>
+    <w:p>
+      <w:pPr>
+        <w:pStyle w:val="Prrafodelista"/>
+        <w:numPr>
+          <w:ilvl w:val="0"/>
+          <w:numId w:val="1"/>
+        </w:numPr>
+      </w:pPr>
+      <w:r>
+        <w:t>Agrupación</w:t>
+      </w:r>
+      <w:r>
+        <w:t xml:space="preserve"> por desarrollador, muestra código, duración total, media y cantidad</w:t>
       </w:r>
     </w:p>
     <w:p>
@@ -4014,16 +3996,6 @@
           <w:szCs w:val="20"/>
         </w:rPr>
       </w:pPr>
-      <w:r>
-        <w:rPr>
-          <w:rFonts w:ascii="Consolas" w:hAnsi="Consolas" w:cs="Consolas"/>
-          <w:color w:val="000000"/>
-          <w:sz w:val="20"/>
-          <w:szCs w:val="20"/>
-        </w:rPr>
-        <w:t xml:space="preserve">      </w:t>
-      </w:r>
-      <w:proofErr w:type="spellStart"/>
       <w:proofErr w:type="gramStart"/>
       <w:r>
         <w:rPr>
@@ -4032,24 +4004,41 @@
           <w:sz w:val="20"/>
           <w:szCs w:val="20"/>
         </w:rPr>
-        <w:t>avg</w:t>
-      </w:r>
-      <w:proofErr w:type="spellEnd"/>
+        <w:t>db.PECL</w:t>
+      </w:r>
+      <w:r>
+        <w:rPr>
+          <w:rFonts w:ascii="Consolas" w:hAnsi="Consolas" w:cs="Consolas"/>
+          <w:color w:val="000080"/>
+          <w:sz w:val="20"/>
+          <w:szCs w:val="20"/>
+        </w:rPr>
+        <w:t>3</w:t>
+      </w:r>
+      <w:r>
+        <w:rPr>
+          <w:rFonts w:ascii="Consolas" w:hAnsi="Consolas" w:cs="Consolas"/>
+          <w:color w:val="000000"/>
+          <w:sz w:val="20"/>
+          <w:szCs w:val="20"/>
+        </w:rPr>
+        <w:t>.aggregate</w:t>
+      </w:r>
+      <w:r>
+        <w:rPr>
+          <w:rFonts w:ascii="Consolas" w:hAnsi="Consolas" w:cs="Consolas"/>
+          <w:b/>
+          <w:bCs/>
+          <w:color w:val="800000"/>
+          <w:sz w:val="20"/>
+          <w:szCs w:val="20"/>
+        </w:rPr>
+        <w:t>(</w:t>
+      </w:r>
       <w:proofErr w:type="gramEnd"/>
       <w:r>
         <w:rPr>
           <w:rFonts w:ascii="Consolas" w:hAnsi="Consolas" w:cs="Consolas"/>
-          <w:b/>
-          <w:bCs/>
-          <w:color w:val="800000"/>
-          <w:sz w:val="20"/>
-          <w:szCs w:val="20"/>
-        </w:rPr>
-        <w:t>:</w:t>
-      </w:r>
-      <w:r>
-        <w:rPr>
-          <w:rFonts w:ascii="Consolas" w:hAnsi="Consolas" w:cs="Consolas"/>
           <w:color w:val="000000"/>
           <w:sz w:val="20"/>
           <w:szCs w:val="20"/>
@@ -4065,96 +4054,7 @@
           <w:sz w:val="20"/>
           <w:szCs w:val="20"/>
         </w:rPr>
-        <w:t>{</w:t>
-      </w:r>
-      <w:r>
-        <w:rPr>
-          <w:rFonts w:ascii="Consolas" w:hAnsi="Consolas" w:cs="Consolas"/>
-          <w:color w:val="000000"/>
-          <w:sz w:val="20"/>
-          <w:szCs w:val="20"/>
-        </w:rPr>
-        <w:t xml:space="preserve"> $</w:t>
-      </w:r>
-      <w:proofErr w:type="spellStart"/>
-      <w:r>
-        <w:rPr>
-          <w:rFonts w:ascii="Consolas" w:hAnsi="Consolas" w:cs="Consolas"/>
-          <w:color w:val="000000"/>
-          <w:sz w:val="20"/>
-          <w:szCs w:val="20"/>
-        </w:rPr>
-        <w:t>avg</w:t>
-      </w:r>
-      <w:proofErr w:type="spellEnd"/>
-      <w:r>
-        <w:rPr>
-          <w:rFonts w:ascii="Consolas" w:hAnsi="Consolas" w:cs="Consolas"/>
-          <w:b/>
-          <w:bCs/>
-          <w:color w:val="800000"/>
-          <w:sz w:val="20"/>
-          <w:szCs w:val="20"/>
-        </w:rPr>
-        <w:t>:</w:t>
-      </w:r>
-      <w:r>
-        <w:rPr>
-          <w:rFonts w:ascii="Consolas" w:hAnsi="Consolas" w:cs="Consolas"/>
-          <w:color w:val="000000"/>
-          <w:sz w:val="20"/>
-          <w:szCs w:val="20"/>
-        </w:rPr>
-        <w:t xml:space="preserve"> </w:t>
-      </w:r>
-      <w:r>
-        <w:rPr>
-          <w:rFonts w:ascii="Consolas" w:hAnsi="Consolas" w:cs="Consolas"/>
-          <w:color w:val="808000"/>
-          <w:sz w:val="20"/>
-          <w:szCs w:val="20"/>
-        </w:rPr>
-        <w:t>"$</w:t>
-      </w:r>
-      <w:proofErr w:type="spellStart"/>
-      <w:r>
-        <w:rPr>
-          <w:rFonts w:ascii="Consolas" w:hAnsi="Consolas" w:cs="Consolas"/>
-          <w:color w:val="808000"/>
-          <w:sz w:val="20"/>
-          <w:szCs w:val="20"/>
-        </w:rPr>
-        <w:t>Duracion</w:t>
-      </w:r>
-      <w:proofErr w:type="spellEnd"/>
-      <w:r>
-        <w:rPr>
-          <w:rFonts w:ascii="Consolas" w:hAnsi="Consolas" w:cs="Consolas"/>
-          <w:color w:val="808000"/>
-          <w:sz w:val="20"/>
-          <w:szCs w:val="20"/>
-        </w:rPr>
-        <w:t>"</w:t>
-      </w:r>
-      <w:r>
-        <w:rPr>
-          <w:rFonts w:ascii="Consolas" w:hAnsi="Consolas" w:cs="Consolas"/>
-          <w:color w:val="000000"/>
-          <w:sz w:val="20"/>
-          <w:szCs w:val="20"/>
-        </w:rPr>
-        <w:t xml:space="preserve"> </w:t>
-      </w:r>
-      <w:r>
-        <w:rPr>
-          <w:rFonts w:ascii="Consolas" w:hAnsi="Consolas" w:cs="Consolas"/>
-          <w:b/>
-          <w:bCs/>
-          <w:color w:val="800000"/>
-          <w:sz w:val="20"/>
-          <w:szCs w:val="20"/>
-        </w:rPr>
-        <w:t>},</w:t>
+        <w:t>[</w:t>
       </w:r>
     </w:p>
     <w:p>
@@ -4177,6 +4077,630 @@
           <w:sz w:val="20"/>
           <w:szCs w:val="20"/>
         </w:rPr>
+        <w:t xml:space="preserve">    </w:t>
+      </w:r>
+      <w:proofErr w:type="gramStart"/>
+      <w:r>
+        <w:rPr>
+          <w:rFonts w:ascii="Consolas" w:hAnsi="Consolas" w:cs="Consolas"/>
+          <w:b/>
+          <w:bCs/>
+          <w:color w:val="800000"/>
+          <w:sz w:val="20"/>
+          <w:szCs w:val="20"/>
+        </w:rPr>
+        <w:t>{</w:t>
+      </w:r>
+      <w:r>
+        <w:rPr>
+          <w:rFonts w:ascii="Consolas" w:hAnsi="Consolas" w:cs="Consolas"/>
+          <w:color w:val="000000"/>
+          <w:sz w:val="20"/>
+          <w:szCs w:val="20"/>
+        </w:rPr>
+        <w:t xml:space="preserve"> $</w:t>
+      </w:r>
+      <w:proofErr w:type="gramEnd"/>
+      <w:r>
+        <w:rPr>
+          <w:rFonts w:ascii="Consolas" w:hAnsi="Consolas" w:cs="Consolas"/>
+          <w:color w:val="000000"/>
+          <w:sz w:val="20"/>
+          <w:szCs w:val="20"/>
+        </w:rPr>
+        <w:t>match</w:t>
+      </w:r>
+      <w:r>
+        <w:rPr>
+          <w:rFonts w:ascii="Consolas" w:hAnsi="Consolas" w:cs="Consolas"/>
+          <w:b/>
+          <w:bCs/>
+          <w:color w:val="800000"/>
+          <w:sz w:val="20"/>
+          <w:szCs w:val="20"/>
+        </w:rPr>
+        <w:t>:</w:t>
+      </w:r>
+      <w:r>
+        <w:rPr>
+          <w:rFonts w:ascii="Consolas" w:hAnsi="Consolas" w:cs="Consolas"/>
+          <w:color w:val="000000"/>
+          <w:sz w:val="20"/>
+          <w:szCs w:val="20"/>
+        </w:rPr>
+        <w:t xml:space="preserve"> </w:t>
+      </w:r>
+      <w:r>
+        <w:rPr>
+          <w:rFonts w:ascii="Consolas" w:hAnsi="Consolas" w:cs="Consolas"/>
+          <w:b/>
+          <w:bCs/>
+          <w:color w:val="800000"/>
+          <w:sz w:val="20"/>
+          <w:szCs w:val="20"/>
+        </w:rPr>
+        <w:t>{</w:t>
+      </w:r>
+      <w:r>
+        <w:rPr>
+          <w:rFonts w:ascii="Consolas" w:hAnsi="Consolas" w:cs="Consolas"/>
+          <w:color w:val="000000"/>
+          <w:sz w:val="20"/>
+          <w:szCs w:val="20"/>
+        </w:rPr>
+        <w:t xml:space="preserve"> </w:t>
+      </w:r>
+      <w:proofErr w:type="spellStart"/>
+      <w:r>
+        <w:rPr>
+          <w:rFonts w:ascii="Consolas" w:hAnsi="Consolas" w:cs="Consolas"/>
+          <w:color w:val="000000"/>
+          <w:sz w:val="20"/>
+          <w:szCs w:val="20"/>
+        </w:rPr>
+        <w:t>id_dev</w:t>
+      </w:r>
+      <w:proofErr w:type="spellEnd"/>
+      <w:r>
+        <w:rPr>
+          <w:rFonts w:ascii="Consolas" w:hAnsi="Consolas" w:cs="Consolas"/>
+          <w:b/>
+          <w:bCs/>
+          <w:color w:val="800000"/>
+          <w:sz w:val="20"/>
+          <w:szCs w:val="20"/>
+        </w:rPr>
+        <w:t>:</w:t>
+      </w:r>
+      <w:r>
+        <w:rPr>
+          <w:rFonts w:ascii="Consolas" w:hAnsi="Consolas" w:cs="Consolas"/>
+          <w:color w:val="000000"/>
+          <w:sz w:val="20"/>
+          <w:szCs w:val="20"/>
+        </w:rPr>
+        <w:t xml:space="preserve"> </w:t>
+      </w:r>
+      <w:r>
+        <w:rPr>
+          <w:rFonts w:ascii="Consolas" w:hAnsi="Consolas" w:cs="Consolas"/>
+          <w:color w:val="808000"/>
+          <w:sz w:val="20"/>
+          <w:szCs w:val="20"/>
+        </w:rPr>
+        <w:t>"dev01"</w:t>
+      </w:r>
+      <w:r>
+        <w:rPr>
+          <w:rFonts w:ascii="Consolas" w:hAnsi="Consolas" w:cs="Consolas"/>
+          <w:color w:val="000000"/>
+          <w:sz w:val="20"/>
+          <w:szCs w:val="20"/>
+        </w:rPr>
+        <w:t xml:space="preserve"> </w:t>
+      </w:r>
+      <w:r>
+        <w:rPr>
+          <w:rFonts w:ascii="Consolas" w:hAnsi="Consolas" w:cs="Consolas"/>
+          <w:b/>
+          <w:bCs/>
+          <w:color w:val="800000"/>
+          <w:sz w:val="20"/>
+          <w:szCs w:val="20"/>
+        </w:rPr>
+        <w:t>}</w:t>
+      </w:r>
+      <w:r>
+        <w:rPr>
+          <w:rFonts w:ascii="Consolas" w:hAnsi="Consolas" w:cs="Consolas"/>
+          <w:color w:val="000000"/>
+          <w:sz w:val="20"/>
+          <w:szCs w:val="20"/>
+        </w:rPr>
+        <w:t xml:space="preserve"> </w:t>
+      </w:r>
+      <w:r>
+        <w:rPr>
+          <w:rFonts w:ascii="Consolas" w:hAnsi="Consolas" w:cs="Consolas"/>
+          <w:b/>
+          <w:bCs/>
+          <w:color w:val="800000"/>
+          <w:sz w:val="20"/>
+          <w:szCs w:val="20"/>
+        </w:rPr>
+        <w:t>},</w:t>
+      </w:r>
+    </w:p>
+    <w:p>
+      <w:pPr>
+        <w:autoSpaceDE w:val="0"/>
+        <w:autoSpaceDN w:val="0"/>
+        <w:adjustRightInd w:val="0"/>
+        <w:spacing w:after="0" w:line="240" w:lineRule="auto"/>
+        <w:ind w:left="1416"/>
+        <w:rPr>
+          <w:rFonts w:ascii="Consolas" w:hAnsi="Consolas" w:cs="Consolas"/>
+          <w:sz w:val="20"/>
+          <w:szCs w:val="20"/>
+        </w:rPr>
+      </w:pPr>
+      <w:r>
+        <w:rPr>
+          <w:rFonts w:ascii="Consolas" w:hAnsi="Consolas" w:cs="Consolas"/>
+          <w:color w:val="000000"/>
+          <w:sz w:val="20"/>
+          <w:szCs w:val="20"/>
+        </w:rPr>
+        <w:t xml:space="preserve">    </w:t>
+      </w:r>
+      <w:proofErr w:type="gramStart"/>
+      <w:r>
+        <w:rPr>
+          <w:rFonts w:ascii="Consolas" w:hAnsi="Consolas" w:cs="Consolas"/>
+          <w:b/>
+          <w:bCs/>
+          <w:color w:val="800000"/>
+          <w:sz w:val="20"/>
+          <w:szCs w:val="20"/>
+        </w:rPr>
+        <w:t>{</w:t>
+      </w:r>
+      <w:r>
+        <w:rPr>
+          <w:rFonts w:ascii="Consolas" w:hAnsi="Consolas" w:cs="Consolas"/>
+          <w:color w:val="000000"/>
+          <w:sz w:val="20"/>
+          <w:szCs w:val="20"/>
+        </w:rPr>
+        <w:t xml:space="preserve"> $</w:t>
+      </w:r>
+      <w:proofErr w:type="spellStart"/>
+      <w:proofErr w:type="gramEnd"/>
+      <w:r>
+        <w:rPr>
+          <w:rFonts w:ascii="Consolas" w:hAnsi="Consolas" w:cs="Consolas"/>
+          <w:color w:val="000000"/>
+          <w:sz w:val="20"/>
+          <w:szCs w:val="20"/>
+        </w:rPr>
+        <w:t>group</w:t>
+      </w:r>
+      <w:proofErr w:type="spellEnd"/>
+      <w:r>
+        <w:rPr>
+          <w:rFonts w:ascii="Consolas" w:hAnsi="Consolas" w:cs="Consolas"/>
+          <w:b/>
+          <w:bCs/>
+          <w:color w:val="800000"/>
+          <w:sz w:val="20"/>
+          <w:szCs w:val="20"/>
+        </w:rPr>
+        <w:t>:</w:t>
+      </w:r>
+      <w:r>
+        <w:rPr>
+          <w:rFonts w:ascii="Consolas" w:hAnsi="Consolas" w:cs="Consolas"/>
+          <w:color w:val="000000"/>
+          <w:sz w:val="20"/>
+          <w:szCs w:val="20"/>
+        </w:rPr>
+        <w:t xml:space="preserve"> </w:t>
+      </w:r>
+      <w:r>
+        <w:rPr>
+          <w:rFonts w:ascii="Consolas" w:hAnsi="Consolas" w:cs="Consolas"/>
+          <w:b/>
+          <w:bCs/>
+          <w:color w:val="800000"/>
+          <w:sz w:val="20"/>
+          <w:szCs w:val="20"/>
+        </w:rPr>
+        <w:t>{</w:t>
+      </w:r>
+      <w:r>
+        <w:rPr>
+          <w:rFonts w:ascii="Consolas" w:hAnsi="Consolas" w:cs="Consolas"/>
+          <w:color w:val="000000"/>
+          <w:sz w:val="20"/>
+          <w:szCs w:val="20"/>
+        </w:rPr>
+        <w:t xml:space="preserve"> _id</w:t>
+      </w:r>
+      <w:r>
+        <w:rPr>
+          <w:rFonts w:ascii="Consolas" w:hAnsi="Consolas" w:cs="Consolas"/>
+          <w:b/>
+          <w:bCs/>
+          <w:color w:val="800000"/>
+          <w:sz w:val="20"/>
+          <w:szCs w:val="20"/>
+        </w:rPr>
+        <w:t>:</w:t>
+      </w:r>
+      <w:r>
+        <w:rPr>
+          <w:rFonts w:ascii="Consolas" w:hAnsi="Consolas" w:cs="Consolas"/>
+          <w:color w:val="000000"/>
+          <w:sz w:val="20"/>
+          <w:szCs w:val="20"/>
+        </w:rPr>
+        <w:t xml:space="preserve"> </w:t>
+      </w:r>
+      <w:r>
+        <w:rPr>
+          <w:rFonts w:ascii="Consolas" w:hAnsi="Consolas" w:cs="Consolas"/>
+          <w:color w:val="808000"/>
+          <w:sz w:val="20"/>
+          <w:szCs w:val="20"/>
+        </w:rPr>
+        <w:t>"$</w:t>
+      </w:r>
+      <w:proofErr w:type="spellStart"/>
+      <w:r>
+        <w:rPr>
+          <w:rFonts w:ascii="Consolas" w:hAnsi="Consolas" w:cs="Consolas"/>
+          <w:color w:val="808000"/>
+          <w:sz w:val="20"/>
+          <w:szCs w:val="20"/>
+        </w:rPr>
+        <w:t>code</w:t>
+      </w:r>
+      <w:proofErr w:type="spellEnd"/>
+      <w:r>
+        <w:rPr>
+          <w:rFonts w:ascii="Consolas" w:hAnsi="Consolas" w:cs="Consolas"/>
+          <w:color w:val="808000"/>
+          <w:sz w:val="20"/>
+          <w:szCs w:val="20"/>
+        </w:rPr>
+        <w:t>"</w:t>
+      </w:r>
+      <w:r>
+        <w:rPr>
+          <w:rFonts w:ascii="Consolas" w:hAnsi="Consolas" w:cs="Consolas"/>
+          <w:b/>
+          <w:bCs/>
+          <w:color w:val="800000"/>
+          <w:sz w:val="20"/>
+          <w:szCs w:val="20"/>
+        </w:rPr>
+        <w:t>,</w:t>
+      </w:r>
+      <w:r>
+        <w:rPr>
+          <w:rFonts w:ascii="Consolas" w:hAnsi="Consolas" w:cs="Consolas"/>
+          <w:color w:val="000000"/>
+          <w:sz w:val="20"/>
+          <w:szCs w:val="20"/>
+        </w:rPr>
+        <w:t xml:space="preserve">  </w:t>
+      </w:r>
+      <w:proofErr w:type="spellStart"/>
+      <w:r>
+        <w:rPr>
+          <w:rFonts w:ascii="Consolas" w:hAnsi="Consolas" w:cs="Consolas"/>
+          <w:color w:val="000000"/>
+          <w:sz w:val="20"/>
+          <w:szCs w:val="20"/>
+        </w:rPr>
+        <w:t>d_total</w:t>
+      </w:r>
+      <w:proofErr w:type="spellEnd"/>
+      <w:r>
+        <w:rPr>
+          <w:rFonts w:ascii="Consolas" w:hAnsi="Consolas" w:cs="Consolas"/>
+          <w:b/>
+          <w:bCs/>
+          <w:color w:val="800000"/>
+          <w:sz w:val="20"/>
+          <w:szCs w:val="20"/>
+        </w:rPr>
+        <w:t>:</w:t>
+      </w:r>
+      <w:r>
+        <w:rPr>
+          <w:rFonts w:ascii="Consolas" w:hAnsi="Consolas" w:cs="Consolas"/>
+          <w:color w:val="000000"/>
+          <w:sz w:val="20"/>
+          <w:szCs w:val="20"/>
+        </w:rPr>
+        <w:t xml:space="preserve"> </w:t>
+      </w:r>
+      <w:r>
+        <w:rPr>
+          <w:rFonts w:ascii="Consolas" w:hAnsi="Consolas" w:cs="Consolas"/>
+          <w:b/>
+          <w:bCs/>
+          <w:color w:val="800000"/>
+          <w:sz w:val="20"/>
+          <w:szCs w:val="20"/>
+        </w:rPr>
+        <w:t>{</w:t>
+      </w:r>
+      <w:r>
+        <w:rPr>
+          <w:rFonts w:ascii="Consolas" w:hAnsi="Consolas" w:cs="Consolas"/>
+          <w:color w:val="000000"/>
+          <w:sz w:val="20"/>
+          <w:szCs w:val="20"/>
+        </w:rPr>
+        <w:t xml:space="preserve"> $sum</w:t>
+      </w:r>
+      <w:r>
+        <w:rPr>
+          <w:rFonts w:ascii="Consolas" w:hAnsi="Consolas" w:cs="Consolas"/>
+          <w:b/>
+          <w:bCs/>
+          <w:color w:val="800000"/>
+          <w:sz w:val="20"/>
+          <w:szCs w:val="20"/>
+        </w:rPr>
+        <w:t>:</w:t>
+      </w:r>
+      <w:r>
+        <w:rPr>
+          <w:rFonts w:ascii="Consolas" w:hAnsi="Consolas" w:cs="Consolas"/>
+          <w:color w:val="000000"/>
+          <w:sz w:val="20"/>
+          <w:szCs w:val="20"/>
+        </w:rPr>
+        <w:t xml:space="preserve"> </w:t>
+      </w:r>
+      <w:r>
+        <w:rPr>
+          <w:rFonts w:ascii="Consolas" w:hAnsi="Consolas" w:cs="Consolas"/>
+          <w:color w:val="808000"/>
+          <w:sz w:val="20"/>
+          <w:szCs w:val="20"/>
+        </w:rPr>
+        <w:t>"$</w:t>
+      </w:r>
+      <w:proofErr w:type="spellStart"/>
+      <w:r>
+        <w:rPr>
+          <w:rFonts w:ascii="Consolas" w:hAnsi="Consolas" w:cs="Consolas"/>
+          <w:color w:val="808000"/>
+          <w:sz w:val="20"/>
+          <w:szCs w:val="20"/>
+        </w:rPr>
+        <w:t>Duracion</w:t>
+      </w:r>
+      <w:proofErr w:type="spellEnd"/>
+      <w:r>
+        <w:rPr>
+          <w:rFonts w:ascii="Consolas" w:hAnsi="Consolas" w:cs="Consolas"/>
+          <w:color w:val="808000"/>
+          <w:sz w:val="20"/>
+          <w:szCs w:val="20"/>
+        </w:rPr>
+        <w:t>"</w:t>
+      </w:r>
+      <w:r>
+        <w:rPr>
+          <w:rFonts w:ascii="Consolas" w:hAnsi="Consolas" w:cs="Consolas"/>
+          <w:color w:val="000000"/>
+          <w:sz w:val="20"/>
+          <w:szCs w:val="20"/>
+        </w:rPr>
+        <w:t xml:space="preserve"> </w:t>
+      </w:r>
+      <w:r>
+        <w:rPr>
+          <w:rFonts w:ascii="Consolas" w:hAnsi="Consolas" w:cs="Consolas"/>
+          <w:b/>
+          <w:bCs/>
+          <w:color w:val="800000"/>
+          <w:sz w:val="20"/>
+          <w:szCs w:val="20"/>
+        </w:rPr>
+        <w:t>},</w:t>
+      </w:r>
+      <w:r>
+        <w:rPr>
+          <w:rFonts w:ascii="Consolas" w:hAnsi="Consolas" w:cs="Consolas"/>
+          <w:color w:val="000000"/>
+          <w:sz w:val="20"/>
+          <w:szCs w:val="20"/>
+        </w:rPr>
+        <w:t xml:space="preserve"> </w:t>
+      </w:r>
+    </w:p>
+    <w:p>
+      <w:pPr>
+        <w:autoSpaceDE w:val="0"/>
+        <w:autoSpaceDN w:val="0"/>
+        <w:adjustRightInd w:val="0"/>
+        <w:spacing w:after="0" w:line="240" w:lineRule="auto"/>
+        <w:ind w:left="1416"/>
+        <w:rPr>
+          <w:rFonts w:ascii="Consolas" w:hAnsi="Consolas" w:cs="Consolas"/>
+          <w:sz w:val="20"/>
+          <w:szCs w:val="20"/>
+        </w:rPr>
+      </w:pPr>
+      <w:r>
+        <w:rPr>
+          <w:rFonts w:ascii="Consolas" w:hAnsi="Consolas" w:cs="Consolas"/>
+          <w:color w:val="000000"/>
+          <w:sz w:val="20"/>
+          <w:szCs w:val="20"/>
+        </w:rPr>
+        <w:t xml:space="preserve">      </w:t>
+      </w:r>
+      <w:proofErr w:type="spellStart"/>
+      <w:proofErr w:type="gramStart"/>
+      <w:r>
+        <w:rPr>
+          <w:rFonts w:ascii="Consolas" w:hAnsi="Consolas" w:cs="Consolas"/>
+          <w:color w:val="000000"/>
+          <w:sz w:val="20"/>
+          <w:szCs w:val="20"/>
+        </w:rPr>
+        <w:t>avg</w:t>
+      </w:r>
+      <w:proofErr w:type="spellEnd"/>
+      <w:proofErr w:type="gramEnd"/>
+      <w:r>
+        <w:rPr>
+          <w:rFonts w:ascii="Consolas" w:hAnsi="Consolas" w:cs="Consolas"/>
+          <w:b/>
+          <w:bCs/>
+          <w:color w:val="800000"/>
+          <w:sz w:val="20"/>
+          <w:szCs w:val="20"/>
+        </w:rPr>
+        <w:t>:</w:t>
+      </w:r>
+      <w:r>
+        <w:rPr>
+          <w:rFonts w:ascii="Consolas" w:hAnsi="Consolas" w:cs="Consolas"/>
+          <w:color w:val="000000"/>
+          <w:sz w:val="20"/>
+          <w:szCs w:val="20"/>
+        </w:rPr>
+        <w:t xml:space="preserve"> </w:t>
+      </w:r>
+      <w:r>
+        <w:rPr>
+          <w:rFonts w:ascii="Consolas" w:hAnsi="Consolas" w:cs="Consolas"/>
+          <w:b/>
+          <w:bCs/>
+          <w:color w:val="800000"/>
+          <w:sz w:val="20"/>
+          <w:szCs w:val="20"/>
+        </w:rPr>
+        <w:t>{</w:t>
+      </w:r>
+      <w:r>
+        <w:rPr>
+          <w:rFonts w:ascii="Consolas" w:hAnsi="Consolas" w:cs="Consolas"/>
+          <w:color w:val="000000"/>
+          <w:sz w:val="20"/>
+          <w:szCs w:val="20"/>
+        </w:rPr>
+        <w:t xml:space="preserve"> $</w:t>
+      </w:r>
+      <w:proofErr w:type="spellStart"/>
+      <w:r>
+        <w:rPr>
+          <w:rFonts w:ascii="Consolas" w:hAnsi="Consolas" w:cs="Consolas"/>
+          <w:color w:val="000000"/>
+          <w:sz w:val="20"/>
+          <w:szCs w:val="20"/>
+        </w:rPr>
+        <w:t>avg</w:t>
+      </w:r>
+      <w:proofErr w:type="spellEnd"/>
+      <w:r>
+        <w:rPr>
+          <w:rFonts w:ascii="Consolas" w:hAnsi="Consolas" w:cs="Consolas"/>
+          <w:b/>
+          <w:bCs/>
+          <w:color w:val="800000"/>
+          <w:sz w:val="20"/>
+          <w:szCs w:val="20"/>
+        </w:rPr>
+        <w:t>:</w:t>
+      </w:r>
+      <w:r>
+        <w:rPr>
+          <w:rFonts w:ascii="Consolas" w:hAnsi="Consolas" w:cs="Consolas"/>
+          <w:color w:val="000000"/>
+          <w:sz w:val="20"/>
+          <w:szCs w:val="20"/>
+        </w:rPr>
+        <w:t xml:space="preserve"> </w:t>
+      </w:r>
+      <w:r>
+        <w:rPr>
+          <w:rFonts w:ascii="Consolas" w:hAnsi="Consolas" w:cs="Consolas"/>
+          <w:color w:val="808000"/>
+          <w:sz w:val="20"/>
+          <w:szCs w:val="20"/>
+        </w:rPr>
+        <w:t>"$</w:t>
+      </w:r>
+      <w:proofErr w:type="spellStart"/>
+      <w:r>
+        <w:rPr>
+          <w:rFonts w:ascii="Consolas" w:hAnsi="Consolas" w:cs="Consolas"/>
+          <w:color w:val="808000"/>
+          <w:sz w:val="20"/>
+          <w:szCs w:val="20"/>
+        </w:rPr>
+        <w:t>Duracion</w:t>
+      </w:r>
+      <w:proofErr w:type="spellEnd"/>
+      <w:r>
+        <w:rPr>
+          <w:rFonts w:ascii="Consolas" w:hAnsi="Consolas" w:cs="Consolas"/>
+          <w:color w:val="808000"/>
+          <w:sz w:val="20"/>
+          <w:szCs w:val="20"/>
+        </w:rPr>
+        <w:t>"</w:t>
+      </w:r>
+      <w:r>
+        <w:rPr>
+          <w:rFonts w:ascii="Consolas" w:hAnsi="Consolas" w:cs="Consolas"/>
+          <w:color w:val="000000"/>
+          <w:sz w:val="20"/>
+          <w:szCs w:val="20"/>
+        </w:rPr>
+        <w:t xml:space="preserve"> </w:t>
+      </w:r>
+      <w:r>
+        <w:rPr>
+          <w:rFonts w:ascii="Consolas" w:hAnsi="Consolas" w:cs="Consolas"/>
+          <w:b/>
+          <w:bCs/>
+          <w:color w:val="800000"/>
+          <w:sz w:val="20"/>
+          <w:szCs w:val="20"/>
+        </w:rPr>
+        <w:t>},</w:t>
+      </w:r>
+    </w:p>
+    <w:p>
+      <w:pPr>
+        <w:autoSpaceDE w:val="0"/>
+        <w:autoSpaceDN w:val="0"/>
+        <w:adjustRightInd w:val="0"/>
+        <w:spacing w:after="0" w:line="240" w:lineRule="auto"/>
+        <w:ind w:left="1416"/>
+        <w:rPr>
+          <w:rFonts w:ascii="Consolas" w:hAnsi="Consolas" w:cs="Consolas"/>
+          <w:sz w:val="20"/>
+          <w:szCs w:val="20"/>
+        </w:rPr>
+      </w:pPr>
+      <w:r>
+        <w:rPr>
+          <w:rFonts w:ascii="Consolas" w:hAnsi="Consolas" w:cs="Consolas"/>
+          <w:color w:val="000000"/>
+          <w:sz w:val="20"/>
+          <w:szCs w:val="20"/>
+        </w:rPr>
         <w:t xml:space="preserve">      </w:t>
       </w:r>
       <w:proofErr w:type="spellStart"/>
@@ -4988,8 +5512,6 @@
         </w:rPr>
         <w:t xml:space="preserve">  </w:t>
       </w:r>
-      <w:bookmarkStart w:id="0" w:name="_GoBack"/>
-      <w:bookmarkEnd w:id="0"/>
     </w:p>
     <w:p>
       <w:pPr>

</xml_diff>